<commit_message>
CAN_SAMPLE CODE e modulos
Falta acabar de escrever o exericio
</commit_message>
<xml_diff>
--- a/Módulos/010_Protocolos/011_Protocolos.docx
+++ b/Módulos/010_Protocolos/011_Protocolos.docx
@@ -29,14 +29,23 @@
     <w:p>
       <w:pPr>
         <w:rPr>
-          <w:lang w:val="pt-PT"/>
-        </w:rPr>
-      </w:pPr>
-      <w:r>
-        <w:rPr>
-          <w:lang w:val="pt-PT"/>
-        </w:rPr>
-        <w:tab/>
+          <w:b/>
+          <w:bCs/>
+          <w:lang w:val="pt-PT"/>
+        </w:rPr>
+      </w:pPr>
+    </w:p>
+    <w:p>
+      <w:pPr>
+        <w:ind w:firstLine="708"/>
+        <w:rPr>
+          <w:lang w:val="pt-PT"/>
+        </w:rPr>
+      </w:pPr>
+      <w:r>
+        <w:rPr>
+          <w:lang w:val="pt-PT"/>
+        </w:rPr>
         <w:t xml:space="preserve">Protocolo de comunicação é </w:t>
       </w:r>
       <w:r>
@@ -67,7 +76,19 @@
         <w:rPr>
           <w:lang w:val="pt-PT"/>
         </w:rPr>
-        <w:t xml:space="preserve"> O protocolo de comunicação defini quantos dispositivos podem comunicar, se necessitam de identificadores únicos ou não, se são síncronos ou assíncronos</w:t>
+        <w:t xml:space="preserve"> O protocolo de comunicação defin</w:t>
+      </w:r>
+      <w:r>
+        <w:rPr>
+          <w:lang w:val="pt-PT"/>
+        </w:rPr>
+        <w:t>e</w:t>
+      </w:r>
+      <w:r>
+        <w:rPr>
+          <w:lang w:val="pt-PT"/>
+        </w:rPr>
+        <w:t xml:space="preserve"> quantos dispositivos podem comunicar, se necessitam de identificadores únicos ou não, se são síncronos ou assíncronos</w:t>
       </w:r>
       <w:r>
         <w:rPr>
@@ -125,7 +146,6 @@
         </w:rPr>
         <w:t xml:space="preserve">como </w:t>
       </w:r>
-      <w:proofErr w:type="spellStart"/>
       <w:r>
         <w:rPr>
           <w:i/>
@@ -134,12 +154,36 @@
         </w:rPr>
         <w:t>slaves</w:t>
       </w:r>
-      <w:proofErr w:type="spellEnd"/>
-      <w:r>
-        <w:rPr>
-          <w:lang w:val="pt-PT"/>
-        </w:rPr>
-        <w:t xml:space="preserve">. Exemplos de protocolos de comunicação são UART, I2C, SPI e CAN, sendo estes o que vamos dar mais relevância na disciplina de Sistemas Embebidos. </w:t>
+      <w:r>
+        <w:rPr>
+          <w:lang w:val="pt-PT"/>
+        </w:rPr>
+        <w:t xml:space="preserve">. Exemplos de protocolos de comunicação são </w:t>
+      </w:r>
+      <w:r>
+        <w:rPr>
+          <w:u w:val="single"/>
+          <w:lang w:val="pt-PT"/>
+        </w:rPr>
+        <w:t>UART, I2C, SPI e CAN</w:t>
+      </w:r>
+      <w:r>
+        <w:rPr>
+          <w:lang w:val="pt-PT"/>
+        </w:rPr>
+        <w:t>, sendo estes o</w:t>
+      </w:r>
+      <w:r>
+        <w:rPr>
+          <w:lang w:val="pt-PT"/>
+        </w:rPr>
+        <w:t>s</w:t>
+      </w:r>
+      <w:r>
+        <w:rPr>
+          <w:lang w:val="pt-PT"/>
+        </w:rPr>
+        <w:t xml:space="preserve"> que vamos dar mais relevância na disciplina de Sistemas Embebidos. </w:t>
       </w:r>
     </w:p>
     <w:p>
@@ -167,10 +211,11 @@
           <w:szCs w:val="24"/>
           <w:lang w:val="pt-PT"/>
         </w:rPr>
-        <w:t xml:space="preserve">Comunicação síncrona </w:t>
-      </w:r>
-      <w:proofErr w:type="spellStart"/>
-      <w:r>
+        <w:t xml:space="preserve">Comunicação síncrona vs assíncrona </w:t>
+      </w:r>
+    </w:p>
+    <w:p>
+      <w:pPr>
         <w:rPr>
           <w:b/>
           <w:bCs/>
@@ -178,10 +223,116 @@
           <w:szCs w:val="24"/>
           <w:lang w:val="pt-PT"/>
         </w:rPr>
-        <w:t>vs</w:t>
-      </w:r>
-      <w:proofErr w:type="spellEnd"/>
-      <w:r>
+      </w:pPr>
+    </w:p>
+    <w:p>
+      <w:pPr>
+        <w:ind w:firstLine="708"/>
+        <w:rPr>
+          <w:lang w:val="pt-PT"/>
+        </w:rPr>
+      </w:pPr>
+      <w:r>
+        <w:rPr>
+          <w:b/>
+          <w:bCs/>
+          <w:lang w:val="pt-PT"/>
+        </w:rPr>
+        <w:t>Comunicação síncron</w:t>
+      </w:r>
+      <w:r>
+        <w:rPr>
+          <w:b/>
+          <w:bCs/>
+          <w:lang w:val="pt-PT"/>
+        </w:rPr>
+        <w:t>a</w:t>
+      </w:r>
+      <w:r>
+        <w:rPr>
+          <w:lang w:val="pt-PT"/>
+        </w:rPr>
+        <w:t xml:space="preserve"> em regra geral é uma comunicação mais rápida, necessita de algum tipo de sincronismo (normalmente </w:t>
+      </w:r>
+      <w:r>
+        <w:rPr>
+          <w:lang w:val="pt-PT"/>
+        </w:rPr>
+        <w:t xml:space="preserve">usa um </w:t>
+      </w:r>
+      <w:r>
+        <w:rPr>
+          <w:i/>
+          <w:iCs/>
+          <w:lang w:val="pt-PT"/>
+        </w:rPr>
+        <w:t>clock</w:t>
+      </w:r>
+      <w:r>
+        <w:rPr>
+          <w:lang w:val="pt-PT"/>
+        </w:rPr>
+        <w:t xml:space="preserve"> para garantir que todos os dispositivos estão sincronizados)</w:t>
+      </w:r>
+      <w:r>
+        <w:rPr>
+          <w:lang w:val="pt-PT"/>
+        </w:rPr>
+        <w:t>.</w:t>
+      </w:r>
+      <w:r>
+        <w:rPr>
+          <w:lang w:val="pt-PT"/>
+        </w:rPr>
+        <w:t xml:space="preserve"> </w:t>
+      </w:r>
+    </w:p>
+    <w:p>
+      <w:pPr>
+        <w:ind w:firstLine="708"/>
+        <w:rPr>
+          <w:lang w:val="pt-PT"/>
+        </w:rPr>
+      </w:pPr>
+      <w:r>
+        <w:rPr>
+          <w:b/>
+          <w:bCs/>
+          <w:lang w:val="pt-PT"/>
+        </w:rPr>
+        <w:t>Comunicação assíncrona</w:t>
+      </w:r>
+      <w:r>
+        <w:rPr>
+          <w:lang w:val="pt-PT"/>
+        </w:rPr>
+        <w:t xml:space="preserve"> todos os dispositivos podem comunicar quando necessitarem, não necessitam de um </w:t>
+      </w:r>
+      <w:r>
+        <w:rPr>
+          <w:i/>
+          <w:iCs/>
+          <w:lang w:val="pt-PT"/>
+        </w:rPr>
+        <w:t>clock</w:t>
+      </w:r>
+      <w:r>
+        <w:rPr>
+          <w:lang w:val="pt-PT"/>
+        </w:rPr>
+        <w:t xml:space="preserve"> para comunicarem. </w:t>
+      </w:r>
+    </w:p>
+    <w:p>
+      <w:pPr>
+        <w:ind w:firstLine="708"/>
+        <w:rPr>
+          <w:lang w:val="pt-PT"/>
+        </w:rPr>
+      </w:pPr>
+    </w:p>
+    <w:p>
+      <w:pPr>
         <w:rPr>
           <w:b/>
           <w:bCs/>
@@ -189,121 +340,8 @@
           <w:szCs w:val="24"/>
           <w:lang w:val="pt-PT"/>
         </w:rPr>
-        <w:t xml:space="preserve"> assíncrona </w:t>
-      </w:r>
-    </w:p>
-    <w:p>
-      <w:pPr>
-        <w:ind w:firstLine="708"/>
-        <w:rPr>
-          <w:lang w:val="pt-PT"/>
-        </w:rPr>
-      </w:pPr>
-    </w:p>
-    <w:p>
-      <w:pPr>
-        <w:ind w:firstLine="708"/>
-        <w:rPr>
-          <w:lang w:val="pt-PT"/>
-        </w:rPr>
-      </w:pPr>
-      <w:r>
-        <w:rPr>
-          <w:b/>
-          <w:bCs/>
-          <w:lang w:val="pt-PT"/>
-        </w:rPr>
-        <w:t>Comunicação síncrono</w:t>
-      </w:r>
-      <w:r>
-        <w:rPr>
-          <w:lang w:val="pt-PT"/>
-        </w:rPr>
-        <w:t xml:space="preserve"> em regra geral é uma comunicação mais rápida, necessita de algum tipo de sincronismo (normalmente </w:t>
-      </w:r>
-      <w:r>
-        <w:rPr>
-          <w:lang w:val="pt-PT"/>
-        </w:rPr>
-        <w:t xml:space="preserve">usa um </w:t>
-      </w:r>
-      <w:proofErr w:type="spellStart"/>
-      <w:r>
-        <w:rPr>
-          <w:i/>
-          <w:iCs/>
-          <w:lang w:val="pt-PT"/>
-        </w:rPr>
-        <w:t>clock</w:t>
-      </w:r>
-      <w:proofErr w:type="spellEnd"/>
-      <w:r>
-        <w:rPr>
-          <w:lang w:val="pt-PT"/>
-        </w:rPr>
-        <w:t xml:space="preserve"> para garantir que todos os dispositivos estão sincronizados)</w:t>
-      </w:r>
-      <w:r>
-        <w:rPr>
-          <w:lang w:val="pt-PT"/>
-        </w:rPr>
-        <w:t>.</w:t>
-      </w:r>
-      <w:r>
-        <w:rPr>
-          <w:lang w:val="pt-PT"/>
-        </w:rPr>
-        <w:t xml:space="preserve"> </w:t>
-      </w:r>
-    </w:p>
-    <w:p>
-      <w:pPr>
-        <w:ind w:firstLine="708"/>
-        <w:rPr>
-          <w:lang w:val="pt-PT"/>
-        </w:rPr>
-      </w:pPr>
-      <w:r>
-        <w:rPr>
-          <w:b/>
-          <w:bCs/>
-          <w:lang w:val="pt-PT"/>
-        </w:rPr>
-        <w:t>Comunicação assíncrona</w:t>
-      </w:r>
-      <w:r>
-        <w:rPr>
-          <w:lang w:val="pt-PT"/>
-        </w:rPr>
-        <w:t xml:space="preserve"> todos os dispositivos podem comunicar quando necessitarem, não necessitam de um </w:t>
-      </w:r>
-      <w:proofErr w:type="spellStart"/>
-      <w:r>
-        <w:rPr>
-          <w:i/>
-          <w:iCs/>
-          <w:lang w:val="pt-PT"/>
-        </w:rPr>
-        <w:t>clock</w:t>
-      </w:r>
-      <w:proofErr w:type="spellEnd"/>
-      <w:r>
-        <w:rPr>
-          <w:lang w:val="pt-PT"/>
-        </w:rPr>
-        <w:t xml:space="preserve"> para comunicarem. </w:t>
-      </w:r>
-    </w:p>
-    <w:p>
-      <w:pPr>
-        <w:ind w:firstLine="708"/>
-        <w:rPr>
-          <w:lang w:val="pt-PT"/>
-        </w:rPr>
-      </w:pPr>
-    </w:p>
-    <w:p>
-      <w:pPr>
+      </w:pPr>
+      <w:r>
         <w:rPr>
           <w:b/>
           <w:bCs/>
@@ -311,7 +349,8 @@
           <w:szCs w:val="24"/>
           <w:lang w:val="pt-PT"/>
         </w:rPr>
-      </w:pPr>
+        <w:t xml:space="preserve">Comunicação série </w:t>
+      </w:r>
       <w:r>
         <w:rPr>
           <w:b/>
@@ -320,29 +359,7 @@
           <w:szCs w:val="24"/>
           <w:lang w:val="pt-PT"/>
         </w:rPr>
-        <w:t xml:space="preserve">Comunicação série </w:t>
-      </w:r>
-      <w:proofErr w:type="spellStart"/>
-      <w:r>
-        <w:rPr>
-          <w:b/>
-          <w:bCs/>
-          <w:sz w:val="22"/>
-          <w:szCs w:val="24"/>
-          <w:lang w:val="pt-PT"/>
-        </w:rPr>
-        <w:t>vs</w:t>
-      </w:r>
-      <w:proofErr w:type="spellEnd"/>
-      <w:r>
-        <w:rPr>
-          <w:b/>
-          <w:bCs/>
-          <w:sz w:val="22"/>
-          <w:szCs w:val="24"/>
-          <w:lang w:val="pt-PT"/>
-        </w:rPr>
-        <w:t xml:space="preserve"> paralela</w:t>
+        <w:t>vs paralela</w:t>
       </w:r>
     </w:p>
     <w:p>
@@ -534,6 +551,24 @@
       <w:pPr>
         <w:jc w:val="center"/>
         <w:rPr>
+          <w:sz w:val="16"/>
+          <w:szCs w:val="16"/>
+          <w:lang w:val="pt-PT"/>
+        </w:rPr>
+      </w:pPr>
+      <w:r>
+        <w:rPr>
+          <w:sz w:val="16"/>
+          <w:szCs w:val="16"/>
+          <w:lang w:val="pt-PT"/>
+        </w:rPr>
+        <w:t>Figura 1</w:t>
+      </w:r>
+    </w:p>
+    <w:p>
+      <w:pPr>
+        <w:jc w:val="left"/>
+        <w:rPr>
           <w:b/>
           <w:bCs/>
           <w:sz w:val="22"/>
@@ -544,7 +579,7 @@
     </w:p>
     <w:p>
       <w:pPr>
-        <w:jc w:val="center"/>
+        <w:jc w:val="left"/>
         <w:rPr>
           <w:b/>
           <w:bCs/>
@@ -556,7 +591,7 @@
     </w:p>
     <w:p>
       <w:pPr>
-        <w:jc w:val="center"/>
+        <w:jc w:val="left"/>
         <w:rPr>
           <w:b/>
           <w:bCs/>
@@ -568,7 +603,6 @@
     </w:p>
     <w:p>
       <w:pPr>
-        <w:jc w:val="center"/>
         <w:rPr>
           <w:b/>
           <w:bCs/>
@@ -577,10 +611,7 @@
           <w:lang w:val="pt-PT"/>
         </w:rPr>
       </w:pPr>
-    </w:p>
-    <w:p>
-      <w:pPr>
-        <w:jc w:val="center"/>
+      <w:r>
         <w:rPr>
           <w:b/>
           <w:bCs/>
@@ -588,11 +619,19 @@
           <w:szCs w:val="24"/>
           <w:lang w:val="pt-PT"/>
         </w:rPr>
-      </w:pPr>
-    </w:p>
-    <w:p>
-      <w:pPr>
-        <w:jc w:val="center"/>
+        <w:lastRenderedPageBreak/>
+        <w:t>UART</w:t>
+      </w:r>
+    </w:p>
+    <w:p>
+      <w:pPr>
+        <w:rPr>
+          <w:i/>
+          <w:iCs/>
+          <w:lang w:val="pt-PT"/>
+        </w:rPr>
+      </w:pPr>
+      <w:r>
         <w:rPr>
           <w:b/>
           <w:bCs/>
@@ -600,103 +639,57 @@
           <w:szCs w:val="24"/>
           <w:lang w:val="pt-PT"/>
         </w:rPr>
-      </w:pPr>
-    </w:p>
-    <w:p>
-      <w:pPr>
-        <w:jc w:val="center"/>
-        <w:rPr>
-          <w:b/>
-          <w:bCs/>
-          <w:sz w:val="22"/>
-          <w:szCs w:val="24"/>
-          <w:lang w:val="pt-PT"/>
-        </w:rPr>
-      </w:pPr>
-    </w:p>
-    <w:p>
-      <w:pPr>
-        <w:jc w:val="left"/>
-        <w:rPr>
-          <w:b/>
-          <w:bCs/>
-          <w:sz w:val="22"/>
-          <w:szCs w:val="24"/>
-          <w:lang w:val="pt-PT"/>
-        </w:rPr>
-      </w:pPr>
-      <w:r>
-        <w:rPr>
-          <w:b/>
-          <w:bCs/>
-          <w:sz w:val="22"/>
-          <w:szCs w:val="24"/>
-          <w:lang w:val="pt-PT"/>
-        </w:rPr>
-        <w:t xml:space="preserve">Alguns protocolos de comunicação série: </w:t>
-      </w:r>
-    </w:p>
-    <w:p>
-      <w:pPr>
-        <w:jc w:val="left"/>
-        <w:rPr>
-          <w:b/>
-          <w:bCs/>
-          <w:sz w:val="22"/>
-          <w:szCs w:val="24"/>
-          <w:lang w:val="pt-PT"/>
-        </w:rPr>
-      </w:pPr>
-    </w:p>
-    <w:p>
-      <w:pPr>
-        <w:rPr>
-          <w:b/>
-          <w:bCs/>
-          <w:sz w:val="22"/>
-          <w:szCs w:val="24"/>
-          <w:lang w:val="pt-PT"/>
-        </w:rPr>
-      </w:pPr>
-      <w:r>
-        <w:rPr>
-          <w:b/>
-          <w:bCs/>
-          <w:sz w:val="22"/>
-          <w:szCs w:val="24"/>
-          <w:lang w:val="pt-PT"/>
-        </w:rPr>
-        <w:t>UART</w:t>
-      </w:r>
-    </w:p>
-    <w:p>
-      <w:pPr>
-        <w:rPr>
-          <w:b/>
-          <w:bCs/>
-          <w:sz w:val="22"/>
-          <w:szCs w:val="24"/>
-          <w:lang w:val="pt-PT"/>
-        </w:rPr>
-      </w:pPr>
-    </w:p>
-    <w:p>
-      <w:pPr>
+        <w:tab/>
+      </w:r>
+      <w:r>
         <w:rPr>
           <w:i/>
           <w:iCs/>
           <w:lang w:val="pt-PT"/>
         </w:rPr>
-      </w:pPr>
-      <w:r>
-        <w:rPr>
-          <w:b/>
-          <w:bCs/>
-          <w:sz w:val="22"/>
-          <w:szCs w:val="24"/>
-          <w:lang w:val="pt-PT"/>
-        </w:rPr>
-        <w:tab/>
+        <w:t xml:space="preserve">Universal Synchronous Asynchronous Receiver Transmitter, </w:t>
+      </w:r>
+      <w:r>
+        <w:rPr>
+          <w:lang w:val="pt-PT"/>
+        </w:rPr>
+        <w:t xml:space="preserve">UART, </w:t>
+      </w:r>
+      <w:r>
+        <w:rPr>
+          <w:lang w:val="pt-PT"/>
+        </w:rPr>
+        <w:t>é um protoco</w:t>
+      </w:r>
+      <w:r>
+        <w:rPr>
+          <w:lang w:val="pt-PT"/>
+        </w:rPr>
+        <w:t xml:space="preserve">lo de comunicação do tipo série, assíncrono. </w:t>
+      </w:r>
+      <w:r>
+        <w:rPr>
+          <w:lang w:val="pt-PT"/>
+        </w:rPr>
+        <w:t>A informação flui por duas linhas</w:t>
+      </w:r>
+      <w:r>
+        <w:rPr>
+          <w:lang w:val="pt-PT"/>
+        </w:rPr>
+        <w:t>:</w:t>
+      </w:r>
+      <w:r>
+        <w:rPr>
+          <w:lang w:val="pt-PT"/>
+        </w:rPr>
+        <w:t xml:space="preserve"> TX, transferência de informação, e RX, receção de informação</w:t>
+      </w:r>
+      <w:r>
+        <w:rPr>
+          <w:lang w:val="pt-PT"/>
+        </w:rPr>
+        <w:t xml:space="preserve">, permitindo assim a informação fluir nos dois sentidos em simultâneo, </w:t>
       </w:r>
       <w:r>
         <w:rPr>
@@ -704,169 +697,29 @@
           <w:iCs/>
           <w:lang w:val="pt-PT"/>
         </w:rPr>
-        <w:t xml:space="preserve">Universal </w:t>
-      </w:r>
-      <w:proofErr w:type="spellStart"/>
+        <w:t xml:space="preserve">full-duplex. </w:t>
+      </w:r>
+      <w:r>
+        <w:rPr>
+          <w:lang w:val="pt-PT"/>
+        </w:rPr>
+        <w:t xml:space="preserve">A velocidade de comunicação dos dispositivos é acordada entre ambos e é denominada por </w:t>
+      </w:r>
       <w:r>
         <w:rPr>
           <w:i/>
           <w:iCs/>
           <w:lang w:val="pt-PT"/>
         </w:rPr>
-        <w:t>Synchronous</w:t>
-      </w:r>
-      <w:proofErr w:type="spellEnd"/>
-      <w:r>
-        <w:rPr>
-          <w:i/>
-          <w:iCs/>
-          <w:lang w:val="pt-PT"/>
-        </w:rPr>
-        <w:t xml:space="preserve"> </w:t>
-      </w:r>
-      <w:proofErr w:type="spellStart"/>
-      <w:r>
-        <w:rPr>
-          <w:i/>
-          <w:iCs/>
-          <w:lang w:val="pt-PT"/>
-        </w:rPr>
-        <w:t>Asynchronous</w:t>
-      </w:r>
-      <w:proofErr w:type="spellEnd"/>
-      <w:r>
-        <w:rPr>
-          <w:i/>
-          <w:iCs/>
-          <w:lang w:val="pt-PT"/>
-        </w:rPr>
-        <w:t xml:space="preserve"> </w:t>
-      </w:r>
-      <w:proofErr w:type="spellStart"/>
-      <w:r>
-        <w:rPr>
-          <w:i/>
-          <w:iCs/>
-          <w:lang w:val="pt-PT"/>
-        </w:rPr>
-        <w:t>Receiver</w:t>
-      </w:r>
-      <w:proofErr w:type="spellEnd"/>
-      <w:r>
-        <w:rPr>
-          <w:i/>
-          <w:iCs/>
-          <w:lang w:val="pt-PT"/>
-        </w:rPr>
-        <w:t xml:space="preserve"> </w:t>
-      </w:r>
-      <w:proofErr w:type="spellStart"/>
-      <w:r>
-        <w:rPr>
-          <w:i/>
-          <w:iCs/>
-          <w:lang w:val="pt-PT"/>
-        </w:rPr>
-        <w:t>Transmitter</w:t>
-      </w:r>
-      <w:proofErr w:type="spellEnd"/>
-      <w:r>
-        <w:rPr>
-          <w:i/>
-          <w:iCs/>
-          <w:lang w:val="pt-PT"/>
-        </w:rPr>
-        <w:t xml:space="preserve">, </w:t>
-      </w:r>
-      <w:r>
-        <w:rPr>
-          <w:lang w:val="pt-PT"/>
-        </w:rPr>
-        <w:t xml:space="preserve">UART, </w:t>
-      </w:r>
-      <w:r>
-        <w:rPr>
-          <w:lang w:val="pt-PT"/>
-        </w:rPr>
-        <w:t>é um protoco</w:t>
-      </w:r>
-      <w:r>
-        <w:rPr>
-          <w:lang w:val="pt-PT"/>
-        </w:rPr>
-        <w:t xml:space="preserve">lo de comunicação do tipo série, assíncrono. </w:t>
-      </w:r>
-      <w:r>
-        <w:rPr>
-          <w:lang w:val="pt-PT"/>
-        </w:rPr>
-        <w:t>A informação flui por duas linhas</w:t>
-      </w:r>
-      <w:r>
-        <w:rPr>
-          <w:lang w:val="pt-PT"/>
-        </w:rPr>
-        <w:t>:</w:t>
-      </w:r>
-      <w:r>
-        <w:rPr>
-          <w:lang w:val="pt-PT"/>
-        </w:rPr>
-        <w:t xml:space="preserve"> TX, transferência de informação, e RX, receção de informação</w:t>
-      </w:r>
-      <w:r>
-        <w:rPr>
-          <w:lang w:val="pt-PT"/>
-        </w:rPr>
-        <w:t xml:space="preserve">, permitindo assim a informação fluir nos dois sentidos em simultâneo, </w:t>
-      </w:r>
-      <w:proofErr w:type="spellStart"/>
-      <w:r>
-        <w:rPr>
-          <w:i/>
-          <w:iCs/>
-          <w:lang w:val="pt-PT"/>
-        </w:rPr>
-        <w:t>full</w:t>
-      </w:r>
-      <w:proofErr w:type="spellEnd"/>
-      <w:r>
-        <w:rPr>
-          <w:i/>
-          <w:iCs/>
-          <w:lang w:val="pt-PT"/>
-        </w:rPr>
-        <w:t xml:space="preserve">-duplex. </w:t>
-      </w:r>
-      <w:r>
-        <w:rPr>
-          <w:lang w:val="pt-PT"/>
-        </w:rPr>
-        <w:t xml:space="preserve">A velocidade de comunicação dos dispositivos é acordada entre ambos e é denominada por </w:t>
-      </w:r>
-      <w:proofErr w:type="spellStart"/>
-      <w:r>
-        <w:rPr>
-          <w:i/>
-          <w:iCs/>
-          <w:lang w:val="pt-PT"/>
-        </w:rPr>
-        <w:t>baudrate</w:t>
-      </w:r>
-      <w:proofErr w:type="spellEnd"/>
-      <w:r>
-        <w:rPr>
-          <w:i/>
-          <w:iCs/>
-          <w:lang w:val="pt-PT"/>
-        </w:rPr>
-        <w:t>.</w:t>
-      </w:r>
-    </w:p>
-    <w:p>
-      <w:pPr>
-        <w:jc w:val="left"/>
-        <w:rPr>
+        <w:t>baudrate.</w:t>
+      </w:r>
+    </w:p>
+    <w:p>
+      <w:pPr>
+        <w:jc w:val="center"/>
+        <w:rPr>
+          <w:sz w:val="16"/>
+          <w:szCs w:val="16"/>
           <w:lang w:val="pt-PT"/>
         </w:rPr>
       </w:pPr>
@@ -875,16 +728,16 @@
           <w:noProof/>
         </w:rPr>
         <w:drawing>
-          <wp:anchor distT="0" distB="0" distL="114300" distR="114300" simplePos="0" relativeHeight="251658240" behindDoc="0" locked="0" layoutInCell="1" allowOverlap="1" wp14:anchorId="583BA84B" wp14:editId="1216853D">
+          <wp:anchor distT="0" distB="0" distL="114300" distR="114300" simplePos="0" relativeHeight="251658240" behindDoc="0" locked="0" layoutInCell="1" allowOverlap="1" wp14:anchorId="583BA84B" wp14:editId="05953BAE">
             <wp:simplePos x="0" y="0"/>
-            <wp:positionH relativeFrom="page">
+            <wp:positionH relativeFrom="margin">
               <wp:align>center</wp:align>
             </wp:positionH>
             <wp:positionV relativeFrom="paragraph">
-              <wp:posOffset>52754</wp:posOffset>
+              <wp:posOffset>82912</wp:posOffset>
             </wp:positionV>
-            <wp:extent cx="2725616" cy="1745443"/>
-            <wp:effectExtent l="0" t="0" r="0" b="7620"/>
+            <wp:extent cx="1793875" cy="1148715"/>
+            <wp:effectExtent l="0" t="0" r="0" b="0"/>
             <wp:wrapSquare wrapText="bothSides"/>
             <wp:docPr id="6" name="Imagem 6"/>
             <wp:cNvGraphicFramePr>
@@ -898,7 +751,7 @@
                     <pic:cNvPicPr/>
                   </pic:nvPicPr>
                   <pic:blipFill>
-                    <a:blip r:embed="rId9">
+                    <a:blip r:embed="rId9" cstate="print">
                       <a:extLst>
                         <a:ext uri="{28A0092B-C50C-407E-A947-70E740481C1C}">
                           <a14:useLocalDpi xmlns:a14="http://schemas.microsoft.com/office/drawing/2010/main" val="0"/>
@@ -912,7 +765,7 @@
                   <pic:spPr>
                     <a:xfrm>
                       <a:off x="0" y="0"/>
-                      <a:ext cx="2725616" cy="1745443"/>
+                      <a:ext cx="1793875" cy="1148715"/>
                     </a:xfrm>
                     <a:prstGeom prst="rect">
                       <a:avLst/>
@@ -921,6 +774,12 @@
                 </pic:pic>
               </a:graphicData>
             </a:graphic>
+            <wp14:sizeRelH relativeFrom="margin">
+              <wp14:pctWidth>0</wp14:pctWidth>
+            </wp14:sizeRelH>
+            <wp14:sizeRelV relativeFrom="margin">
+              <wp14:pctHeight>0</wp14:pctHeight>
+            </wp14:sizeRelV>
           </wp:anchor>
         </w:drawing>
       </w:r>
@@ -930,6 +789,30 @@
         </w:rPr>
         <w:br w:type="textWrapping" w:clear="all"/>
       </w:r>
+      <w:r>
+        <w:rPr>
+          <w:sz w:val="16"/>
+          <w:szCs w:val="16"/>
+          <w:lang w:val="pt-PT"/>
+        </w:rPr>
+        <w:t xml:space="preserve">Figura </w:t>
+      </w:r>
+      <w:r>
+        <w:rPr>
+          <w:sz w:val="16"/>
+          <w:szCs w:val="16"/>
+          <w:lang w:val="pt-PT"/>
+        </w:rPr>
+        <w:t>2</w:t>
+      </w:r>
+    </w:p>
+    <w:p>
+      <w:pPr>
+        <w:jc w:val="left"/>
+        <w:rPr>
+          <w:lang w:val="pt-PT"/>
+        </w:rPr>
+      </w:pPr>
     </w:p>
     <w:p>
       <w:pPr>
@@ -950,36 +833,26 @@
         </w:rPr>
         <w:t xml:space="preserve">começo, </w:t>
       </w:r>
-      <w:proofErr w:type="spellStart"/>
       <w:r>
         <w:rPr>
           <w:i/>
           <w:iCs/>
           <w:lang w:val="pt-PT"/>
         </w:rPr>
-        <w:t>start</w:t>
-      </w:r>
-      <w:proofErr w:type="spellEnd"/>
+        <w:t xml:space="preserve">start bit, </w:t>
+      </w:r>
+      <w:r>
+        <w:rPr>
+          <w:lang w:val="pt-PT"/>
+        </w:rPr>
+        <w:t xml:space="preserve">informação e </w:t>
+      </w:r>
       <w:r>
         <w:rPr>
           <w:i/>
           <w:iCs/>
           <w:lang w:val="pt-PT"/>
         </w:rPr>
-        <w:t xml:space="preserve"> bit, </w:t>
-      </w:r>
-      <w:r>
-        <w:rPr>
-          <w:lang w:val="pt-PT"/>
-        </w:rPr>
-        <w:t xml:space="preserve">informação e </w:t>
-      </w:r>
-      <w:r>
-        <w:rPr>
-          <w:i/>
-          <w:iCs/>
-          <w:lang w:val="pt-PT"/>
-        </w:rPr>
         <w:t>stop</w:t>
       </w:r>
       <w:r>
@@ -991,13 +864,6 @@
     </w:p>
     <w:p>
       <w:pPr>
-        <w:rPr>
-          <w:lang w:val="pt-PT"/>
-        </w:rPr>
-      </w:pPr>
-    </w:p>
-    <w:p>
-      <w:pPr>
         <w:jc w:val="center"/>
         <w:rPr>
           <w:lang w:val="pt-PT"/>
@@ -1008,9 +874,9 @@
           <w:noProof/>
         </w:rPr>
         <w:drawing>
-          <wp:inline distT="0" distB="0" distL="0" distR="0" wp14:anchorId="6105D214" wp14:editId="6253E9C8">
-            <wp:extent cx="4419600" cy="1537721"/>
-            <wp:effectExtent l="0" t="0" r="0" b="5715"/>
+          <wp:inline distT="0" distB="0" distL="0" distR="0" wp14:anchorId="6105D214" wp14:editId="4BDC76C6">
+            <wp:extent cx="3292998" cy="1145740"/>
+            <wp:effectExtent l="0" t="0" r="3175" b="0"/>
             <wp:docPr id="5" name="Imagem 5"/>
             <wp:cNvGraphicFramePr>
               <a:graphicFrameLocks xmlns:a="http://schemas.openxmlformats.org/drawingml/2006/main" noChangeAspect="1"/>
@@ -1040,7 +906,7 @@
                   <pic:spPr bwMode="auto">
                     <a:xfrm>
                       <a:off x="0" y="0"/>
-                      <a:ext cx="4431476" cy="1541853"/>
+                      <a:ext cx="3301093" cy="1148556"/>
                     </a:xfrm>
                     <a:prstGeom prst="rect">
                       <a:avLst/>
@@ -1061,88 +927,27 @@
       <w:pPr>
         <w:jc w:val="center"/>
         <w:rPr>
-          <w:lang w:val="pt-PT"/>
-        </w:rPr>
-      </w:pPr>
-    </w:p>
-    <w:p>
-      <w:pPr>
-        <w:jc w:val="center"/>
-        <w:rPr>
-          <w:lang w:val="pt-PT"/>
-        </w:rPr>
-      </w:pPr>
-    </w:p>
-    <w:p>
-      <w:pPr>
-        <w:jc w:val="center"/>
-        <w:rPr>
-          <w:lang w:val="pt-PT"/>
-        </w:rPr>
-      </w:pPr>
-    </w:p>
-    <w:p>
-      <w:pPr>
-        <w:jc w:val="center"/>
-        <w:rPr>
-          <w:lang w:val="pt-PT"/>
-        </w:rPr>
-      </w:pPr>
-    </w:p>
-    <w:p>
-      <w:pPr>
-        <w:jc w:val="center"/>
-        <w:rPr>
-          <w:lang w:val="pt-PT"/>
-        </w:rPr>
-      </w:pPr>
-    </w:p>
-    <w:p>
-      <w:pPr>
-        <w:jc w:val="center"/>
-        <w:rPr>
-          <w:lang w:val="pt-PT"/>
-        </w:rPr>
-      </w:pPr>
-    </w:p>
-    <w:p>
-      <w:pPr>
-        <w:jc w:val="center"/>
-        <w:rPr>
-          <w:lang w:val="pt-PT"/>
-        </w:rPr>
-      </w:pPr>
-    </w:p>
-    <w:p>
-      <w:pPr>
-        <w:jc w:val="center"/>
-        <w:rPr>
-          <w:lang w:val="pt-PT"/>
-        </w:rPr>
-      </w:pPr>
-    </w:p>
-    <w:p>
-      <w:pPr>
-        <w:jc w:val="center"/>
-        <w:rPr>
-          <w:lang w:val="pt-PT"/>
-        </w:rPr>
-      </w:pPr>
-    </w:p>
-    <w:p>
-      <w:pPr>
-        <w:jc w:val="center"/>
-        <w:rPr>
-          <w:lang w:val="pt-PT"/>
-        </w:rPr>
-      </w:pPr>
-    </w:p>
-    <w:p>
-      <w:pPr>
-        <w:rPr>
-          <w:lang w:val="pt-PT"/>
-        </w:rPr>
-      </w:pPr>
+          <w:sz w:val="16"/>
+          <w:szCs w:val="16"/>
+          <w:lang w:val="pt-PT"/>
+        </w:rPr>
+      </w:pPr>
+      <w:r>
+        <w:rPr>
+          <w:sz w:val="16"/>
+          <w:szCs w:val="16"/>
+          <w:lang w:val="pt-PT"/>
+        </w:rPr>
+        <w:t xml:space="preserve">Figura </w:t>
+      </w:r>
+      <w:r>
+        <w:rPr>
+          <w:sz w:val="16"/>
+          <w:szCs w:val="16"/>
+          <w:lang w:val="pt-PT"/>
+        </w:rPr>
+        <w:t>3</w:t>
+      </w:r>
     </w:p>
     <w:p>
       <w:pPr>
@@ -1196,37 +1001,53 @@
           <w:iCs/>
           <w:lang w:val="pt-PT"/>
         </w:rPr>
-        <w:t xml:space="preserve">Serial </w:t>
-      </w:r>
-      <w:proofErr w:type="spellStart"/>
+        <w:t>Serial Peripheral Interface</w:t>
+      </w:r>
+      <w:r>
+        <w:rPr>
+          <w:lang w:val="pt-PT"/>
+        </w:rPr>
+        <w:t xml:space="preserve">, SPI, </w:t>
+      </w:r>
+      <w:r>
+        <w:rPr>
+          <w:lang w:val="pt-PT"/>
+        </w:rPr>
+        <w:t xml:space="preserve">é um protocolo de comunicação síncrono, ou seja, necessita de um sinal relógio para efetuar a comunicação. Possui um dispositivo que funcionará com </w:t>
+      </w:r>
       <w:r>
         <w:rPr>
           <w:i/>
           <w:iCs/>
           <w:lang w:val="pt-PT"/>
         </w:rPr>
-        <w:t>Peripheral</w:t>
-      </w:r>
-      <w:proofErr w:type="spellEnd"/>
+        <w:t>master</w:t>
+      </w:r>
+      <w:r>
+        <w:rPr>
+          <w:lang w:val="pt-PT"/>
+        </w:rPr>
+        <w:t xml:space="preserve"> que é r</w:t>
+      </w:r>
+      <w:r>
+        <w:rPr>
+          <w:lang w:val="pt-PT"/>
+        </w:rPr>
+        <w:t xml:space="preserve">esponsável por geral o </w:t>
+      </w:r>
       <w:r>
         <w:rPr>
           <w:i/>
           <w:iCs/>
           <w:lang w:val="pt-PT"/>
         </w:rPr>
-        <w:t xml:space="preserve"> Interface</w:t>
-      </w:r>
-      <w:r>
-        <w:rPr>
-          <w:lang w:val="pt-PT"/>
-        </w:rPr>
-        <w:t xml:space="preserve">, SPI, </w:t>
-      </w:r>
-      <w:r>
-        <w:rPr>
-          <w:lang w:val="pt-PT"/>
-        </w:rPr>
-        <w:t xml:space="preserve">é um protocolo de comunicação síncrono, ou seja, necessita de um sinal relógio para efetuar a comunicação. Possui um dispositivo que funcionará com </w:t>
+        <w:t xml:space="preserve">clock </w:t>
+      </w:r>
+      <w:r>
+        <w:rPr>
+          <w:lang w:val="pt-PT"/>
+        </w:rPr>
+        <w:t xml:space="preserve">que comandará os restantes dispositivos, </w:t>
       </w:r>
       <w:r>
         <w:rPr>
@@ -1234,95 +1055,121 @@
           <w:iCs/>
           <w:lang w:val="pt-PT"/>
         </w:rPr>
-        <w:t>master</w:t>
-      </w:r>
-      <w:r>
-        <w:rPr>
-          <w:lang w:val="pt-PT"/>
-        </w:rPr>
-        <w:t xml:space="preserve"> que é r</w:t>
-      </w:r>
-      <w:r>
-        <w:rPr>
-          <w:lang w:val="pt-PT"/>
-        </w:rPr>
-        <w:t xml:space="preserve">esponsável por geral o </w:t>
-      </w:r>
-      <w:proofErr w:type="spellStart"/>
+        <w:t>slaves</w:t>
+      </w:r>
+      <w:r>
+        <w:rPr>
+          <w:lang w:val="pt-PT"/>
+        </w:rPr>
+        <w:t>.</w:t>
+      </w:r>
+      <w:r>
+        <w:rPr>
+          <w:lang w:val="pt-PT"/>
+        </w:rPr>
+        <w:t xml:space="preserve"> Para a comunicação os dispositivos necessitam de </w:t>
+      </w:r>
+      <w:r>
+        <w:rPr>
+          <w:lang w:val="pt-PT"/>
+        </w:rPr>
+        <w:t>quatro</w:t>
+      </w:r>
+      <w:r>
+        <w:rPr>
+          <w:lang w:val="pt-PT"/>
+        </w:rPr>
+        <w:t xml:space="preserve"> linhas: </w:t>
+      </w:r>
+      <w:r>
+        <w:rPr>
+          <w:lang w:val="pt-PT"/>
+        </w:rPr>
+        <w:t>MOSI</w:t>
+      </w:r>
+      <w:r>
+        <w:rPr>
+          <w:lang w:val="pt-PT"/>
+        </w:rPr>
+        <w:t>,</w:t>
+      </w:r>
+      <w:r>
+        <w:rPr>
+          <w:lang w:val="pt-PT"/>
+        </w:rPr>
+        <w:t xml:space="preserve"> </w:t>
+      </w:r>
       <w:r>
         <w:rPr>
           <w:i/>
           <w:iCs/>
           <w:lang w:val="pt-PT"/>
         </w:rPr>
-        <w:t>clock</w:t>
-      </w:r>
-      <w:proofErr w:type="spellEnd"/>
+        <w:t>Master Output Slave Input</w:t>
+      </w:r>
+      <w:r>
+        <w:rPr>
+          <w:lang w:val="pt-PT"/>
+        </w:rPr>
+        <w:t xml:space="preserve">, </w:t>
+      </w:r>
+      <w:r>
+        <w:rPr>
+          <w:lang w:val="pt-PT"/>
+        </w:rPr>
+        <w:t>MISO</w:t>
+      </w:r>
+      <w:r>
+        <w:rPr>
+          <w:lang w:val="pt-PT"/>
+        </w:rPr>
+        <w:t>,</w:t>
+      </w:r>
+      <w:r>
+        <w:rPr>
+          <w:lang w:val="pt-PT"/>
+        </w:rPr>
+        <w:t xml:space="preserve"> </w:t>
+      </w:r>
       <w:r>
         <w:rPr>
           <w:i/>
           <w:iCs/>
           <w:lang w:val="pt-PT"/>
         </w:rPr>
-        <w:t xml:space="preserve"> </w:t>
-      </w:r>
-      <w:r>
-        <w:rPr>
-          <w:lang w:val="pt-PT"/>
-        </w:rPr>
-        <w:t xml:space="preserve">que comandará os restantes dispositivos, </w:t>
-      </w:r>
-      <w:proofErr w:type="spellStart"/>
+        <w:t>Master Input Slave Output</w:t>
+      </w:r>
+      <w:r>
+        <w:rPr>
+          <w:lang w:val="pt-PT"/>
+        </w:rPr>
+        <w:t xml:space="preserve">, o </w:t>
+      </w:r>
+      <w:r>
+        <w:rPr>
+          <w:lang w:val="pt-PT"/>
+        </w:rPr>
+        <w:t>SCLK</w:t>
+      </w:r>
+      <w:r>
+        <w:rPr>
+          <w:lang w:val="pt-PT"/>
+        </w:rPr>
+        <w:t xml:space="preserve">, </w:t>
+      </w:r>
       <w:r>
         <w:rPr>
           <w:i/>
           <w:iCs/>
           <w:lang w:val="pt-PT"/>
         </w:rPr>
-        <w:t>slaves</w:t>
-      </w:r>
-      <w:proofErr w:type="spellEnd"/>
-      <w:r>
-        <w:rPr>
-          <w:lang w:val="pt-PT"/>
-        </w:rPr>
-        <w:t>.</w:t>
-      </w:r>
-      <w:r>
-        <w:rPr>
-          <w:lang w:val="pt-PT"/>
-        </w:rPr>
-        <w:t xml:space="preserve"> Para a comunicação os dispositivos necessitam de </w:t>
-      </w:r>
-      <w:r>
-        <w:rPr>
-          <w:lang w:val="pt-PT"/>
-        </w:rPr>
-        <w:t>quatro</w:t>
-      </w:r>
-      <w:r>
-        <w:rPr>
-          <w:lang w:val="pt-PT"/>
-        </w:rPr>
-        <w:t xml:space="preserve"> linhas: </w:t>
-      </w:r>
-      <w:r>
-        <w:rPr>
-          <w:lang w:val="pt-PT"/>
-        </w:rPr>
-        <w:t>MOSI</w:t>
-      </w:r>
-      <w:r>
-        <w:rPr>
-          <w:lang w:val="pt-PT"/>
-        </w:rPr>
-        <w:t>,</w:t>
-      </w:r>
-      <w:r>
-        <w:rPr>
-          <w:lang w:val="pt-PT"/>
-        </w:rPr>
-        <w:t xml:space="preserve"> </w:t>
+        <w:t>clock</w:t>
+      </w:r>
+      <w:r>
+        <w:rPr>
+          <w:lang w:val="pt-PT"/>
+        </w:rPr>
+        <w:t xml:space="preserve">, e o CS, </w:t>
       </w:r>
       <w:r>
         <w:rPr>
@@ -1330,49 +1177,47 @@
           <w:iCs/>
           <w:lang w:val="pt-PT"/>
         </w:rPr>
-        <w:t xml:space="preserve">Master Output </w:t>
-      </w:r>
-      <w:proofErr w:type="spellStart"/>
+        <w:t>Chip Select</w:t>
+      </w:r>
       <w:r>
         <w:rPr>
           <w:i/>
           <w:iCs/>
           <w:lang w:val="pt-PT"/>
         </w:rPr>
-        <w:t>Slave</w:t>
-      </w:r>
-      <w:proofErr w:type="spellEnd"/>
+        <w:t xml:space="preserve">, </w:t>
+      </w:r>
+      <w:r>
+        <w:rPr>
+          <w:lang w:val="pt-PT"/>
+        </w:rPr>
+        <w:t xml:space="preserve">que permite selecionar o dispositivo que </w:t>
+      </w:r>
+      <w:r>
+        <w:rPr>
+          <w:lang w:val="pt-PT"/>
+        </w:rPr>
+        <w:t xml:space="preserve">o </w:t>
+      </w:r>
       <w:r>
         <w:rPr>
           <w:i/>
           <w:iCs/>
           <w:lang w:val="pt-PT"/>
         </w:rPr>
-        <w:t xml:space="preserve"> Input</w:t>
-      </w:r>
-      <w:r>
-        <w:rPr>
-          <w:lang w:val="pt-PT"/>
-        </w:rPr>
-        <w:t xml:space="preserve">, </w:t>
-      </w:r>
-      <w:r>
-        <w:rPr>
-          <w:lang w:val="pt-PT"/>
-        </w:rPr>
-        <w:t>MISO</w:t>
-      </w:r>
-      <w:r>
-        <w:rPr>
-          <w:lang w:val="pt-PT"/>
-        </w:rPr>
-        <w:t>,</w:t>
-      </w:r>
-      <w:r>
-        <w:rPr>
-          <w:lang w:val="pt-PT"/>
-        </w:rPr>
-        <w:t xml:space="preserve"> </w:t>
+        <w:t>master</w:t>
+      </w:r>
+      <w:r>
+        <w:rPr>
+          <w:lang w:val="pt-PT"/>
+        </w:rPr>
+        <w:t xml:space="preserve"> pretende comunicar. </w:t>
+      </w:r>
+      <w:r>
+        <w:rPr>
+          <w:lang w:val="pt-PT"/>
+        </w:rPr>
+        <w:t xml:space="preserve">Uma vez que usa duas linhas de comunicação, uma para transmitir e outra para receber informação, o SPI também é </w:t>
       </w:r>
       <w:r>
         <w:rPr>
@@ -1380,143 +1225,7 @@
           <w:iCs/>
           <w:lang w:val="pt-PT"/>
         </w:rPr>
-        <w:t xml:space="preserve">Master Input </w:t>
-      </w:r>
-      <w:proofErr w:type="spellStart"/>
-      <w:r>
-        <w:rPr>
-          <w:i/>
-          <w:iCs/>
-          <w:lang w:val="pt-PT"/>
-        </w:rPr>
-        <w:t>Slave</w:t>
-      </w:r>
-      <w:proofErr w:type="spellEnd"/>
-      <w:r>
-        <w:rPr>
-          <w:i/>
-          <w:iCs/>
-          <w:lang w:val="pt-PT"/>
-        </w:rPr>
-        <w:t xml:space="preserve"> Output</w:t>
-      </w:r>
-      <w:r>
-        <w:rPr>
-          <w:lang w:val="pt-PT"/>
-        </w:rPr>
-        <w:t xml:space="preserve">, o </w:t>
-      </w:r>
-      <w:r>
-        <w:rPr>
-          <w:lang w:val="pt-PT"/>
-        </w:rPr>
-        <w:t>SCLK</w:t>
-      </w:r>
-      <w:r>
-        <w:rPr>
-          <w:lang w:val="pt-PT"/>
-        </w:rPr>
-        <w:t xml:space="preserve">, </w:t>
-      </w:r>
-      <w:proofErr w:type="spellStart"/>
-      <w:r>
-        <w:rPr>
-          <w:i/>
-          <w:iCs/>
-          <w:lang w:val="pt-PT"/>
-        </w:rPr>
-        <w:t>clock</w:t>
-      </w:r>
-      <w:proofErr w:type="spellEnd"/>
-      <w:r>
-        <w:rPr>
-          <w:lang w:val="pt-PT"/>
-        </w:rPr>
-        <w:t xml:space="preserve">, e o CS, </w:t>
-      </w:r>
-      <w:r>
-        <w:rPr>
-          <w:i/>
-          <w:iCs/>
-          <w:lang w:val="pt-PT"/>
-        </w:rPr>
-        <w:t xml:space="preserve">Chip </w:t>
-      </w:r>
-      <w:proofErr w:type="spellStart"/>
-      <w:r>
-        <w:rPr>
-          <w:i/>
-          <w:iCs/>
-          <w:lang w:val="pt-PT"/>
-        </w:rPr>
-        <w:t>S</w:t>
-      </w:r>
-      <w:r>
-        <w:rPr>
-          <w:i/>
-          <w:iCs/>
-          <w:lang w:val="pt-PT"/>
-        </w:rPr>
-        <w:t>elect</w:t>
-      </w:r>
-      <w:proofErr w:type="spellEnd"/>
-      <w:r>
-        <w:rPr>
-          <w:i/>
-          <w:iCs/>
-          <w:lang w:val="pt-PT"/>
-        </w:rPr>
-        <w:t xml:space="preserve">, </w:t>
-      </w:r>
-      <w:r>
-        <w:rPr>
-          <w:lang w:val="pt-PT"/>
-        </w:rPr>
-        <w:t xml:space="preserve">que permite selecionar o dispositivo que </w:t>
-      </w:r>
-      <w:r>
-        <w:rPr>
-          <w:lang w:val="pt-PT"/>
-        </w:rPr>
-        <w:t xml:space="preserve">o </w:t>
-      </w:r>
-      <w:r>
-        <w:rPr>
-          <w:i/>
-          <w:iCs/>
-          <w:lang w:val="pt-PT"/>
-        </w:rPr>
-        <w:t>master</w:t>
-      </w:r>
-      <w:r>
-        <w:rPr>
-          <w:lang w:val="pt-PT"/>
-        </w:rPr>
-        <w:t xml:space="preserve"> pretende comunicar. </w:t>
-      </w:r>
-      <w:r>
-        <w:rPr>
-          <w:lang w:val="pt-PT"/>
-        </w:rPr>
-        <w:t xml:space="preserve">Uma vez que usa duas linhas de comunicação, uma para transmitir e outra para receber informação, o SPI também é </w:t>
-      </w:r>
-      <w:proofErr w:type="spellStart"/>
-      <w:r>
-        <w:rPr>
-          <w:i/>
-          <w:iCs/>
-          <w:lang w:val="pt-PT"/>
-        </w:rPr>
-        <w:t>full</w:t>
-      </w:r>
-      <w:proofErr w:type="spellEnd"/>
-      <w:r>
-        <w:rPr>
-          <w:i/>
-          <w:iCs/>
-          <w:lang w:val="pt-PT"/>
-        </w:rPr>
-        <w:t>-duplex.</w:t>
+        <w:t>full-duplex.</w:t>
       </w:r>
     </w:p>
     <w:p>
@@ -1526,23 +1235,30 @@
           <w:lang w:val="pt-PT"/>
         </w:rPr>
       </w:pPr>
-    </w:p>
-    <w:p>
-      <w:pPr>
-        <w:ind w:firstLine="708"/>
-        <w:jc w:val="center"/>
-        <w:rPr>
-          <w:lang w:val="pt-PT"/>
-        </w:rPr>
-      </w:pPr>
       <w:r>
         <w:rPr>
           <w:noProof/>
         </w:rPr>
         <w:drawing>
-          <wp:inline distT="0" distB="0" distL="0" distR="0" wp14:anchorId="3CAB095A" wp14:editId="75CBB1F6">
-            <wp:extent cx="3010363" cy="3188677"/>
-            <wp:effectExtent l="0" t="0" r="0" b="0"/>
+          <wp:anchor distT="0" distB="0" distL="114300" distR="114300" simplePos="0" relativeHeight="251661312" behindDoc="1" locked="0" layoutInCell="1" allowOverlap="1" wp14:anchorId="1F9384AC" wp14:editId="7F83A903">
+            <wp:simplePos x="0" y="0"/>
+            <wp:positionH relativeFrom="column">
+              <wp:posOffset>448953</wp:posOffset>
+            </wp:positionH>
+            <wp:positionV relativeFrom="paragraph">
+              <wp:posOffset>-2275</wp:posOffset>
+            </wp:positionV>
+            <wp:extent cx="2048719" cy="2170071"/>
+            <wp:effectExtent l="0" t="0" r="8890" b="1905"/>
+            <wp:wrapTight wrapText="bothSides">
+              <wp:wrapPolygon edited="0">
+                <wp:start x="0" y="0"/>
+                <wp:lineTo x="0" y="21429"/>
+                <wp:lineTo x="21493" y="21429"/>
+                <wp:lineTo x="21493" y="0"/>
+                <wp:lineTo x="0" y="0"/>
+              </wp:wrapPolygon>
+            </wp:wrapTight>
             <wp:docPr id="7" name="Imagem 7"/>
             <wp:cNvGraphicFramePr>
               <a:graphicFrameLocks xmlns:a="http://schemas.openxmlformats.org/drawingml/2006/main" noChangeAspect="1"/>
@@ -1555,78 +1271,7 @@
                     <pic:cNvPicPr/>
                   </pic:nvPicPr>
                   <pic:blipFill>
-                    <a:blip r:embed="rId11"/>
-                    <a:stretch>
-                      <a:fillRect/>
-                    </a:stretch>
-                  </pic:blipFill>
-                  <pic:spPr>
-                    <a:xfrm>
-                      <a:off x="0" y="0"/>
-                      <a:ext cx="3016798" cy="3195493"/>
-                    </a:xfrm>
-                    <a:prstGeom prst="rect">
-                      <a:avLst/>
-                    </a:prstGeom>
-                  </pic:spPr>
-                </pic:pic>
-              </a:graphicData>
-            </a:graphic>
-          </wp:inline>
-        </w:drawing>
-      </w:r>
-    </w:p>
-    <w:p>
-      <w:pPr>
-        <w:rPr>
-          <w:lang w:val="pt-PT"/>
-        </w:rPr>
-      </w:pPr>
-    </w:p>
-    <w:p>
-      <w:pPr>
-        <w:ind w:firstLine="708"/>
-        <w:rPr>
-          <w:lang w:val="pt-PT"/>
-        </w:rPr>
-      </w:pPr>
-    </w:p>
-    <w:p>
-      <w:pPr>
-        <w:ind w:firstLine="708"/>
-        <w:rPr>
-          <w:lang w:val="pt-PT"/>
-        </w:rPr>
-      </w:pPr>
-      <w:r>
-        <w:rPr>
-          <w:noProof/>
-        </w:rPr>
-        <w:drawing>
-          <wp:anchor distT="0" distB="0" distL="114300" distR="114300" simplePos="0" relativeHeight="251659264" behindDoc="0" locked="0" layoutInCell="1" allowOverlap="1" wp14:anchorId="2E92D891" wp14:editId="712D91D0">
-            <wp:simplePos x="0" y="0"/>
-            <wp:positionH relativeFrom="column">
-              <wp:posOffset>1040564</wp:posOffset>
-            </wp:positionH>
-            <wp:positionV relativeFrom="paragraph">
-              <wp:posOffset>374650</wp:posOffset>
-            </wp:positionV>
-            <wp:extent cx="81280" cy="118745"/>
-            <wp:effectExtent l="0" t="0" r="0" b="0"/>
-            <wp:wrapNone/>
-            <wp:docPr id="11" name="Imagem 11"/>
-            <wp:cNvGraphicFramePr>
-              <a:graphicFrameLocks xmlns:a="http://schemas.openxmlformats.org/drawingml/2006/main" noChangeAspect="1"/>
-            </wp:cNvGraphicFramePr>
-            <a:graphic xmlns:a="http://schemas.openxmlformats.org/drawingml/2006/main">
-              <a:graphicData uri="http://schemas.openxmlformats.org/drawingml/2006/picture">
-                <pic:pic xmlns:pic="http://schemas.openxmlformats.org/drawingml/2006/picture">
-                  <pic:nvPicPr>
-                    <pic:cNvPr id="1" name=""/>
-                    <pic:cNvPicPr/>
-                  </pic:nvPicPr>
-                  <pic:blipFill>
-                    <a:blip r:embed="rId12" cstate="print">
+                    <a:blip r:embed="rId11" cstate="print">
                       <a:extLst>
                         <a:ext uri="{28A0092B-C50C-407E-A947-70E740481C1C}">
                           <a14:useLocalDpi xmlns:a14="http://schemas.microsoft.com/office/drawing/2010/main" val="0"/>
@@ -1640,7 +1285,7 @@
                   <pic:spPr>
                     <a:xfrm>
                       <a:off x="0" y="0"/>
-                      <a:ext cx="81280" cy="118745"/>
+                      <a:ext cx="2048719" cy="2170071"/>
                     </a:xfrm>
                     <a:prstGeom prst="rect">
                       <a:avLst/>
@@ -1649,23 +1294,66 @@
                 </pic:pic>
               </a:graphicData>
             </a:graphic>
+            <wp14:sizeRelH relativeFrom="page">
+              <wp14:pctWidth>0</wp14:pctWidth>
+            </wp14:sizeRelH>
+            <wp14:sizeRelV relativeFrom="page">
+              <wp14:pctHeight>0</wp14:pctHeight>
+            </wp14:sizeRelV>
           </wp:anchor>
         </w:drawing>
       </w:r>
-      <w:r>
-        <w:rPr>
-          <w:lang w:val="pt-PT"/>
-        </w:rPr>
-        <w:tab/>
-      </w:r>
+    </w:p>
+    <w:p>
+      <w:pPr>
+        <w:ind w:firstLine="708"/>
+        <w:jc w:val="center"/>
+        <w:rPr>
+          <w:lang w:val="pt-PT"/>
+        </w:rPr>
+      </w:pPr>
+    </w:p>
+    <w:p>
+      <w:pPr>
+        <w:rPr>
+          <w:lang w:val="pt-PT"/>
+        </w:rPr>
+      </w:pPr>
       <w:r>
         <w:rPr>
           <w:noProof/>
         </w:rPr>
         <w:drawing>
-          <wp:inline distT="0" distB="0" distL="0" distR="0" wp14:anchorId="14A55341" wp14:editId="67193332">
-            <wp:extent cx="4343400" cy="1725802"/>
-            <wp:effectExtent l="0" t="0" r="0" b="8255"/>
+          <wp:anchor distT="0" distB="0" distL="114300" distR="114300" simplePos="0" relativeHeight="251660288" behindDoc="1" locked="0" layoutInCell="1" allowOverlap="1" wp14:anchorId="73ED90D0" wp14:editId="27065784">
+            <wp:simplePos x="0" y="0"/>
+            <wp:positionH relativeFrom="column">
+              <wp:posOffset>2907962</wp:posOffset>
+            </wp:positionH>
+            <wp:positionV relativeFrom="paragraph">
+              <wp:posOffset>62697</wp:posOffset>
+            </wp:positionV>
+            <wp:extent cx="3086271" cy="1226296"/>
+            <wp:effectExtent l="0" t="0" r="0" b="0"/>
+            <wp:wrapTight wrapText="bothSides">
+              <wp:wrapPolygon edited="0">
+                <wp:start x="3200" y="0"/>
+                <wp:lineTo x="400" y="0"/>
+                <wp:lineTo x="133" y="336"/>
+                <wp:lineTo x="533" y="5369"/>
+                <wp:lineTo x="0" y="9732"/>
+                <wp:lineTo x="0" y="16443"/>
+                <wp:lineTo x="3200" y="21141"/>
+                <wp:lineTo x="20400" y="21141"/>
+                <wp:lineTo x="21467" y="17114"/>
+                <wp:lineTo x="21467" y="10738"/>
+                <wp:lineTo x="20533" y="10738"/>
+                <wp:lineTo x="20800" y="5369"/>
+                <wp:lineTo x="21467" y="4363"/>
+                <wp:lineTo x="21467" y="2349"/>
+                <wp:lineTo x="20400" y="0"/>
+                <wp:lineTo x="3200" y="0"/>
+              </wp:wrapPolygon>
+            </wp:wrapTight>
             <wp:docPr id="8" name="Imagem 8" descr="SPI Data Frames | USB-I2C/SPI/GPIO Interface Adapters"/>
             <wp:cNvGraphicFramePr>
               <a:graphicFrameLocks xmlns:a="http://schemas.openxmlformats.org/drawingml/2006/main" noChangeAspect="1"/>
@@ -1680,7 +1368,7 @@
                     </pic:cNvPicPr>
                   </pic:nvPicPr>
                   <pic:blipFill>
-                    <a:blip r:embed="rId13">
+                    <a:blip r:embed="rId12" cstate="print">
                       <a:extLst>
                         <a:ext uri="{28A0092B-C50C-407E-A947-70E740481C1C}">
                           <a14:useLocalDpi xmlns:a14="http://schemas.microsoft.com/office/drawing/2010/main" val="0"/>
@@ -1695,7 +1383,7 @@
                   <pic:spPr bwMode="auto">
                     <a:xfrm>
                       <a:off x="0" y="0"/>
-                      <a:ext cx="4360484" cy="1732590"/>
+                      <a:ext cx="3086271" cy="1226296"/>
                     </a:xfrm>
                     <a:prstGeom prst="rect">
                       <a:avLst/>
@@ -1708,8 +1396,36 @@
                 </pic:pic>
               </a:graphicData>
             </a:graphic>
-          </wp:inline>
+            <wp14:sizeRelH relativeFrom="page">
+              <wp14:pctWidth>0</wp14:pctWidth>
+            </wp14:sizeRelH>
+            <wp14:sizeRelV relativeFrom="page">
+              <wp14:pctHeight>0</wp14:pctHeight>
+            </wp14:sizeRelV>
+          </wp:anchor>
         </w:drawing>
+      </w:r>
+    </w:p>
+    <w:p>
+      <w:pPr>
+        <w:ind w:firstLine="708"/>
+        <w:rPr>
+          <w:lang w:val="pt-PT"/>
+        </w:rPr>
+      </w:pPr>
+    </w:p>
+    <w:p>
+      <w:pPr>
+        <w:ind w:firstLine="708"/>
+        <w:rPr>
+          <w:lang w:val="pt-PT"/>
+        </w:rPr>
+      </w:pPr>
+      <w:r>
+        <w:rPr>
+          <w:lang w:val="pt-PT"/>
+        </w:rPr>
+        <w:tab/>
       </w:r>
     </w:p>
     <w:p>
@@ -1725,6 +1441,32 @@
     </w:p>
     <w:p>
       <w:pPr>
+        <w:jc w:val="center"/>
+        <w:rPr>
+          <w:sz w:val="16"/>
+          <w:szCs w:val="16"/>
+          <w:lang w:val="pt-PT"/>
+        </w:rPr>
+      </w:pPr>
+      <w:r>
+        <w:rPr>
+          <w:sz w:val="16"/>
+          <w:szCs w:val="16"/>
+          <w:lang w:val="pt-PT"/>
+        </w:rPr>
+        <w:t xml:space="preserve">Figura </w:t>
+      </w:r>
+      <w:r>
+        <w:rPr>
+          <w:sz w:val="16"/>
+          <w:szCs w:val="16"/>
+          <w:lang w:val="pt-PT"/>
+        </w:rPr>
+        <w:t>4</w:t>
+      </w:r>
+    </w:p>
+    <w:p>
+      <w:pPr>
         <w:rPr>
           <w:b/>
           <w:bCs/>
@@ -1733,9 +1475,7 @@
           <w:lang w:val="pt-PT"/>
         </w:rPr>
       </w:pPr>
-    </w:p>
-    <w:p>
-      <w:pPr>
+      <w:r>
         <w:rPr>
           <w:b/>
           <w:bCs/>
@@ -1743,59 +1483,7 @@
           <w:szCs w:val="24"/>
           <w:lang w:val="pt-PT"/>
         </w:rPr>
-      </w:pPr>
-    </w:p>
-    <w:p>
-      <w:pPr>
-        <w:rPr>
-          <w:b/>
-          <w:bCs/>
-          <w:sz w:val="22"/>
-          <w:szCs w:val="24"/>
-          <w:lang w:val="pt-PT"/>
-        </w:rPr>
-      </w:pPr>
-    </w:p>
-    <w:p>
-      <w:pPr>
-        <w:rPr>
-          <w:b/>
-          <w:bCs/>
-          <w:sz w:val="22"/>
-          <w:szCs w:val="24"/>
-          <w:lang w:val="pt-PT"/>
-        </w:rPr>
-      </w:pPr>
-    </w:p>
-    <w:p>
-      <w:pPr>
-        <w:rPr>
-          <w:b/>
-          <w:bCs/>
-          <w:sz w:val="22"/>
-          <w:szCs w:val="24"/>
-          <w:lang w:val="pt-PT"/>
-        </w:rPr>
-      </w:pPr>
-    </w:p>
-    <w:p>
-      <w:pPr>
-        <w:rPr>
-          <w:b/>
-          <w:bCs/>
-          <w:sz w:val="22"/>
-          <w:szCs w:val="24"/>
-          <w:lang w:val="pt-PT"/>
-        </w:rPr>
-      </w:pPr>
-      <w:r>
-        <w:rPr>
-          <w:b/>
-          <w:bCs/>
-          <w:sz w:val="22"/>
-          <w:szCs w:val="24"/>
-          <w:lang w:val="pt-PT"/>
-        </w:rPr>
+        <w:lastRenderedPageBreak/>
         <w:t>I</w:t>
       </w:r>
       <w:r>
@@ -1837,66 +1525,80 @@
           <w:lang w:val="pt-PT"/>
         </w:rPr>
       </w:pPr>
-      <w:proofErr w:type="spellStart"/>
       <w:r>
         <w:rPr>
           <w:i/>
           <w:iCs/>
           <w:lang w:val="pt-PT"/>
         </w:rPr>
-        <w:t>Inter-Integrated</w:t>
-      </w:r>
-      <w:proofErr w:type="spellEnd"/>
+        <w:t>Inter-Integrated Circuit</w:t>
+      </w:r>
       <w:r>
         <w:rPr>
           <w:i/>
           <w:iCs/>
           <w:lang w:val="pt-PT"/>
         </w:rPr>
-        <w:t xml:space="preserve"> </w:t>
-      </w:r>
-      <w:proofErr w:type="spellStart"/>
+        <w:t xml:space="preserve">, </w:t>
+      </w:r>
+      <w:r>
+        <w:rPr>
+          <w:lang w:val="pt-PT"/>
+        </w:rPr>
+        <w:t>I</w:t>
+      </w:r>
+      <w:r>
+        <w:rPr>
+          <w:vertAlign w:val="superscript"/>
+          <w:lang w:val="pt-PT"/>
+        </w:rPr>
+        <w:t>2</w:t>
+      </w:r>
+      <w:r>
+        <w:rPr>
+          <w:lang w:val="pt-PT"/>
+        </w:rPr>
+        <w:t xml:space="preserve">C, é um protocolo de comunicação síncrono </w:t>
+      </w:r>
+      <w:r>
+        <w:rPr>
+          <w:lang w:val="pt-PT"/>
+        </w:rPr>
+        <w:t xml:space="preserve">que apenas necessita de duas linhas para o seu funcionamento, o SDA, </w:t>
+      </w:r>
       <w:r>
         <w:rPr>
           <w:i/>
           <w:iCs/>
           <w:lang w:val="pt-PT"/>
         </w:rPr>
-        <w:t>Circuit</w:t>
-      </w:r>
-      <w:proofErr w:type="spellEnd"/>
+        <w:t xml:space="preserve">Serial Data, </w:t>
+      </w:r>
+      <w:r>
+        <w:rPr>
+          <w:lang w:val="pt-PT"/>
+        </w:rPr>
+        <w:t xml:space="preserve">por onde flui a informação e o SCL, </w:t>
+      </w:r>
       <w:r>
         <w:rPr>
           <w:i/>
           <w:iCs/>
           <w:lang w:val="pt-PT"/>
         </w:rPr>
-        <w:t xml:space="preserve">, </w:t>
-      </w:r>
-      <w:r>
-        <w:rPr>
-          <w:lang w:val="pt-PT"/>
-        </w:rPr>
-        <w:t>I</w:t>
-      </w:r>
-      <w:r>
-        <w:rPr>
-          <w:vertAlign w:val="superscript"/>
-          <w:lang w:val="pt-PT"/>
-        </w:rPr>
-        <w:t>2</w:t>
-      </w:r>
-      <w:r>
-        <w:rPr>
-          <w:lang w:val="pt-PT"/>
-        </w:rPr>
-        <w:t xml:space="preserve">C, é um protocolo de comunicação síncrono </w:t>
-      </w:r>
-      <w:r>
-        <w:rPr>
-          <w:lang w:val="pt-PT"/>
-        </w:rPr>
-        <w:t xml:space="preserve">que apenas necessita de duas linhas para o seu funcionamento, o SDA, </w:t>
+        <w:t xml:space="preserve">Serial Clock, </w:t>
+      </w:r>
+      <w:r>
+        <w:rPr>
+          <w:lang w:val="pt-PT"/>
+        </w:rPr>
+        <w:t xml:space="preserve">que permite sincronizar os diversos dispositivos. </w:t>
+      </w:r>
+      <w:r>
+        <w:rPr>
+          <w:lang w:val="pt-PT"/>
+        </w:rPr>
+        <w:t xml:space="preserve">Como no SPI o responsável pela geração do sinal de relógio é o dispositivo </w:t>
       </w:r>
       <w:r>
         <w:rPr>
@@ -1904,13 +1606,13 @@
           <w:iCs/>
           <w:lang w:val="pt-PT"/>
         </w:rPr>
-        <w:t xml:space="preserve">Serial Data, </w:t>
-      </w:r>
-      <w:r>
-        <w:rPr>
-          <w:lang w:val="pt-PT"/>
-        </w:rPr>
-        <w:t xml:space="preserve">por onde flui a informação e o SCL, </w:t>
+        <w:t>master</w:t>
+      </w:r>
+      <w:r>
+        <w:rPr>
+          <w:lang w:val="pt-PT"/>
+        </w:rPr>
+        <w:t xml:space="preserve">, no entanto os dispositivos </w:t>
       </w:r>
       <w:r>
         <w:rPr>
@@ -1918,37 +1620,60 @@
           <w:iCs/>
           <w:lang w:val="pt-PT"/>
         </w:rPr>
-        <w:t xml:space="preserve">Serial </w:t>
-      </w:r>
-      <w:proofErr w:type="spellStart"/>
+        <w:t>slaves</w:t>
+      </w:r>
+      <w:r>
+        <w:rPr>
+          <w:lang w:val="pt-PT"/>
+        </w:rPr>
+        <w:t xml:space="preserve"> podem forçar o relógio ao nível lógico de zero para parem a comunicação por breves instantes</w:t>
+      </w:r>
+      <w:r>
+        <w:rPr>
+          <w:lang w:val="pt-PT"/>
+        </w:rPr>
+        <w:t xml:space="preserve">, estando definida esta operação no protocolo como </w:t>
+      </w:r>
       <w:r>
         <w:rPr>
           <w:i/>
           <w:iCs/>
           <w:lang w:val="pt-PT"/>
         </w:rPr>
-        <w:t>Clock</w:t>
-      </w:r>
-      <w:proofErr w:type="spellEnd"/>
+        <w:t>clock stretching</w:t>
+      </w:r>
+      <w:r>
+        <w:rPr>
+          <w:lang w:val="pt-PT"/>
+        </w:rPr>
+        <w:t>. O I</w:t>
+      </w:r>
+      <w:r>
+        <w:rPr>
+          <w:vertAlign w:val="superscript"/>
+          <w:lang w:val="pt-PT"/>
+        </w:rPr>
+        <w:t>2</w:t>
+      </w:r>
+      <w:r>
+        <w:rPr>
+          <w:lang w:val="pt-PT"/>
+        </w:rPr>
+        <w:t xml:space="preserve">C tens vantagens sobre o UART e o SPI, em comparação com o UART para a comunicação funcionar ambos os dispositivos necessitam de estar configurados previamente para uma determina frequência de comunicação, </w:t>
+      </w:r>
       <w:r>
         <w:rPr>
           <w:i/>
           <w:iCs/>
           <w:lang w:val="pt-PT"/>
         </w:rPr>
-        <w:t xml:space="preserve">, </w:t>
-      </w:r>
-      <w:r>
-        <w:rPr>
-          <w:lang w:val="pt-PT"/>
-        </w:rPr>
-        <w:t xml:space="preserve">que permite sincronizar os diversos dispositivos. </w:t>
-      </w:r>
-      <w:r>
-        <w:rPr>
-          <w:lang w:val="pt-PT"/>
-        </w:rPr>
-        <w:t xml:space="preserve">Como no SPI o responsável pela geração do sinal de relógio é o dispositivo </w:t>
+        <w:t xml:space="preserve">baudrate, </w:t>
+      </w:r>
+      <w:r>
+        <w:rPr>
+          <w:lang w:val="pt-PT"/>
+        </w:rPr>
+        <w:t xml:space="preserve">o que faz com que ambos os dispositivos disponham de </w:t>
       </w:r>
       <w:r>
         <w:rPr>
@@ -1956,244 +1681,111 @@
           <w:iCs/>
           <w:lang w:val="pt-PT"/>
         </w:rPr>
-        <w:t>master</w:t>
-      </w:r>
-      <w:r>
-        <w:rPr>
-          <w:lang w:val="pt-PT"/>
-        </w:rPr>
-        <w:t xml:space="preserve">, no entanto os dispositivos </w:t>
-      </w:r>
-      <w:proofErr w:type="spellStart"/>
+        <w:t>clocks</w:t>
+      </w:r>
+      <w:r>
+        <w:rPr>
+          <w:lang w:val="pt-PT"/>
+        </w:rPr>
+        <w:t xml:space="preserve"> próprios e não os partilhem entre si. Em comparação com o SPI o I</w:t>
+      </w:r>
+      <w:r>
+        <w:rPr>
+          <w:vertAlign w:val="superscript"/>
+          <w:lang w:val="pt-PT"/>
+        </w:rPr>
+        <w:t>2</w:t>
+      </w:r>
+      <w:r>
+        <w:rPr>
+          <w:vertAlign w:val="superscript"/>
+          <w:lang w:val="pt-PT"/>
+        </w:rPr>
+        <w:softHyphen/>
+      </w:r>
+      <w:r>
+        <w:rPr>
+          <w:lang w:val="pt-PT"/>
+        </w:rPr>
+        <w:t xml:space="preserve">C permite que no barramento existam mais </w:t>
+      </w:r>
       <w:r>
         <w:rPr>
           <w:i/>
           <w:iCs/>
           <w:lang w:val="pt-PT"/>
         </w:rPr>
-        <w:t>slaves</w:t>
-      </w:r>
-      <w:proofErr w:type="spellEnd"/>
-      <w:r>
-        <w:rPr>
-          <w:lang w:val="pt-PT"/>
-        </w:rPr>
-        <w:t xml:space="preserve"> podem forçar o relógio ao nível lógico de zero para parem a comunicação por breves instantes</w:t>
-      </w:r>
-      <w:r>
-        <w:rPr>
-          <w:lang w:val="pt-PT"/>
-        </w:rPr>
-        <w:t xml:space="preserve">, estando definida esta operação no protocolo como </w:t>
-      </w:r>
-      <w:proofErr w:type="spellStart"/>
+        <w:t>masters</w:t>
+      </w:r>
+      <w:r>
+        <w:rPr>
+          <w:lang w:val="pt-PT"/>
+        </w:rPr>
+        <w:t xml:space="preserve"> ao contrário do SPI que apenas permite um.</w:t>
+      </w:r>
+      <w:r>
+        <w:rPr>
+          <w:lang w:val="pt-PT"/>
+        </w:rPr>
+        <w:t xml:space="preserve"> O I</w:t>
+      </w:r>
+      <w:r>
+        <w:rPr>
+          <w:vertAlign w:val="superscript"/>
+          <w:lang w:val="pt-PT"/>
+        </w:rPr>
+        <w:t>2</w:t>
+      </w:r>
+      <w:r>
+        <w:rPr>
+          <w:lang w:val="pt-PT"/>
+        </w:rPr>
+        <w:t xml:space="preserve">C permite ainda conectar aos dispositivos por um endereço, ou seja, cada dispositivo </w:t>
+      </w:r>
       <w:r>
         <w:rPr>
           <w:i/>
           <w:iCs/>
           <w:lang w:val="pt-PT"/>
         </w:rPr>
-        <w:t>clock</w:t>
-      </w:r>
-      <w:proofErr w:type="spellEnd"/>
-      <w:r>
+        <w:t>slave</w:t>
+      </w:r>
+      <w:r>
+        <w:rPr>
+          <w:lang w:val="pt-PT"/>
+        </w:rPr>
+        <w:t xml:space="preserve"> possui um ID único de 7bits </w:t>
+      </w:r>
+      <w:r>
+        <w:rPr>
+          <w:lang w:val="pt-PT"/>
+        </w:rPr>
+        <w:t>evitando assim a ligação física de um pino específico a cada dispositivo, como no caso do SPI.</w:t>
+      </w:r>
+    </w:p>
+    <w:p>
+      <w:pPr>
+        <w:ind w:firstLine="708"/>
         <w:rPr>
           <w:i/>
           <w:iCs/>
           <w:lang w:val="pt-PT"/>
         </w:rPr>
-        <w:t xml:space="preserve"> </w:t>
-      </w:r>
-      <w:proofErr w:type="spellStart"/>
+      </w:pPr>
+      <w:r>
+        <w:rPr>
+          <w:lang w:val="pt-PT"/>
+        </w:rPr>
+        <w:t xml:space="preserve">Ao contrário do SPI e UART as linhas SDA e SCL têm resistência de </w:t>
+      </w:r>
       <w:r>
         <w:rPr>
           <w:i/>
           <w:iCs/>
           <w:lang w:val="pt-PT"/>
         </w:rPr>
-        <w:t>stretching</w:t>
-      </w:r>
-      <w:proofErr w:type="spellEnd"/>
-      <w:r>
-        <w:rPr>
-          <w:lang w:val="pt-PT"/>
-        </w:rPr>
-        <w:t xml:space="preserve">. O </w:t>
-      </w:r>
-      <w:r>
-        <w:rPr>
-          <w:lang w:val="pt-PT"/>
-        </w:rPr>
-        <w:t>I</w:t>
-      </w:r>
-      <w:r>
-        <w:rPr>
-          <w:vertAlign w:val="superscript"/>
-          <w:lang w:val="pt-PT"/>
-        </w:rPr>
-        <w:t>2</w:t>
-      </w:r>
-      <w:r>
-        <w:rPr>
-          <w:lang w:val="pt-PT"/>
-        </w:rPr>
-        <w:t>C</w:t>
-      </w:r>
-      <w:r>
-        <w:rPr>
-          <w:lang w:val="pt-PT"/>
-        </w:rPr>
-        <w:t xml:space="preserve"> tens vantagens sobre o UART e o SPI, em comparação com o UART para a comunicação funcionar ambos os dispositivos necessitam de estar configurados previamente para uma determina frequência de comunicação, </w:t>
-      </w:r>
-      <w:proofErr w:type="spellStart"/>
-      <w:r>
-        <w:rPr>
-          <w:i/>
-          <w:iCs/>
-          <w:lang w:val="pt-PT"/>
-        </w:rPr>
-        <w:t>baudrate</w:t>
-      </w:r>
-      <w:proofErr w:type="spellEnd"/>
-      <w:r>
-        <w:rPr>
-          <w:i/>
-          <w:iCs/>
-          <w:lang w:val="pt-PT"/>
-        </w:rPr>
-        <w:t xml:space="preserve">, </w:t>
-      </w:r>
-      <w:r>
-        <w:rPr>
-          <w:lang w:val="pt-PT"/>
-        </w:rPr>
-        <w:t xml:space="preserve">o que faz com que ambos os dispositivos disponham de </w:t>
-      </w:r>
-      <w:proofErr w:type="spellStart"/>
-      <w:r>
-        <w:rPr>
-          <w:i/>
-          <w:iCs/>
-          <w:lang w:val="pt-PT"/>
-        </w:rPr>
-        <w:t>clocks</w:t>
-      </w:r>
-      <w:proofErr w:type="spellEnd"/>
-      <w:r>
-        <w:rPr>
-          <w:lang w:val="pt-PT"/>
-        </w:rPr>
-        <w:t xml:space="preserve"> próprios e não os partilhem entre si. Em comparação com o SPI o I</w:t>
-      </w:r>
-      <w:r>
-        <w:rPr>
-          <w:vertAlign w:val="superscript"/>
-          <w:lang w:val="pt-PT"/>
-        </w:rPr>
-        <w:t>2</w:t>
-      </w:r>
-      <w:r>
-        <w:rPr>
-          <w:vertAlign w:val="superscript"/>
-          <w:lang w:val="pt-PT"/>
-        </w:rPr>
-        <w:softHyphen/>
-      </w:r>
-      <w:r>
-        <w:rPr>
-          <w:lang w:val="pt-PT"/>
-        </w:rPr>
-        <w:t xml:space="preserve">C permite que no barramento existam mais </w:t>
-      </w:r>
-      <w:r>
-        <w:rPr>
-          <w:i/>
-          <w:iCs/>
-          <w:lang w:val="pt-PT"/>
-        </w:rPr>
-        <w:t>masters</w:t>
-      </w:r>
-      <w:r>
-        <w:rPr>
-          <w:lang w:val="pt-PT"/>
-        </w:rPr>
-        <w:t xml:space="preserve"> ao contrário do SPI que apenas permite um.</w:t>
-      </w:r>
-      <w:r>
-        <w:rPr>
-          <w:lang w:val="pt-PT"/>
-        </w:rPr>
-        <w:t xml:space="preserve"> O I</w:t>
-      </w:r>
-      <w:r>
-        <w:rPr>
-          <w:vertAlign w:val="superscript"/>
-          <w:lang w:val="pt-PT"/>
-        </w:rPr>
-        <w:t>2</w:t>
-      </w:r>
-      <w:r>
-        <w:rPr>
-          <w:lang w:val="pt-PT"/>
-        </w:rPr>
-        <w:t xml:space="preserve">C permite ainda conectar aos dispositivos por um endereço, ou seja, cada dispositivo </w:t>
-      </w:r>
-      <w:proofErr w:type="spellStart"/>
-      <w:r>
-        <w:rPr>
-          <w:i/>
-          <w:iCs/>
-          <w:lang w:val="pt-PT"/>
-        </w:rPr>
-        <w:t>slave</w:t>
-      </w:r>
-      <w:proofErr w:type="spellEnd"/>
-      <w:r>
-        <w:rPr>
-          <w:lang w:val="pt-PT"/>
-        </w:rPr>
-        <w:t xml:space="preserve"> possui um ID único de 7bits </w:t>
-      </w:r>
-      <w:r>
-        <w:rPr>
-          <w:lang w:val="pt-PT"/>
-        </w:rPr>
-        <w:t>evitando assim a ligação física de um pino específico a cada dispositivo, como no caso do SPI.</w:t>
-      </w:r>
-    </w:p>
-    <w:p>
-      <w:pPr>
-        <w:ind w:firstLine="708"/>
-        <w:rPr>
-          <w:i/>
-          <w:iCs/>
-          <w:lang w:val="pt-PT"/>
-        </w:rPr>
-      </w:pPr>
-      <w:r>
-        <w:rPr>
-          <w:lang w:val="pt-PT"/>
-        </w:rPr>
-        <w:t xml:space="preserve">Ao contrário do SPI e UART as linhas SDA e SCL têm resistência de </w:t>
-      </w:r>
-      <w:r>
-        <w:rPr>
-          <w:i/>
-          <w:iCs/>
-          <w:lang w:val="pt-PT"/>
-        </w:rPr>
-        <w:t>pull-</w:t>
-      </w:r>
-      <w:proofErr w:type="spellStart"/>
-      <w:r>
-        <w:rPr>
-          <w:i/>
-          <w:iCs/>
-          <w:lang w:val="pt-PT"/>
-        </w:rPr>
-        <w:t>up</w:t>
-      </w:r>
-      <w:proofErr w:type="spellEnd"/>
+        <w:t>pull-up</w:t>
+      </w:r>
       <w:r>
         <w:rPr>
           <w:lang w:val="pt-PT"/>
@@ -2281,7 +1873,7 @@
                     <pic:cNvPicPr/>
                   </pic:nvPicPr>
                   <pic:blipFill>
-                    <a:blip r:embed="rId14"/>
+                    <a:blip r:embed="rId13"/>
                     <a:stretch>
                       <a:fillRect/>
                     </a:stretch>
@@ -2304,6 +1896,32 @@
     </w:p>
     <w:p>
       <w:pPr>
+        <w:jc w:val="center"/>
+        <w:rPr>
+          <w:sz w:val="16"/>
+          <w:szCs w:val="16"/>
+          <w:lang w:val="pt-PT"/>
+        </w:rPr>
+      </w:pPr>
+      <w:r>
+        <w:rPr>
+          <w:sz w:val="16"/>
+          <w:szCs w:val="16"/>
+          <w:lang w:val="pt-PT"/>
+        </w:rPr>
+        <w:t xml:space="preserve">Figura </w:t>
+      </w:r>
+      <w:r>
+        <w:rPr>
+          <w:sz w:val="16"/>
+          <w:szCs w:val="16"/>
+          <w:lang w:val="pt-PT"/>
+        </w:rPr>
+        <w:t>5</w:t>
+      </w:r>
+    </w:p>
+    <w:p>
+      <w:pPr>
         <w:rPr>
           <w:lang w:val="pt-PT"/>
         </w:rPr>
@@ -2330,7 +1948,7 @@
                     </pic:cNvPicPr>
                   </pic:nvPicPr>
                   <pic:blipFill>
-                    <a:blip r:embed="rId15" cstate="print">
+                    <a:blip r:embed="rId14" cstate="print">
                       <a:extLst>
                         <a:ext uri="{28A0092B-C50C-407E-A947-70E740481C1C}">
                           <a14:useLocalDpi xmlns:a14="http://schemas.microsoft.com/office/drawing/2010/main" val="0"/>
@@ -2364,14 +1982,1825 @@
     </w:p>
     <w:p>
       <w:pPr>
-        <w:rPr>
-          <w:lang w:val="pt-PT"/>
-        </w:rPr>
-      </w:pPr>
+        <w:jc w:val="center"/>
+        <w:rPr>
+          <w:sz w:val="16"/>
+          <w:szCs w:val="16"/>
+          <w:lang w:val="pt-PT"/>
+        </w:rPr>
+      </w:pPr>
+      <w:r>
+        <w:rPr>
+          <w:sz w:val="16"/>
+          <w:szCs w:val="16"/>
+          <w:lang w:val="pt-PT"/>
+        </w:rPr>
+        <w:t xml:space="preserve">Figura </w:t>
+      </w:r>
+      <w:r>
+        <w:rPr>
+          <w:sz w:val="16"/>
+          <w:szCs w:val="16"/>
+          <w:lang w:val="pt-PT"/>
+        </w:rPr>
+        <w:t>6</w:t>
+      </w:r>
+    </w:p>
+    <w:p>
+      <w:pPr>
+        <w:rPr>
+          <w:lang w:val="pt-PT"/>
+        </w:rPr>
+      </w:pPr>
+    </w:p>
+    <w:p>
+      <w:pPr>
+        <w:rPr>
+          <w:lang w:val="pt-PT"/>
+        </w:rPr>
+      </w:pPr>
+    </w:p>
+    <w:p>
+      <w:pPr>
+        <w:rPr>
+          <w:lang w:val="pt-PT"/>
+        </w:rPr>
+      </w:pPr>
+    </w:p>
+    <w:p>
+      <w:pPr>
+        <w:rPr>
+          <w:b/>
+          <w:bCs/>
+          <w:sz w:val="22"/>
+          <w:szCs w:val="24"/>
+          <w:lang w:val="pt-PT"/>
+        </w:rPr>
+      </w:pPr>
+      <w:r>
+        <w:rPr>
+          <w:b/>
+          <w:bCs/>
+          <w:sz w:val="22"/>
+          <w:szCs w:val="24"/>
+          <w:lang w:val="pt-PT"/>
+        </w:rPr>
+        <w:t>CAN</w:t>
+      </w:r>
+    </w:p>
+    <w:p>
+      <w:pPr>
+        <w:ind w:firstLine="708"/>
+        <w:rPr>
+          <w:lang w:val="pt-PT"/>
+        </w:rPr>
+      </w:pPr>
+      <w:r>
+        <w:rPr>
+          <w:lang w:val="pt-PT"/>
+        </w:rPr>
+        <w:t>CAN é um protocolo de comunicação que foi criado para a indústria automóvel em 1986 por Robert Bosch, sendo utilizado hoje em dia em diferentes indústrias. O principal objetivo deste protocolo era o de simplificar as complexas cablagens que permitiam a comunicação entre os diversos micro-controladores (nós) existentes nos componentes dos veículos, permitindo uma monitorização e controlo dos mesmos. Ao longo dos anos tem vindo a verificar-se uma crescente utilização destes micro-controladores na indústria automóvel, sendo o protocolo CAN amplamente utilizado e assunto de standards internacionais aprovados pela ISO (International Standard Organization)</w:t>
+      </w:r>
+      <w:r>
+        <w:rPr>
+          <w:lang w:val="pt-PT"/>
+        </w:rPr>
+        <w:t>.</w:t>
+      </w:r>
+    </w:p>
+    <w:p>
+      <w:pPr>
+        <w:rPr>
+          <w:lang w:val="pt-PT"/>
+        </w:rPr>
+      </w:pPr>
+    </w:p>
+    <w:p>
+      <w:pPr>
+        <w:ind w:firstLine="708"/>
+        <w:rPr>
+          <w:lang w:val="pt-PT"/>
+        </w:rPr>
+      </w:pPr>
+      <w:r>
+        <w:rPr>
+          <w:lang w:val="pt-PT"/>
+        </w:rPr>
+        <w:t xml:space="preserve">No protocolo de comunicação CAN existem dois formatos distintos usados para a estrutura das mensagens: Standard CAN (version 2.0A) e Extended CAN (version 2.0B). Estes dois apenas diferem num dos campos da estrutura das tramas: o identificador (11 bits no </w:t>
+      </w:r>
+      <w:r>
+        <w:rPr>
+          <w:b/>
+          <w:bCs/>
+          <w:lang w:val="pt-PT"/>
+        </w:rPr>
+        <w:t>Standard CAN</w:t>
+      </w:r>
+      <w:r>
+        <w:rPr>
+          <w:lang w:val="pt-PT"/>
+        </w:rPr>
+        <w:t xml:space="preserve"> e 29 bits no </w:t>
+      </w:r>
+      <w:r>
+        <w:rPr>
+          <w:b/>
+          <w:bCs/>
+          <w:lang w:val="pt-PT"/>
+        </w:rPr>
+        <w:t>Extended CAN</w:t>
+      </w:r>
+      <w:r>
+        <w:rPr>
+          <w:lang w:val="pt-PT"/>
+        </w:rPr>
+        <w:t xml:space="preserve">). Independentemente do formato usado, apenas existem 4 tipos de mensagens diferentes: Data Frame, Remote Frame, Error Frame e Overload Frame. Como cada uma destas mensagens tem uma estrutura única, </w:t>
+      </w:r>
+      <w:r>
+        <w:rPr>
+          <w:lang w:val="pt-PT"/>
+        </w:rPr>
+        <w:t>é</w:t>
+      </w:r>
+      <w:r>
+        <w:rPr>
+          <w:lang w:val="pt-PT"/>
+        </w:rPr>
+        <w:t xml:space="preserve"> necessária uma análise detalhada de cada campo.</w:t>
+      </w:r>
+      <w:r>
+        <w:rPr>
+          <w:lang w:val="pt-PT"/>
+        </w:rPr>
+        <w:t xml:space="preserve"> </w:t>
+      </w:r>
+      <w:r>
+        <w:rPr>
+          <w:lang w:val="pt-PT"/>
+        </w:rPr>
+        <w:t xml:space="preserve">No entanto, neste módulo vamos apenas dar enfâse às </w:t>
+      </w:r>
+      <w:r>
+        <w:rPr>
+          <w:i/>
+          <w:iCs/>
+          <w:lang w:val="pt-PT"/>
+        </w:rPr>
+        <w:t>Data frames</w:t>
+      </w:r>
+      <w:r>
+        <w:rPr>
+          <w:lang w:val="pt-PT"/>
+        </w:rPr>
+        <w:t xml:space="preserve"> e a imagem que se segue esquematiza os diferentes campos de uma típica trama de dados.</w:t>
+      </w:r>
+    </w:p>
+    <w:p>
+      <w:pPr>
+        <w:rPr>
+          <w:lang w:val="pt-PT"/>
+        </w:rPr>
+      </w:pPr>
+    </w:p>
+    <w:p>
+      <w:pPr>
+        <w:rPr>
+          <w:lang w:val="pt-PT"/>
+        </w:rPr>
+      </w:pPr>
+      <w:r>
+        <w:rPr>
+          <w:b/>
+          <w:bCs/>
+          <w:lang w:val="pt-PT"/>
+        </w:rPr>
+        <w:t>Nota:</w:t>
+      </w:r>
+      <w:r>
+        <w:rPr>
+          <w:lang w:val="pt-PT"/>
+        </w:rPr>
+        <w:t xml:space="preserve"> Sugere-se a pesquisa da estrutura e utilidade dos outros tipos de tramas.</w:t>
+      </w:r>
+    </w:p>
+    <w:p>
+      <w:pPr>
+        <w:rPr>
+          <w:lang w:val="pt-PT"/>
+        </w:rPr>
+      </w:pPr>
+      <w:r>
+        <w:rPr>
+          <w:lang w:val="pt-PT"/>
+        </w:rPr>
+        <w:drawing>
+          <wp:anchor distT="0" distB="0" distL="114300" distR="114300" simplePos="0" relativeHeight="251662336" behindDoc="1" locked="0" layoutInCell="1" allowOverlap="1" wp14:anchorId="6AE53434" wp14:editId="2A61B0C8">
+            <wp:simplePos x="0" y="0"/>
+            <wp:positionH relativeFrom="page">
+              <wp:align>center</wp:align>
+            </wp:positionH>
+            <wp:positionV relativeFrom="paragraph">
+              <wp:posOffset>93674</wp:posOffset>
+            </wp:positionV>
+            <wp:extent cx="4629785" cy="1358265"/>
+            <wp:effectExtent l="0" t="0" r="0" b="0"/>
+            <wp:wrapTight wrapText="bothSides">
+              <wp:wrapPolygon edited="0">
+                <wp:start x="0" y="0"/>
+                <wp:lineTo x="0" y="21206"/>
+                <wp:lineTo x="21508" y="21206"/>
+                <wp:lineTo x="21508" y="0"/>
+                <wp:lineTo x="0" y="0"/>
+              </wp:wrapPolygon>
+            </wp:wrapTight>
+            <wp:docPr id="4" name="Imagem 4"/>
+            <wp:cNvGraphicFramePr>
+              <a:graphicFrameLocks xmlns:a="http://schemas.openxmlformats.org/drawingml/2006/main" noChangeAspect="1"/>
+            </wp:cNvGraphicFramePr>
+            <a:graphic xmlns:a="http://schemas.openxmlformats.org/drawingml/2006/main">
+              <a:graphicData uri="http://schemas.openxmlformats.org/drawingml/2006/picture">
+                <pic:pic xmlns:pic="http://schemas.openxmlformats.org/drawingml/2006/picture">
+                  <pic:nvPicPr>
+                    <pic:cNvPr id="1" name=""/>
+                    <pic:cNvPicPr/>
+                  </pic:nvPicPr>
+                  <pic:blipFill>
+                    <a:blip r:embed="rId15">
+                      <a:extLst>
+                        <a:ext uri="{28A0092B-C50C-407E-A947-70E740481C1C}">
+                          <a14:useLocalDpi xmlns:a14="http://schemas.microsoft.com/office/drawing/2010/main" val="0"/>
+                        </a:ext>
+                      </a:extLst>
+                    </a:blip>
+                    <a:stretch>
+                      <a:fillRect/>
+                    </a:stretch>
+                  </pic:blipFill>
+                  <pic:spPr>
+                    <a:xfrm>
+                      <a:off x="0" y="0"/>
+                      <a:ext cx="4629785" cy="1358265"/>
+                    </a:xfrm>
+                    <a:prstGeom prst="rect">
+                      <a:avLst/>
+                    </a:prstGeom>
+                  </pic:spPr>
+                </pic:pic>
+              </a:graphicData>
+            </a:graphic>
+            <wp14:sizeRelH relativeFrom="page">
+              <wp14:pctWidth>0</wp14:pctWidth>
+            </wp14:sizeRelH>
+            <wp14:sizeRelV relativeFrom="page">
+              <wp14:pctHeight>0</wp14:pctHeight>
+            </wp14:sizeRelV>
+          </wp:anchor>
+        </w:drawing>
+      </w:r>
+    </w:p>
+    <w:p>
+      <w:pPr>
+        <w:ind w:firstLine="708"/>
+        <w:jc w:val="center"/>
+        <w:rPr>
+          <w:lang w:val="pt-PT"/>
+        </w:rPr>
+      </w:pPr>
+    </w:p>
+    <w:p>
+      <w:pPr>
+        <w:rPr>
+          <w:lang w:val="pt-PT"/>
+        </w:rPr>
+      </w:pPr>
+    </w:p>
+    <w:p>
+      <w:pPr>
+        <w:rPr>
+          <w:lang w:val="pt-PT"/>
+        </w:rPr>
+      </w:pPr>
+    </w:p>
+    <w:p>
+      <w:pPr>
+        <w:rPr>
+          <w:lang w:val="pt-PT"/>
+        </w:rPr>
+      </w:pPr>
+    </w:p>
+    <w:p>
+      <w:pPr>
+        <w:rPr>
+          <w:lang w:val="pt-PT"/>
+        </w:rPr>
+      </w:pPr>
+    </w:p>
+    <w:p>
+      <w:pPr>
+        <w:jc w:val="center"/>
+        <w:rPr>
+          <w:sz w:val="16"/>
+          <w:szCs w:val="16"/>
+          <w:lang w:val="pt-PT"/>
+        </w:rPr>
+      </w:pPr>
+    </w:p>
+    <w:p>
+      <w:pPr>
+        <w:jc w:val="center"/>
+        <w:rPr>
+          <w:sz w:val="16"/>
+          <w:szCs w:val="16"/>
+          <w:lang w:val="pt-PT"/>
+        </w:rPr>
+      </w:pPr>
+      <w:r>
+        <w:rPr>
+          <w:sz w:val="16"/>
+          <w:szCs w:val="16"/>
+          <w:lang w:val="pt-PT"/>
+        </w:rPr>
+        <w:t xml:space="preserve">Figura </w:t>
+      </w:r>
+      <w:r>
+        <w:rPr>
+          <w:sz w:val="16"/>
+          <w:szCs w:val="16"/>
+          <w:lang w:val="pt-PT"/>
+        </w:rPr>
+        <w:t>7</w:t>
+      </w:r>
+    </w:p>
+    <w:p>
+      <w:pPr>
+        <w:rPr>
+          <w:lang w:val="pt-PT"/>
+        </w:rPr>
+      </w:pPr>
+    </w:p>
+    <w:p>
+      <w:pPr>
+        <w:ind w:firstLine="708"/>
+        <w:rPr>
+          <w:lang w:val="pt-PT"/>
+        </w:rPr>
+      </w:pPr>
+      <w:r>
+        <w:rPr>
+          <w:lang w:val="pt-PT"/>
+        </w:rPr>
+        <w:t>A implementação do protocolo CAN engloba ainda processos de codificação (</w:t>
+      </w:r>
+      <w:r>
+        <w:rPr>
+          <w:i/>
+          <w:iCs/>
+          <w:lang w:val="pt-PT"/>
+        </w:rPr>
+        <w:t>Bit Stuffing</w:t>
+      </w:r>
+      <w:r>
+        <w:rPr>
+          <w:lang w:val="pt-PT"/>
+        </w:rPr>
+        <w:t xml:space="preserve">), sincronização e mecanismos complexos de deteção e controlo de erros. Por essa razão surgiram standards do protocolo CAN que se focam em níveis superiores do protocolo, não precisando o programador de lidar com este tipo de tarefas executadas num nível inferior do modelo </w:t>
+      </w:r>
+      <w:r>
+        <w:rPr>
+          <w:i/>
+          <w:iCs/>
+          <w:lang w:val="pt-PT"/>
+        </w:rPr>
+        <w:t>Open System Interconnection</w:t>
+      </w:r>
+      <w:r>
+        <w:rPr>
+          <w:lang w:val="pt-PT"/>
+        </w:rPr>
+        <w:t>. Alguns exemplos de standards CAN direcionados para a indústria automóvel são: CANopen, CANfd, Device Net, FTT-CAN, entre outros. Contudo, cada um destes protocolos poderá ser estendido e tornando-se específico de um fabricante, como é o caso do standard CAN GMLAN, específico do fabricante General Motors</w:t>
+      </w:r>
+      <w:r>
+        <w:rPr>
+          <w:lang w:val="pt-PT"/>
+        </w:rPr>
+        <w:t>.</w:t>
+      </w:r>
+    </w:p>
+    <w:p>
+      <w:pPr>
+        <w:rPr>
+          <w:lang w:val="pt-PT"/>
+        </w:rPr>
+      </w:pPr>
+    </w:p>
+    <w:p>
+      <w:pPr>
+        <w:rPr>
+          <w:lang w:val="pt-PT"/>
+        </w:rPr>
+      </w:pPr>
+    </w:p>
+    <w:p>
+      <w:pPr>
+        <w:rPr>
+          <w:lang w:val="pt-PT"/>
+        </w:rPr>
+      </w:pPr>
+    </w:p>
+    <w:p>
+      <w:pPr>
+        <w:rPr>
+          <w:lang w:val="pt-PT"/>
+        </w:rPr>
+      </w:pPr>
+    </w:p>
+    <w:p>
+      <w:pPr>
+        <w:rPr>
+          <w:lang w:val="pt-PT"/>
+        </w:rPr>
+      </w:pPr>
+    </w:p>
+    <w:p>
+      <w:pPr>
+        <w:ind w:firstLine="708"/>
+        <w:rPr>
+          <w:lang w:val="pt-PT"/>
+        </w:rPr>
+      </w:pPr>
+    </w:p>
+    <w:p>
+      <w:pPr>
+        <w:ind w:firstLine="708"/>
+        <w:rPr>
+          <w:lang w:val="pt-PT"/>
+        </w:rPr>
+      </w:pPr>
+    </w:p>
+    <w:p>
+      <w:pPr>
+        <w:ind w:firstLine="708"/>
+        <w:rPr>
+          <w:lang w:val="pt-PT"/>
+        </w:rPr>
+      </w:pPr>
+      <w:r>
+        <w:rPr>
+          <w:lang w:val="pt-PT"/>
+        </w:rPr>
+        <w:lastRenderedPageBreak/>
+        <w:t>Independentemente standard utilizado, a comunicação CAN é feita através de dois fios (CANH e CAN-L) que são conectados a todos os dispositivos. Os sinais têm a mesma sequência de dados, mas amplitude oposta. Desta maneira o circuito fica mais imune a interferências eletromagnéticas e a probabilidade de se corromper dados é menor. Como a Figura representa, se um pulso for enviado pelo fio CAN-H, este apresentará uma voltagem entre 2.5V e 3.75 V. Caso seja enviado pelo CAN-L, este apresenta uma amplitude entre 2.5V e 1.25V. Para efeitos de nomenclatura, um bit com tensão igual 2.5V, é um bit 0 (</w:t>
+      </w:r>
+      <w:r>
+        <w:rPr>
+          <w:i/>
+          <w:iCs/>
+          <w:lang w:val="pt-PT"/>
+        </w:rPr>
+        <w:t>dominant bit</w:t>
+      </w:r>
+      <w:r>
+        <w:rPr>
+          <w:lang w:val="pt-PT"/>
+        </w:rPr>
+        <w:t>) e um bit com tensão igual a 0 é bit 1 (</w:t>
+      </w:r>
+      <w:r>
+        <w:rPr>
+          <w:i/>
+          <w:iCs/>
+          <w:lang w:val="pt-PT"/>
+        </w:rPr>
+        <w:t>recessive bit</w:t>
+      </w:r>
+      <w:r>
+        <w:rPr>
+          <w:lang w:val="pt-PT"/>
+        </w:rPr>
+        <w:t>).</w:t>
+      </w:r>
+    </w:p>
+    <w:p>
+      <w:pPr>
+        <w:rPr>
+          <w:lang w:val="pt-PT"/>
+        </w:rPr>
+      </w:pPr>
+    </w:p>
+    <w:p>
+      <w:pPr>
+        <w:jc w:val="center"/>
+        <w:rPr>
+          <w:lang w:val="pt-PT"/>
+        </w:rPr>
+      </w:pPr>
+      <w:r>
+        <w:rPr>
+          <w:lang w:val="pt-PT"/>
+        </w:rPr>
+        <w:drawing>
+          <wp:inline distT="0" distB="0" distL="0" distR="0" wp14:anchorId="086B5A0D" wp14:editId="36D43A90">
+            <wp:extent cx="2465407" cy="1138642"/>
+            <wp:effectExtent l="0" t="0" r="0" b="4445"/>
+            <wp:docPr id="9" name="Imagem 9"/>
+            <wp:cNvGraphicFramePr>
+              <a:graphicFrameLocks xmlns:a="http://schemas.openxmlformats.org/drawingml/2006/main" noChangeAspect="1"/>
+            </wp:cNvGraphicFramePr>
+            <a:graphic xmlns:a="http://schemas.openxmlformats.org/drawingml/2006/main">
+              <a:graphicData uri="http://schemas.openxmlformats.org/drawingml/2006/picture">
+                <pic:pic xmlns:pic="http://schemas.openxmlformats.org/drawingml/2006/picture">
+                  <pic:nvPicPr>
+                    <pic:cNvPr id="1" name=""/>
+                    <pic:cNvPicPr/>
+                  </pic:nvPicPr>
+                  <pic:blipFill>
+                    <a:blip r:embed="rId16"/>
+                    <a:stretch>
+                      <a:fillRect/>
+                    </a:stretch>
+                  </pic:blipFill>
+                  <pic:spPr>
+                    <a:xfrm>
+                      <a:off x="0" y="0"/>
+                      <a:ext cx="2481801" cy="1146214"/>
+                    </a:xfrm>
+                    <a:prstGeom prst="rect">
+                      <a:avLst/>
+                    </a:prstGeom>
+                  </pic:spPr>
+                </pic:pic>
+              </a:graphicData>
+            </a:graphic>
+          </wp:inline>
+        </w:drawing>
+      </w:r>
+    </w:p>
+    <w:p>
+      <w:pPr>
+        <w:jc w:val="center"/>
+        <w:rPr>
+          <w:sz w:val="16"/>
+          <w:szCs w:val="16"/>
+          <w:lang w:val="pt-PT"/>
+        </w:rPr>
+      </w:pPr>
+      <w:r>
+        <w:rPr>
+          <w:sz w:val="16"/>
+          <w:szCs w:val="16"/>
+          <w:lang w:val="pt-PT"/>
+        </w:rPr>
+        <w:t xml:space="preserve">Figura </w:t>
+      </w:r>
+      <w:r>
+        <w:rPr>
+          <w:sz w:val="16"/>
+          <w:szCs w:val="16"/>
+          <w:lang w:val="pt-PT"/>
+        </w:rPr>
+        <w:t>8</w:t>
+      </w:r>
+    </w:p>
+    <w:p>
+      <w:pPr>
+        <w:rPr>
+          <w:lang w:val="pt-PT"/>
+        </w:rPr>
+      </w:pPr>
+    </w:p>
+    <w:p>
+      <w:pPr>
+        <w:ind w:firstLine="708"/>
+        <w:rPr>
+          <w:lang w:val="pt-PT"/>
+        </w:rPr>
+      </w:pPr>
+      <w:r>
+        <w:rPr>
+          <w:lang w:val="pt-PT"/>
+        </w:rPr>
+        <w:t xml:space="preserve">Relativamente à velocidade e cablagem existem quatro standards, sendo </w:t>
+      </w:r>
+      <w:r>
+        <w:rPr>
+          <w:lang w:val="pt-PT"/>
+        </w:rPr>
+        <w:t xml:space="preserve">que só iremos abordar </w:t>
+      </w:r>
+      <w:r>
+        <w:rPr>
+          <w:b/>
+          <w:bCs/>
+          <w:lang w:val="pt-PT"/>
+        </w:rPr>
+        <w:t>High</w:t>
+      </w:r>
+      <w:r>
+        <w:rPr>
+          <w:b/>
+          <w:bCs/>
+          <w:lang w:val="pt-PT"/>
+        </w:rPr>
+        <w:t xml:space="preserve"> </w:t>
+      </w:r>
+      <w:r>
+        <w:rPr>
+          <w:b/>
+          <w:bCs/>
+          <w:lang w:val="pt-PT"/>
+        </w:rPr>
+        <w:t>SpeedCAN(ISO 11898-2)</w:t>
+      </w:r>
+      <w:r>
+        <w:rPr>
+          <w:b/>
+          <w:bCs/>
+          <w:lang w:val="pt-PT"/>
+        </w:rPr>
+        <w:t xml:space="preserve">. </w:t>
+      </w:r>
+      <w:r>
+        <w:rPr>
+          <w:lang w:val="pt-PT"/>
+        </w:rPr>
+        <w:t>Este p</w:t>
+      </w:r>
+      <w:r>
+        <w:rPr>
+          <w:lang w:val="pt-PT"/>
+        </w:rPr>
+        <w:t>ermite baud rates compreendidas entre 40 Kbit/s e 1 Mbit/s, dependendo</w:t>
+      </w:r>
+      <w:r>
+        <w:rPr>
+          <w:lang w:val="pt-PT"/>
+        </w:rPr>
+        <w:t xml:space="preserve"> </w:t>
+      </w:r>
+      <w:r>
+        <w:rPr>
+          <w:lang w:val="pt-PT"/>
+        </w:rPr>
+        <w:t xml:space="preserve">do comprimento do fio. Cada uma das extremidades da rede possuí uma resistência de 120 ohm. É o standard mais utilizado devido à facilidade de cablagem. </w:t>
+      </w:r>
+      <w:r>
+        <w:t xml:space="preserve">Esta topologia está representada na Figura </w:t>
+      </w:r>
+    </w:p>
+    <w:p>
+      <w:pPr>
+        <w:rPr>
+          <w:lang w:val="pt-PT"/>
+        </w:rPr>
+      </w:pPr>
+    </w:p>
+    <w:p>
+      <w:pPr>
+        <w:jc w:val="center"/>
+        <w:rPr>
+          <w:lang w:val="pt-PT"/>
+        </w:rPr>
+      </w:pPr>
+      <w:r>
+        <w:rPr>
+          <w:lang w:val="pt-PT"/>
+        </w:rPr>
+        <w:drawing>
+          <wp:inline distT="0" distB="0" distL="0" distR="0" wp14:anchorId="3658C90F" wp14:editId="54EB68D0">
+            <wp:extent cx="3941180" cy="1395022"/>
+            <wp:effectExtent l="0" t="0" r="2540" b="0"/>
+            <wp:docPr id="10" name="Imagem 10"/>
+            <wp:cNvGraphicFramePr>
+              <a:graphicFrameLocks xmlns:a="http://schemas.openxmlformats.org/drawingml/2006/main" noChangeAspect="1"/>
+            </wp:cNvGraphicFramePr>
+            <a:graphic xmlns:a="http://schemas.openxmlformats.org/drawingml/2006/main">
+              <a:graphicData uri="http://schemas.openxmlformats.org/drawingml/2006/picture">
+                <pic:pic xmlns:pic="http://schemas.openxmlformats.org/drawingml/2006/picture">
+                  <pic:nvPicPr>
+                    <pic:cNvPr id="1" name=""/>
+                    <pic:cNvPicPr/>
+                  </pic:nvPicPr>
+                  <pic:blipFill>
+                    <a:blip r:embed="rId17"/>
+                    <a:stretch>
+                      <a:fillRect/>
+                    </a:stretch>
+                  </pic:blipFill>
+                  <pic:spPr>
+                    <a:xfrm>
+                      <a:off x="0" y="0"/>
+                      <a:ext cx="3947124" cy="1397126"/>
+                    </a:xfrm>
+                    <a:prstGeom prst="rect">
+                      <a:avLst/>
+                    </a:prstGeom>
+                  </pic:spPr>
+                </pic:pic>
+              </a:graphicData>
+            </a:graphic>
+          </wp:inline>
+        </w:drawing>
+      </w:r>
+    </w:p>
+    <w:p>
+      <w:pPr>
+        <w:jc w:val="center"/>
+        <w:rPr>
+          <w:sz w:val="16"/>
+          <w:szCs w:val="16"/>
+          <w:lang w:val="pt-PT"/>
+        </w:rPr>
+      </w:pPr>
+      <w:r>
+        <w:rPr>
+          <w:sz w:val="16"/>
+          <w:szCs w:val="16"/>
+          <w:lang w:val="pt-PT"/>
+        </w:rPr>
+        <w:t xml:space="preserve">Figura </w:t>
+      </w:r>
+      <w:r>
+        <w:rPr>
+          <w:sz w:val="16"/>
+          <w:szCs w:val="16"/>
+          <w:lang w:val="pt-PT"/>
+        </w:rPr>
+        <w:t>9</w:t>
+      </w:r>
+    </w:p>
+    <w:p>
+      <w:pPr>
+        <w:jc w:val="center"/>
+        <w:rPr>
+          <w:sz w:val="16"/>
+          <w:szCs w:val="16"/>
+          <w:lang w:val="pt-PT"/>
+        </w:rPr>
+      </w:pPr>
+    </w:p>
+    <w:p>
+      <w:pPr>
+        <w:ind w:firstLine="708"/>
+        <w:rPr>
+          <w:lang w:val="pt-PT"/>
+        </w:rPr>
+      </w:pPr>
+      <w:r>
+        <w:rPr>
+          <w:lang w:val="pt-PT"/>
+        </w:rPr>
+        <w:t xml:space="preserve">De modo a existir interoperabilidade, cada nó tem uma estrutura semelhante. Por essa razão, um micro-controlador e um transceiver são componentes obrigatórios. O transceiver é conectado à rede enviando os dados para o micro-controlador (e vice-versa), através de um componente do do controlador). </w:t>
+      </w:r>
+      <w:r>
+        <w:t>A Figura 2.13 mostra o esquemático de um nó.</w:t>
+      </w:r>
+    </w:p>
+    <w:p>
+      <w:pPr>
+        <w:jc w:val="center"/>
+        <w:rPr>
+          <w:lang w:val="pt-PT"/>
+        </w:rPr>
+      </w:pPr>
+      <w:r>
+        <w:rPr>
+          <w:lang w:val="pt-PT"/>
+        </w:rPr>
+        <w:drawing>
+          <wp:inline distT="0" distB="0" distL="0" distR="0" wp14:anchorId="4FCFDBC7" wp14:editId="5158B8C8">
+            <wp:extent cx="2204978" cy="1714089"/>
+            <wp:effectExtent l="0" t="0" r="5080" b="635"/>
+            <wp:docPr id="11" name="Imagem 11"/>
+            <wp:cNvGraphicFramePr>
+              <a:graphicFrameLocks xmlns:a="http://schemas.openxmlformats.org/drawingml/2006/main" noChangeAspect="1"/>
+            </wp:cNvGraphicFramePr>
+            <a:graphic xmlns:a="http://schemas.openxmlformats.org/drawingml/2006/main">
+              <a:graphicData uri="http://schemas.openxmlformats.org/drawingml/2006/picture">
+                <pic:pic xmlns:pic="http://schemas.openxmlformats.org/drawingml/2006/picture">
+                  <pic:nvPicPr>
+                    <pic:cNvPr id="1" name=""/>
+                    <pic:cNvPicPr/>
+                  </pic:nvPicPr>
+                  <pic:blipFill>
+                    <a:blip r:embed="rId18"/>
+                    <a:stretch>
+                      <a:fillRect/>
+                    </a:stretch>
+                  </pic:blipFill>
+                  <pic:spPr>
+                    <a:xfrm>
+                      <a:off x="0" y="0"/>
+                      <a:ext cx="2219151" cy="1725106"/>
+                    </a:xfrm>
+                    <a:prstGeom prst="rect">
+                      <a:avLst/>
+                    </a:prstGeom>
+                  </pic:spPr>
+                </pic:pic>
+              </a:graphicData>
+            </a:graphic>
+          </wp:inline>
+        </w:drawing>
+      </w:r>
+    </w:p>
+    <w:p>
+      <w:pPr>
+        <w:jc w:val="center"/>
+        <w:rPr>
+          <w:sz w:val="16"/>
+          <w:szCs w:val="16"/>
+          <w:lang w:val="pt-PT"/>
+        </w:rPr>
+      </w:pPr>
+      <w:r>
+        <w:rPr>
+          <w:sz w:val="16"/>
+          <w:szCs w:val="16"/>
+          <w:lang w:val="pt-PT"/>
+        </w:rPr>
+        <w:t>Figura 1</w:t>
+      </w:r>
+      <w:r>
+        <w:rPr>
+          <w:sz w:val="16"/>
+          <w:szCs w:val="16"/>
+          <w:lang w:val="pt-PT"/>
+        </w:rPr>
+        <w:t>0</w:t>
+      </w:r>
+    </w:p>
+    <w:p>
+      <w:pPr>
+        <w:rPr>
+          <w:b/>
+          <w:bCs/>
+          <w:sz w:val="22"/>
+          <w:szCs w:val="22"/>
+          <w:lang w:val="pt-PT"/>
+        </w:rPr>
+      </w:pPr>
+    </w:p>
+    <w:p>
+      <w:pPr>
+        <w:rPr>
+          <w:szCs w:val="18"/>
+          <w:lang w:val="pt-PT"/>
+        </w:rPr>
+      </w:pPr>
+      <w:r>
+        <w:rPr>
+          <w:b/>
+          <w:bCs/>
+          <w:szCs w:val="18"/>
+          <w:lang w:val="pt-PT"/>
+        </w:rPr>
+        <w:t>Exercício proposto:</w:t>
+      </w:r>
+      <w:r>
+        <w:rPr>
+          <w:b/>
+          <w:bCs/>
+          <w:szCs w:val="18"/>
+          <w:lang w:val="pt-PT"/>
+        </w:rPr>
+        <w:t xml:space="preserve"> </w:t>
+      </w:r>
+      <w:r>
+        <w:rPr>
+          <w:szCs w:val="18"/>
+          <w:lang w:val="pt-PT"/>
+        </w:rPr>
+        <w:t>Desenvolva um programa que envie duas mensagens periódicas CAN (uma a cada 100 ms outra a cada 500ms) e que reenvie para o barramento qualquer mensagem recebida. Utilize o transceiver Peak CAN para servir de segundo nó. Divida este problema em pequenos problemas de forma a tornar mais eficiente e organizado:</w:t>
+      </w:r>
+    </w:p>
+    <w:p>
+      <w:pPr>
+        <w:rPr>
+          <w:szCs w:val="18"/>
+          <w:lang w:val="pt-PT"/>
+        </w:rPr>
+      </w:pPr>
+    </w:p>
+    <w:p>
+      <w:pPr>
+        <w:rPr>
+          <w:szCs w:val="18"/>
+          <w:lang w:val="pt-PT"/>
+        </w:rPr>
+      </w:pPr>
+      <w:r>
+        <w:rPr>
+          <w:szCs w:val="18"/>
+          <w:lang w:val="pt-PT"/>
+        </w:rPr>
+        <w:t>- inicialize ums estrutura para contabilizar o tempo;</w:t>
+      </w:r>
+    </w:p>
+    <w:p>
+      <w:pPr>
+        <w:rPr>
+          <w:szCs w:val="18"/>
+          <w:lang w:val="pt-PT"/>
+        </w:rPr>
+      </w:pPr>
+      <w:r>
+        <w:rPr>
+          <w:szCs w:val="18"/>
+          <w:lang w:val="pt-PT"/>
+        </w:rPr>
+        <w:t>- Construa uma função</w:t>
+      </w:r>
+    </w:p>
+    <w:p>
+      <w:pPr>
+        <w:rPr>
+          <w:szCs w:val="18"/>
+          <w:u w:val="single"/>
+          <w:lang w:val="pt-PT"/>
+        </w:rPr>
+      </w:pPr>
+    </w:p>
+    <w:p>
+      <w:pPr>
+        <w:rPr>
+          <w:sz w:val="22"/>
+          <w:szCs w:val="22"/>
+          <w:lang w:val="pt-PT"/>
+        </w:rPr>
+      </w:pPr>
+    </w:p>
+    <w:p>
+      <w:pPr>
+        <w:ind w:firstLine="708"/>
+        <w:rPr>
+          <w:szCs w:val="18"/>
+          <w:lang w:val="pt-PT"/>
+        </w:rPr>
+      </w:pPr>
+      <w:r>
+        <w:rPr>
+          <w:szCs w:val="18"/>
+          <w:lang w:val="pt-PT"/>
+        </w:rPr>
+        <w:t xml:space="preserve">Neste pequeno projeto experimental, iremos desenvolver um barramento CAN com dois nós (1) </w:t>
+      </w:r>
+      <w:r>
+        <w:rPr>
+          <w:i/>
+          <w:iCs/>
+          <w:szCs w:val="18"/>
+          <w:lang w:val="pt-PT"/>
+        </w:rPr>
+        <w:t>Transceiver</w:t>
+      </w:r>
+      <w:r>
+        <w:rPr>
+          <w:szCs w:val="18"/>
+          <w:lang w:val="pt-PT"/>
+        </w:rPr>
+        <w:t xml:space="preserve"> CAN da placa </w:t>
+      </w:r>
+      <w:r>
+        <w:rPr>
+          <w:i/>
+          <w:iCs/>
+          <w:szCs w:val="18"/>
+          <w:lang w:val="pt-PT"/>
+        </w:rPr>
+        <w:t>platform2go</w:t>
+      </w:r>
+      <w:r>
+        <w:rPr>
+          <w:szCs w:val="18"/>
+          <w:lang w:val="pt-PT"/>
+        </w:rPr>
+        <w:t xml:space="preserve"> e (2) CAN FD 4 click com interface </w:t>
+      </w:r>
+      <w:r>
+        <w:rPr>
+          <w:szCs w:val="18"/>
+          <w:lang w:val="pt-PT"/>
+        </w:rPr>
+        <w:t>UART</w:t>
+      </w:r>
+      <w:r>
+        <w:rPr>
+          <w:szCs w:val="18"/>
+          <w:lang w:val="pt-PT"/>
+        </w:rPr>
+        <w:t>.</w:t>
+      </w:r>
+    </w:p>
+    <w:p>
+      <w:pPr>
+        <w:rPr>
+          <w:szCs w:val="18"/>
+          <w:lang w:val="pt-PT"/>
+        </w:rPr>
+      </w:pPr>
+    </w:p>
+    <w:p>
+      <w:pPr>
+        <w:pStyle w:val="PargrafodaLista"/>
+        <w:numPr>
+          <w:ilvl w:val="0"/>
+          <w:numId w:val="36"/>
+        </w:numPr>
+        <w:rPr>
+          <w:b/>
+          <w:bCs/>
+          <w:szCs w:val="18"/>
+          <w:lang w:val="pt-PT"/>
+        </w:rPr>
+      </w:pPr>
+      <w:r>
+        <w:rPr>
+          <w:b/>
+          <w:bCs/>
+          <w:szCs w:val="18"/>
+          <w:lang w:val="pt-PT"/>
+        </w:rPr>
+        <w:t xml:space="preserve">Configuração do nó CAN da placa </w:t>
+      </w:r>
+      <w:r>
+        <w:rPr>
+          <w:b/>
+          <w:bCs/>
+          <w:i/>
+          <w:iCs/>
+          <w:szCs w:val="18"/>
+          <w:lang w:val="pt-PT"/>
+        </w:rPr>
+        <w:t>platform2go</w:t>
+      </w:r>
+    </w:p>
+    <w:p>
+      <w:pPr>
+        <w:pStyle w:val="PargrafodaLista"/>
+        <w:rPr>
+          <w:b/>
+          <w:bCs/>
+          <w:szCs w:val="18"/>
+          <w:lang w:val="pt-PT"/>
+        </w:rPr>
+      </w:pPr>
+    </w:p>
+    <w:p>
+      <w:pPr>
+        <w:pStyle w:val="PargrafodaLista"/>
+        <w:rPr>
+          <w:b/>
+          <w:bCs/>
+          <w:szCs w:val="18"/>
+          <w:lang w:val="pt-PT"/>
+        </w:rPr>
+      </w:pPr>
+    </w:p>
+    <w:tbl>
+      <w:tblPr>
+        <w:tblW w:w="0" w:type="auto"/>
+        <w:tblCellSpacing w:w="15" w:type="dxa"/>
+        <w:tblCellMar>
+          <w:top w:w="15" w:type="dxa"/>
+          <w:left w:w="15" w:type="dxa"/>
+          <w:bottom w:w="15" w:type="dxa"/>
+          <w:right w:w="15" w:type="dxa"/>
+        </w:tblCellMar>
+        <w:tblLook w:val="04A0" w:firstRow="1" w:lastRow="0" w:firstColumn="1" w:lastColumn="0" w:noHBand="0" w:noVBand="1"/>
+      </w:tblPr>
+      <w:tblGrid>
+        <w:gridCol w:w="4536"/>
+        <w:gridCol w:w="142"/>
+        <w:gridCol w:w="2566"/>
+        <w:gridCol w:w="769"/>
+        <w:gridCol w:w="157"/>
+      </w:tblGrid>
+      <w:tr>
+        <w:trPr>
+          <w:tblCellSpacing w:w="15" w:type="dxa"/>
+        </w:trPr>
+        <w:tc>
+          <w:tcPr>
+            <w:tcW w:w="0" w:type="auto"/>
+            <w:vAlign w:val="center"/>
+            <w:hideMark/>
+          </w:tcPr>
+          <w:p>
+            <w:pPr>
+              <w:autoSpaceDE/>
+              <w:autoSpaceDN/>
+              <w:spacing w:line="240" w:lineRule="auto"/>
+              <w:jc w:val="left"/>
+              <w:rPr>
+                <w:szCs w:val="18"/>
+              </w:rPr>
+            </w:pPr>
+            <w:hyperlink r:id="rId19" w:anchor="ga108cc6706efd48543129d7a0058c49b7" w:history="1">
+              <w:r>
+                <w:rPr>
+                  <w:szCs w:val="18"/>
+                </w:rPr>
+                <w:t>CAN_NODE_STATUS_t</w:t>
+              </w:r>
+            </w:hyperlink>
+            <w:r>
+              <w:rPr>
+                <w:szCs w:val="18"/>
+              </w:rPr>
+              <w:t xml:space="preserve"> CAN_NODE_MO_Transmit </w:t>
+            </w:r>
+          </w:p>
+        </w:tc>
+        <w:tc>
+          <w:tcPr>
+            <w:tcW w:w="0" w:type="auto"/>
+            <w:vAlign w:val="center"/>
+            <w:hideMark/>
+          </w:tcPr>
+          <w:p>
+            <w:pPr>
+              <w:rPr>
+                <w:szCs w:val="18"/>
+                <w:lang w:val="pt-PT"/>
+              </w:rPr>
+            </w:pPr>
+            <w:r>
+              <w:rPr>
+                <w:szCs w:val="18"/>
+                <w:lang w:val="pt-PT"/>
+              </w:rPr>
+              <w:t>(</w:t>
+            </w:r>
+          </w:p>
+        </w:tc>
+        <w:tc>
+          <w:tcPr>
+            <w:tcW w:w="0" w:type="auto"/>
+            <w:vAlign w:val="center"/>
+            <w:hideMark/>
+          </w:tcPr>
+          <w:p>
+            <w:pPr>
+              <w:rPr>
+                <w:szCs w:val="18"/>
+              </w:rPr>
+            </w:pPr>
+            <w:r>
+              <w:rPr>
+                <w:szCs w:val="18"/>
+              </w:rPr>
+              <w:t xml:space="preserve">const </w:t>
+            </w:r>
+            <w:hyperlink r:id="rId20" w:anchor="gae5e4422b1cf5c56d88406f79921972c7" w:history="1">
+              <w:r>
+                <w:rPr>
+                  <w:szCs w:val="18"/>
+                </w:rPr>
+                <w:t>CAN_NODE_LMO_t</w:t>
+              </w:r>
+            </w:hyperlink>
+            <w:r>
+              <w:rPr>
+                <w:szCs w:val="18"/>
+              </w:rPr>
+              <w:t xml:space="preserve"> * </w:t>
+            </w:r>
+          </w:p>
+        </w:tc>
+        <w:tc>
+          <w:tcPr>
+            <w:tcW w:w="0" w:type="auto"/>
+            <w:vAlign w:val="center"/>
+            <w:hideMark/>
+          </w:tcPr>
+          <w:p>
+            <w:pPr>
+              <w:rPr>
+                <w:szCs w:val="18"/>
+                <w:lang w:val="pt-PT"/>
+              </w:rPr>
+            </w:pPr>
+            <w:r>
+              <w:rPr>
+                <w:i/>
+                <w:iCs/>
+                <w:szCs w:val="18"/>
+                <w:lang w:val="pt-PT"/>
+              </w:rPr>
+              <w:t>lmo_ptr</w:t>
+            </w:r>
+          </w:p>
+        </w:tc>
+        <w:tc>
+          <w:tcPr>
+            <w:tcW w:w="0" w:type="auto"/>
+            <w:vAlign w:val="center"/>
+            <w:hideMark/>
+          </w:tcPr>
+          <w:p>
+            <w:pPr>
+              <w:rPr>
+                <w:szCs w:val="18"/>
+                <w:lang w:val="pt-PT"/>
+              </w:rPr>
+            </w:pPr>
+            <w:r>
+              <w:rPr>
+                <w:szCs w:val="18"/>
+                <w:lang w:val="pt-PT"/>
+              </w:rPr>
+              <w:t>)</w:t>
+            </w:r>
+          </w:p>
+        </w:tc>
+      </w:tr>
+      <w:tr>
+        <w:trPr>
+          <w:tblCellSpacing w:w="15" w:type="dxa"/>
+        </w:trPr>
+        <w:tc>
+          <w:tcPr>
+            <w:tcW w:w="0" w:type="auto"/>
+            <w:vAlign w:val="center"/>
+            <w:hideMark/>
+          </w:tcPr>
+          <w:p>
+            <w:pPr>
+              <w:autoSpaceDE/>
+              <w:autoSpaceDN/>
+              <w:spacing w:line="240" w:lineRule="auto"/>
+              <w:jc w:val="left"/>
+              <w:rPr>
+                <w:szCs w:val="18"/>
+              </w:rPr>
+            </w:pPr>
+            <w:hyperlink r:id="rId21" w:anchor="ga108cc6706efd48543129d7a0058c49b7" w:history="1">
+              <w:r>
+                <w:rPr>
+                  <w:szCs w:val="18"/>
+                </w:rPr>
+                <w:t>CAN_NODE_STATUS_t</w:t>
+              </w:r>
+            </w:hyperlink>
+            <w:r>
+              <w:rPr>
+                <w:szCs w:val="18"/>
+              </w:rPr>
+              <w:t xml:space="preserve"> CAN_NODE_MO_Receive </w:t>
+            </w:r>
+          </w:p>
+        </w:tc>
+        <w:tc>
+          <w:tcPr>
+            <w:tcW w:w="0" w:type="auto"/>
+            <w:vAlign w:val="center"/>
+            <w:hideMark/>
+          </w:tcPr>
+          <w:p>
+            <w:pPr>
+              <w:rPr>
+                <w:szCs w:val="18"/>
+                <w:lang w:val="pt-PT"/>
+              </w:rPr>
+            </w:pPr>
+            <w:r>
+              <w:rPr>
+                <w:szCs w:val="18"/>
+                <w:lang w:val="pt-PT"/>
+              </w:rPr>
+              <w:t>(</w:t>
+            </w:r>
+          </w:p>
+        </w:tc>
+        <w:tc>
+          <w:tcPr>
+            <w:tcW w:w="0" w:type="auto"/>
+            <w:vAlign w:val="center"/>
+            <w:hideMark/>
+          </w:tcPr>
+          <w:p>
+            <w:pPr>
+              <w:rPr>
+                <w:szCs w:val="18"/>
+                <w:lang w:val="pt-PT"/>
+              </w:rPr>
+            </w:pPr>
+            <w:hyperlink r:id="rId22" w:anchor="gae5e4422b1cf5c56d88406f79921972c7" w:history="1">
+              <w:r>
+                <w:rPr>
+                  <w:szCs w:val="18"/>
+                  <w:lang w:val="pt-PT"/>
+                </w:rPr>
+                <w:t>CAN_NODE_LMO_t</w:t>
+              </w:r>
+            </w:hyperlink>
+            <w:r>
+              <w:rPr>
+                <w:szCs w:val="18"/>
+                <w:lang w:val="pt-PT"/>
+              </w:rPr>
+              <w:t xml:space="preserve"> * </w:t>
+            </w:r>
+          </w:p>
+        </w:tc>
+        <w:tc>
+          <w:tcPr>
+            <w:tcW w:w="0" w:type="auto"/>
+            <w:vAlign w:val="center"/>
+            <w:hideMark/>
+          </w:tcPr>
+          <w:p>
+            <w:pPr>
+              <w:rPr>
+                <w:szCs w:val="18"/>
+                <w:lang w:val="pt-PT"/>
+              </w:rPr>
+            </w:pPr>
+            <w:r>
+              <w:rPr>
+                <w:i/>
+                <w:iCs/>
+                <w:szCs w:val="18"/>
+                <w:lang w:val="pt-PT"/>
+              </w:rPr>
+              <w:t>lmo_ptr</w:t>
+            </w:r>
+          </w:p>
+        </w:tc>
+        <w:tc>
+          <w:tcPr>
+            <w:tcW w:w="0" w:type="auto"/>
+            <w:vAlign w:val="center"/>
+            <w:hideMark/>
+          </w:tcPr>
+          <w:p>
+            <w:pPr>
+              <w:rPr>
+                <w:szCs w:val="18"/>
+                <w:lang w:val="pt-PT"/>
+              </w:rPr>
+            </w:pPr>
+            <w:r>
+              <w:rPr>
+                <w:szCs w:val="18"/>
+                <w:lang w:val="pt-PT"/>
+              </w:rPr>
+              <w:t>)</w:t>
+            </w:r>
+          </w:p>
+        </w:tc>
+      </w:tr>
+      <w:tr>
+        <w:trPr>
+          <w:tblCellSpacing w:w="15" w:type="dxa"/>
+        </w:trPr>
+        <w:tc>
+          <w:tcPr>
+            <w:tcW w:w="0" w:type="auto"/>
+            <w:vAlign w:val="center"/>
+            <w:hideMark/>
+          </w:tcPr>
+          <w:p>
+            <w:pPr>
+              <w:autoSpaceDE/>
+              <w:autoSpaceDN/>
+              <w:spacing w:line="240" w:lineRule="auto"/>
+              <w:jc w:val="left"/>
+              <w:rPr>
+                <w:szCs w:val="18"/>
+              </w:rPr>
+            </w:pPr>
+            <w:r>
+              <w:rPr>
+                <w:szCs w:val="18"/>
+              </w:rPr>
+              <w:t xml:space="preserve">void CAN_NODE_MO_Init </w:t>
+            </w:r>
+          </w:p>
+        </w:tc>
+        <w:tc>
+          <w:tcPr>
+            <w:tcW w:w="0" w:type="auto"/>
+            <w:vAlign w:val="center"/>
+            <w:hideMark/>
+          </w:tcPr>
+          <w:p>
+            <w:pPr>
+              <w:rPr>
+                <w:szCs w:val="18"/>
+                <w:lang w:val="pt-PT"/>
+              </w:rPr>
+            </w:pPr>
+            <w:r>
+              <w:rPr>
+                <w:szCs w:val="18"/>
+                <w:lang w:val="pt-PT"/>
+              </w:rPr>
+              <w:t>(</w:t>
+            </w:r>
+          </w:p>
+        </w:tc>
+        <w:tc>
+          <w:tcPr>
+            <w:tcW w:w="0" w:type="auto"/>
+            <w:vAlign w:val="center"/>
+            <w:hideMark/>
+          </w:tcPr>
+          <w:p>
+            <w:pPr>
+              <w:rPr>
+                <w:szCs w:val="18"/>
+              </w:rPr>
+            </w:pPr>
+            <w:r>
+              <w:rPr>
+                <w:szCs w:val="18"/>
+              </w:rPr>
+              <w:t xml:space="preserve">const </w:t>
+            </w:r>
+            <w:hyperlink r:id="rId23" w:anchor="gae5e4422b1cf5c56d88406f79921972c7" w:history="1">
+              <w:r>
+                <w:rPr>
+                  <w:szCs w:val="18"/>
+                </w:rPr>
+                <w:t>CAN_NODE_LMO_t</w:t>
+              </w:r>
+            </w:hyperlink>
+            <w:r>
+              <w:rPr>
+                <w:szCs w:val="18"/>
+              </w:rPr>
+              <w:t xml:space="preserve"> * </w:t>
+            </w:r>
+          </w:p>
+        </w:tc>
+        <w:tc>
+          <w:tcPr>
+            <w:tcW w:w="0" w:type="auto"/>
+            <w:vAlign w:val="center"/>
+            <w:hideMark/>
+          </w:tcPr>
+          <w:p>
+            <w:pPr>
+              <w:rPr>
+                <w:szCs w:val="18"/>
+                <w:lang w:val="pt-PT"/>
+              </w:rPr>
+            </w:pPr>
+            <w:r>
+              <w:rPr>
+                <w:i/>
+                <w:iCs/>
+                <w:szCs w:val="18"/>
+                <w:lang w:val="pt-PT"/>
+              </w:rPr>
+              <w:t>lmo_ptr</w:t>
+            </w:r>
+          </w:p>
+        </w:tc>
+        <w:tc>
+          <w:tcPr>
+            <w:tcW w:w="0" w:type="auto"/>
+            <w:vAlign w:val="center"/>
+            <w:hideMark/>
+          </w:tcPr>
+          <w:p>
+            <w:pPr>
+              <w:rPr>
+                <w:szCs w:val="18"/>
+                <w:lang w:val="pt-PT"/>
+              </w:rPr>
+            </w:pPr>
+            <w:r>
+              <w:rPr>
+                <w:szCs w:val="18"/>
+                <w:lang w:val="pt-PT"/>
+              </w:rPr>
+              <w:t>)</w:t>
+            </w:r>
+          </w:p>
+        </w:tc>
+      </w:tr>
+    </w:tbl>
+    <w:p>
+      <w:pPr>
+        <w:rPr>
+          <w:b/>
+          <w:bCs/>
+          <w:lang w:val="pt-PT"/>
+        </w:rPr>
+      </w:pPr>
+    </w:p>
+    <w:p>
+      <w:pPr>
+        <w:rPr>
+          <w:lang w:val="pt-PT"/>
+        </w:rPr>
+      </w:pPr>
+    </w:p>
+    <w:p>
+      <w:pPr>
+        <w:rPr>
+          <w:lang w:val="pt-PT"/>
+        </w:rPr>
+      </w:pPr>
+      <w:r>
+        <w:rPr>
+          <w:noProof/>
+          <w:lang w:val="pt-PT"/>
+        </w:rPr>
+        <w:drawing>
+          <wp:inline distT="0" distB="0" distL="0" distR="0" wp14:anchorId="4E829095" wp14:editId="01F18517">
+            <wp:extent cx="5448580" cy="1073205"/>
+            <wp:effectExtent l="0" t="0" r="0" b="0"/>
+            <wp:docPr id="3" name="Imagem 3"/>
+            <wp:cNvGraphicFramePr>
+              <a:graphicFrameLocks xmlns:a="http://schemas.openxmlformats.org/drawingml/2006/main" noChangeAspect="1"/>
+            </wp:cNvGraphicFramePr>
+            <a:graphic xmlns:a="http://schemas.openxmlformats.org/drawingml/2006/main">
+              <a:graphicData uri="http://schemas.openxmlformats.org/drawingml/2006/picture">
+                <pic:pic xmlns:pic="http://schemas.openxmlformats.org/drawingml/2006/picture">
+                  <pic:nvPicPr>
+                    <pic:cNvPr id="1" name=""/>
+                    <pic:cNvPicPr/>
+                  </pic:nvPicPr>
+                  <pic:blipFill>
+                    <a:blip r:embed="rId24"/>
+                    <a:stretch>
+                      <a:fillRect/>
+                    </a:stretch>
+                  </pic:blipFill>
+                  <pic:spPr>
+                    <a:xfrm>
+                      <a:off x="0" y="0"/>
+                      <a:ext cx="5448580" cy="1073205"/>
+                    </a:xfrm>
+                    <a:prstGeom prst="rect">
+                      <a:avLst/>
+                    </a:prstGeom>
+                  </pic:spPr>
+                </pic:pic>
+              </a:graphicData>
+            </a:graphic>
+          </wp:inline>
+        </w:drawing>
+      </w:r>
+    </w:p>
+    <w:p>
+      <w:pPr>
+        <w:rPr>
+          <w:lang w:val="pt-PT"/>
+        </w:rPr>
+      </w:pPr>
+    </w:p>
+    <w:p>
+      <w:pPr>
+        <w:rPr>
+          <w:lang w:val="pt-PT"/>
+        </w:rPr>
+      </w:pPr>
+      <w:r>
+        <w:rPr>
+          <w:lang w:val="pt-PT"/>
+        </w:rPr>
+        <w:t xml:space="preserve">Opcionalmente tente configurar um LMO live com </w:t>
+      </w:r>
+    </w:p>
+    <w:tbl>
+      <w:tblPr>
+        <w:tblpPr w:leftFromText="180" w:rightFromText="180" w:vertAnchor="text" w:tblpY="1"/>
+        <w:tblOverlap w:val="never"/>
+        <w:tblW w:w="0" w:type="auto"/>
+        <w:tblCellSpacing w:w="15" w:type="dxa"/>
+        <w:tblCellMar>
+          <w:top w:w="15" w:type="dxa"/>
+          <w:left w:w="15" w:type="dxa"/>
+          <w:bottom w:w="15" w:type="dxa"/>
+          <w:right w:w="15" w:type="dxa"/>
+        </w:tblCellMar>
+        <w:tblLook w:val="04A0" w:firstRow="1" w:lastRow="0" w:firstColumn="1" w:lastColumn="0" w:noHBand="0" w:noVBand="1"/>
+      </w:tblPr>
+      <w:tblGrid>
+        <w:gridCol w:w="3579"/>
+        <w:gridCol w:w="142"/>
+        <w:gridCol w:w="66"/>
+        <w:gridCol w:w="66"/>
+        <w:gridCol w:w="81"/>
+      </w:tblGrid>
+      <w:tr>
+        <w:trPr>
+          <w:tblCellSpacing w:w="15" w:type="dxa"/>
+        </w:trPr>
+        <w:tc>
+          <w:tcPr>
+            <w:tcW w:w="0" w:type="auto"/>
+            <w:vAlign w:val="center"/>
+          </w:tcPr>
+          <w:p>
+            <w:pPr>
+              <w:autoSpaceDE/>
+              <w:autoSpaceDN/>
+              <w:spacing w:line="240" w:lineRule="auto"/>
+              <w:jc w:val="left"/>
+              <w:rPr>
+                <w:lang w:val="pt-PT"/>
+              </w:rPr>
+            </w:pPr>
+          </w:p>
+          <w:p>
+            <w:pPr>
+              <w:autoSpaceDE/>
+              <w:autoSpaceDN/>
+              <w:spacing w:line="240" w:lineRule="auto"/>
+              <w:jc w:val="left"/>
+              <w:rPr>
+                <w:lang w:val="pt-PT"/>
+              </w:rPr>
+            </w:pPr>
+          </w:p>
+          <w:p>
+            <w:pPr>
+              <w:pStyle w:val="PargrafodaLista"/>
+              <w:numPr>
+                <w:ilvl w:val="0"/>
+                <w:numId w:val="37"/>
+              </w:numPr>
+              <w:rPr>
+                <w:b/>
+                <w:bCs/>
+                <w:szCs w:val="18"/>
+                <w:lang w:val="pt-PT"/>
+              </w:rPr>
+            </w:pPr>
+            <w:r>
+              <w:rPr>
+                <w:szCs w:val="18"/>
+                <w:lang w:val="pt-PT"/>
+              </w:rPr>
+              <w:t>Configuração do click CAN FD</w:t>
+            </w:r>
+          </w:p>
+          <w:p>
+            <w:pPr>
+              <w:pStyle w:val="PargrafodaLista"/>
+              <w:numPr>
+                <w:ilvl w:val="0"/>
+                <w:numId w:val="37"/>
+              </w:numPr>
+              <w:rPr>
+                <w:b/>
+                <w:bCs/>
+                <w:szCs w:val="18"/>
+                <w:lang w:val="pt-PT"/>
+              </w:rPr>
+            </w:pPr>
+            <w:r>
+              <w:rPr>
+                <w:szCs w:val="18"/>
+                <w:lang w:val="pt-PT"/>
+              </w:rPr>
+              <w:t>Desenvolvimento do Loop CAN</w:t>
+            </w:r>
+          </w:p>
+          <w:p>
+            <w:pPr>
+              <w:autoSpaceDE/>
+              <w:autoSpaceDN/>
+              <w:spacing w:line="240" w:lineRule="auto"/>
+              <w:jc w:val="left"/>
+            </w:pPr>
+          </w:p>
+          <w:p>
+            <w:pPr>
+              <w:autoSpaceDE/>
+              <w:autoSpaceDN/>
+              <w:spacing w:line="240" w:lineRule="auto"/>
+              <w:jc w:val="left"/>
+            </w:pPr>
+          </w:p>
+          <w:p>
+            <w:pPr>
+              <w:autoSpaceDE/>
+              <w:autoSpaceDN/>
+              <w:spacing w:line="240" w:lineRule="auto"/>
+              <w:jc w:val="left"/>
+            </w:pPr>
+            <w:r>
+              <w:t xml:space="preserve">Coloque </w:t>
+            </w:r>
+          </w:p>
+          <w:p>
+            <w:pPr>
+              <w:autoSpaceDE/>
+              <w:autoSpaceDN/>
+              <w:spacing w:line="240" w:lineRule="auto"/>
+              <w:jc w:val="left"/>
+            </w:pPr>
+          </w:p>
+          <w:p>
+            <w:pPr>
+              <w:autoSpaceDE/>
+              <w:autoSpaceDN/>
+              <w:spacing w:line="240" w:lineRule="auto"/>
+              <w:jc w:val="left"/>
+            </w:pPr>
+          </w:p>
+          <w:p>
+            <w:pPr>
+              <w:rPr>
+                <w:b/>
+                <w:bCs/>
+                <w:lang w:val="pt-PT"/>
+              </w:rPr>
+            </w:pPr>
+            <w:r>
+              <w:rPr>
+                <w:b/>
+                <w:bCs/>
+                <w:lang w:val="pt-PT"/>
+              </w:rPr>
+              <w:t>Parte C</w:t>
+            </w:r>
+          </w:p>
+          <w:p>
+            <w:pPr>
+              <w:autoSpaceDE/>
+              <w:autoSpaceDN/>
+              <w:spacing w:line="240" w:lineRule="auto"/>
+              <w:jc w:val="left"/>
+            </w:pPr>
+          </w:p>
+        </w:tc>
+        <w:tc>
+          <w:tcPr>
+            <w:tcW w:w="112" w:type="dxa"/>
+            <w:vAlign w:val="center"/>
+          </w:tcPr>
+          <w:p/>
+        </w:tc>
+        <w:tc>
+          <w:tcPr>
+            <w:tcW w:w="0" w:type="auto"/>
+            <w:vAlign w:val="center"/>
+          </w:tcPr>
+          <w:p>
+            <w:pPr>
+              <w:jc w:val="left"/>
+            </w:pPr>
+          </w:p>
+        </w:tc>
+        <w:tc>
+          <w:tcPr>
+            <w:tcW w:w="0" w:type="auto"/>
+            <w:vAlign w:val="center"/>
+          </w:tcPr>
+          <w:p>
+            <w:pPr>
+              <w:rPr>
+                <w:rStyle w:val="nfase"/>
+              </w:rPr>
+            </w:pPr>
+          </w:p>
+        </w:tc>
+        <w:tc>
+          <w:tcPr>
+            <w:tcW w:w="0" w:type="auto"/>
+            <w:vAlign w:val="center"/>
+          </w:tcPr>
+          <w:p/>
+        </w:tc>
+      </w:tr>
+    </w:tbl>
+    <w:p>
+      <w:pPr>
+        <w:rPr>
+          <w:lang w:val="pt-PT"/>
+        </w:rPr>
+      </w:pPr>
+    </w:p>
+    <w:p>
+      <w:pPr>
+        <w:rPr>
+          <w:lang w:val="pt-PT"/>
+        </w:rPr>
+      </w:pPr>
+    </w:p>
+    <w:p>
+      <w:pPr>
+        <w:rPr>
+          <w:lang w:val="pt-PT"/>
+        </w:rPr>
+      </w:pPr>
+      <w:r>
+        <w:rPr>
+          <w:lang w:val="pt-PT"/>
+        </w:rPr>
+        <w:br w:type="textWrapping" w:clear="all"/>
+      </w:r>
     </w:p>
     <w:sectPr>
-      <w:headerReference w:type="default" r:id="rId16"/>
-      <w:footerReference w:type="default" r:id="rId17"/>
+      <w:headerReference w:type="default" r:id="rId25"/>
+      <w:footerReference w:type="default" r:id="rId26"/>
       <w:pgSz w:w="11906" w:h="16838"/>
       <w:pgMar w:top="1418" w:right="851" w:bottom="1134" w:left="1134" w:header="426" w:footer="708" w:gutter="0"/>
       <w:cols w:space="708"/>
@@ -2849,6 +4278,95 @@
     </w:lvl>
   </w:abstractNum>
   <w:abstractNum w:abstractNumId="2" w15:restartNumberingAfterBreak="0">
+    <w:nsid w:val="151D38D1"/>
+    <w:multiLevelType w:val="hybridMultilevel"/>
+    <w:tmpl w:val="40545840"/>
+    <w:lvl w:ilvl="0" w:tplc="FFFFFFFF">
+      <w:start w:val="1"/>
+      <w:numFmt w:val="decimal"/>
+      <w:lvlText w:val="(%1)"/>
+      <w:lvlJc w:val="left"/>
+      <w:pPr>
+        <w:ind w:left="720" w:hanging="360"/>
+      </w:pPr>
+      <w:rPr>
+        <w:rFonts w:hint="default"/>
+      </w:rPr>
+    </w:lvl>
+    <w:lvl w:ilvl="1" w:tplc="FFFFFFFF" w:tentative="1">
+      <w:start w:val="1"/>
+      <w:numFmt w:val="lowerLetter"/>
+      <w:lvlText w:val="%2."/>
+      <w:lvlJc w:val="left"/>
+      <w:pPr>
+        <w:ind w:left="1440" w:hanging="360"/>
+      </w:pPr>
+    </w:lvl>
+    <w:lvl w:ilvl="2" w:tplc="FFFFFFFF" w:tentative="1">
+      <w:start w:val="1"/>
+      <w:numFmt w:val="lowerRoman"/>
+      <w:lvlText w:val="%3."/>
+      <w:lvlJc w:val="right"/>
+      <w:pPr>
+        <w:ind w:left="2160" w:hanging="180"/>
+      </w:pPr>
+    </w:lvl>
+    <w:lvl w:ilvl="3" w:tplc="FFFFFFFF" w:tentative="1">
+      <w:start w:val="1"/>
+      <w:numFmt w:val="decimal"/>
+      <w:lvlText w:val="%4."/>
+      <w:lvlJc w:val="left"/>
+      <w:pPr>
+        <w:ind w:left="2880" w:hanging="360"/>
+      </w:pPr>
+    </w:lvl>
+    <w:lvl w:ilvl="4" w:tplc="FFFFFFFF" w:tentative="1">
+      <w:start w:val="1"/>
+      <w:numFmt w:val="lowerLetter"/>
+      <w:lvlText w:val="%5."/>
+      <w:lvlJc w:val="left"/>
+      <w:pPr>
+        <w:ind w:left="3600" w:hanging="360"/>
+      </w:pPr>
+    </w:lvl>
+    <w:lvl w:ilvl="5" w:tplc="FFFFFFFF" w:tentative="1">
+      <w:start w:val="1"/>
+      <w:numFmt w:val="lowerRoman"/>
+      <w:lvlText w:val="%6."/>
+      <w:lvlJc w:val="right"/>
+      <w:pPr>
+        <w:ind w:left="4320" w:hanging="180"/>
+      </w:pPr>
+    </w:lvl>
+    <w:lvl w:ilvl="6" w:tplc="FFFFFFFF" w:tentative="1">
+      <w:start w:val="1"/>
+      <w:numFmt w:val="decimal"/>
+      <w:lvlText w:val="%7."/>
+      <w:lvlJc w:val="left"/>
+      <w:pPr>
+        <w:ind w:left="5040" w:hanging="360"/>
+      </w:pPr>
+    </w:lvl>
+    <w:lvl w:ilvl="7" w:tplc="FFFFFFFF" w:tentative="1">
+      <w:start w:val="1"/>
+      <w:numFmt w:val="lowerLetter"/>
+      <w:lvlText w:val="%8."/>
+      <w:lvlJc w:val="left"/>
+      <w:pPr>
+        <w:ind w:left="5760" w:hanging="360"/>
+      </w:pPr>
+    </w:lvl>
+    <w:lvl w:ilvl="8" w:tplc="FFFFFFFF" w:tentative="1">
+      <w:start w:val="1"/>
+      <w:numFmt w:val="lowerRoman"/>
+      <w:lvlText w:val="%9."/>
+      <w:lvlJc w:val="right"/>
+      <w:pPr>
+        <w:ind w:left="6480" w:hanging="180"/>
+      </w:pPr>
+    </w:lvl>
+  </w:abstractNum>
+  <w:abstractNum w:abstractNumId="3" w15:restartNumberingAfterBreak="0">
     <w:nsid w:val="171C4B7E"/>
     <w:multiLevelType w:val="hybridMultilevel"/>
     <w:tmpl w:val="332A4F82"/>
@@ -2961,7 +4479,7 @@
       </w:rPr>
     </w:lvl>
   </w:abstractNum>
-  <w:abstractNum w:abstractNumId="3" w15:restartNumberingAfterBreak="0">
+  <w:abstractNum w:abstractNumId="4" w15:restartNumberingAfterBreak="0">
     <w:nsid w:val="21403DD9"/>
     <w:multiLevelType w:val="hybridMultilevel"/>
     <w:tmpl w:val="5866A6DA"/>
@@ -3074,7 +4592,7 @@
       </w:rPr>
     </w:lvl>
   </w:abstractNum>
-  <w:abstractNum w:abstractNumId="4" w15:restartNumberingAfterBreak="0">
+  <w:abstractNum w:abstractNumId="5" w15:restartNumberingAfterBreak="0">
     <w:nsid w:val="25933983"/>
     <w:multiLevelType w:val="hybridMultilevel"/>
     <w:tmpl w:val="41B4FFE6"/>
@@ -3163,7 +4681,7 @@
       </w:pPr>
     </w:lvl>
   </w:abstractNum>
-  <w:abstractNum w:abstractNumId="5" w15:restartNumberingAfterBreak="0">
+  <w:abstractNum w:abstractNumId="6" w15:restartNumberingAfterBreak="0">
     <w:nsid w:val="26234292"/>
     <w:multiLevelType w:val="hybridMultilevel"/>
     <w:tmpl w:val="AC0AAA90"/>
@@ -3249,7 +4767,7 @@
       </w:pPr>
     </w:lvl>
   </w:abstractNum>
-  <w:abstractNum w:abstractNumId="6" w15:restartNumberingAfterBreak="0">
+  <w:abstractNum w:abstractNumId="7" w15:restartNumberingAfterBreak="0">
     <w:nsid w:val="27B32526"/>
     <w:multiLevelType w:val="hybridMultilevel"/>
     <w:tmpl w:val="3412EAA0"/>
@@ -3339,7 +4857,7 @@
       </w:pPr>
     </w:lvl>
   </w:abstractNum>
-  <w:abstractNum w:abstractNumId="7" w15:restartNumberingAfterBreak="0">
+  <w:abstractNum w:abstractNumId="8" w15:restartNumberingAfterBreak="0">
     <w:nsid w:val="298D5127"/>
     <w:multiLevelType w:val="hybridMultilevel"/>
     <w:tmpl w:val="0F1E6D00"/>
@@ -3425,7 +4943,7 @@
       </w:pPr>
     </w:lvl>
   </w:abstractNum>
-  <w:abstractNum w:abstractNumId="8" w15:restartNumberingAfterBreak="0">
+  <w:abstractNum w:abstractNumId="9" w15:restartNumberingAfterBreak="0">
     <w:nsid w:val="2D2E79C9"/>
     <w:multiLevelType w:val="hybridMultilevel"/>
     <w:tmpl w:val="3CFCEECC"/>
@@ -3511,7 +5029,7 @@
       </w:pPr>
     </w:lvl>
   </w:abstractNum>
-  <w:abstractNum w:abstractNumId="9" w15:restartNumberingAfterBreak="0">
+  <w:abstractNum w:abstractNumId="10" w15:restartNumberingAfterBreak="0">
     <w:nsid w:val="2D542DC2"/>
     <w:multiLevelType w:val="hybridMultilevel"/>
     <w:tmpl w:val="6CF2D99A"/>
@@ -3624,7 +5142,7 @@
       </w:rPr>
     </w:lvl>
   </w:abstractNum>
-  <w:abstractNum w:abstractNumId="10" w15:restartNumberingAfterBreak="0">
+  <w:abstractNum w:abstractNumId="11" w15:restartNumberingAfterBreak="0">
     <w:nsid w:val="2E604F73"/>
     <w:multiLevelType w:val="hybridMultilevel"/>
     <w:tmpl w:val="2236E53C"/>
@@ -3713,7 +5231,96 @@
       </w:pPr>
     </w:lvl>
   </w:abstractNum>
-  <w:abstractNum w:abstractNumId="11" w15:restartNumberingAfterBreak="0">
+  <w:abstractNum w:abstractNumId="12" w15:restartNumberingAfterBreak="0">
+    <w:nsid w:val="31FB165E"/>
+    <w:multiLevelType w:val="hybridMultilevel"/>
+    <w:tmpl w:val="40545840"/>
+    <w:lvl w:ilvl="0" w:tplc="C562EA96">
+      <w:start w:val="1"/>
+      <w:numFmt w:val="decimal"/>
+      <w:lvlText w:val="(%1)"/>
+      <w:lvlJc w:val="left"/>
+      <w:pPr>
+        <w:ind w:left="720" w:hanging="360"/>
+      </w:pPr>
+      <w:rPr>
+        <w:rFonts w:hint="default"/>
+      </w:rPr>
+    </w:lvl>
+    <w:lvl w:ilvl="1" w:tplc="04090019" w:tentative="1">
+      <w:start w:val="1"/>
+      <w:numFmt w:val="lowerLetter"/>
+      <w:lvlText w:val="%2."/>
+      <w:lvlJc w:val="left"/>
+      <w:pPr>
+        <w:ind w:left="1440" w:hanging="360"/>
+      </w:pPr>
+    </w:lvl>
+    <w:lvl w:ilvl="2" w:tplc="0409001B" w:tentative="1">
+      <w:start w:val="1"/>
+      <w:numFmt w:val="lowerRoman"/>
+      <w:lvlText w:val="%3."/>
+      <w:lvlJc w:val="right"/>
+      <w:pPr>
+        <w:ind w:left="2160" w:hanging="180"/>
+      </w:pPr>
+    </w:lvl>
+    <w:lvl w:ilvl="3" w:tplc="0409000F" w:tentative="1">
+      <w:start w:val="1"/>
+      <w:numFmt w:val="decimal"/>
+      <w:lvlText w:val="%4."/>
+      <w:lvlJc w:val="left"/>
+      <w:pPr>
+        <w:ind w:left="2880" w:hanging="360"/>
+      </w:pPr>
+    </w:lvl>
+    <w:lvl w:ilvl="4" w:tplc="04090019" w:tentative="1">
+      <w:start w:val="1"/>
+      <w:numFmt w:val="lowerLetter"/>
+      <w:lvlText w:val="%5."/>
+      <w:lvlJc w:val="left"/>
+      <w:pPr>
+        <w:ind w:left="3600" w:hanging="360"/>
+      </w:pPr>
+    </w:lvl>
+    <w:lvl w:ilvl="5" w:tplc="0409001B" w:tentative="1">
+      <w:start w:val="1"/>
+      <w:numFmt w:val="lowerRoman"/>
+      <w:lvlText w:val="%6."/>
+      <w:lvlJc w:val="right"/>
+      <w:pPr>
+        <w:ind w:left="4320" w:hanging="180"/>
+      </w:pPr>
+    </w:lvl>
+    <w:lvl w:ilvl="6" w:tplc="0409000F" w:tentative="1">
+      <w:start w:val="1"/>
+      <w:numFmt w:val="decimal"/>
+      <w:lvlText w:val="%7."/>
+      <w:lvlJc w:val="left"/>
+      <w:pPr>
+        <w:ind w:left="5040" w:hanging="360"/>
+      </w:pPr>
+    </w:lvl>
+    <w:lvl w:ilvl="7" w:tplc="04090019" w:tentative="1">
+      <w:start w:val="1"/>
+      <w:numFmt w:val="lowerLetter"/>
+      <w:lvlText w:val="%8."/>
+      <w:lvlJc w:val="left"/>
+      <w:pPr>
+        <w:ind w:left="5760" w:hanging="360"/>
+      </w:pPr>
+    </w:lvl>
+    <w:lvl w:ilvl="8" w:tplc="0409001B" w:tentative="1">
+      <w:start w:val="1"/>
+      <w:numFmt w:val="lowerRoman"/>
+      <w:lvlText w:val="%9."/>
+      <w:lvlJc w:val="right"/>
+      <w:pPr>
+        <w:ind w:left="6480" w:hanging="180"/>
+      </w:pPr>
+    </w:lvl>
+  </w:abstractNum>
+  <w:abstractNum w:abstractNumId="13" w15:restartNumberingAfterBreak="0">
     <w:nsid w:val="352E7420"/>
     <w:multiLevelType w:val="hybridMultilevel"/>
     <w:tmpl w:val="66960EFE"/>
@@ -3802,7 +5409,7 @@
       </w:pPr>
     </w:lvl>
   </w:abstractNum>
-  <w:abstractNum w:abstractNumId="12" w15:restartNumberingAfterBreak="0">
+  <w:abstractNum w:abstractNumId="14" w15:restartNumberingAfterBreak="0">
     <w:nsid w:val="419B144B"/>
     <w:multiLevelType w:val="hybridMultilevel"/>
     <w:tmpl w:val="CADE54CE"/>
@@ -3888,7 +5495,7 @@
       </w:pPr>
     </w:lvl>
   </w:abstractNum>
-  <w:abstractNum w:abstractNumId="13" w15:restartNumberingAfterBreak="0">
+  <w:abstractNum w:abstractNumId="15" w15:restartNumberingAfterBreak="0">
     <w:nsid w:val="44E97072"/>
     <w:multiLevelType w:val="hybridMultilevel"/>
     <w:tmpl w:val="1BC4A8E4"/>
@@ -3974,7 +5581,7 @@
       </w:pPr>
     </w:lvl>
   </w:abstractNum>
-  <w:abstractNum w:abstractNumId="14" w15:restartNumberingAfterBreak="0">
+  <w:abstractNum w:abstractNumId="16" w15:restartNumberingAfterBreak="0">
     <w:nsid w:val="475F5A27"/>
     <w:multiLevelType w:val="multilevel"/>
     <w:tmpl w:val="C51679B0"/>
@@ -4071,7 +5678,7 @@
       </w:pPr>
     </w:lvl>
   </w:abstractNum>
-  <w:abstractNum w:abstractNumId="15" w15:restartNumberingAfterBreak="0">
+  <w:abstractNum w:abstractNumId="17" w15:restartNumberingAfterBreak="0">
     <w:nsid w:val="509C3104"/>
     <w:multiLevelType w:val="hybridMultilevel"/>
     <w:tmpl w:val="FFB689E6"/>
@@ -4160,7 +5767,7 @@
       </w:pPr>
     </w:lvl>
   </w:abstractNum>
-  <w:abstractNum w:abstractNumId="16" w15:restartNumberingAfterBreak="0">
+  <w:abstractNum w:abstractNumId="18" w15:restartNumberingAfterBreak="0">
     <w:nsid w:val="5BAA5C53"/>
     <w:multiLevelType w:val="hybridMultilevel"/>
     <w:tmpl w:val="CADE54CE"/>
@@ -4246,7 +5853,7 @@
       </w:pPr>
     </w:lvl>
   </w:abstractNum>
-  <w:abstractNum w:abstractNumId="17" w15:restartNumberingAfterBreak="0">
+  <w:abstractNum w:abstractNumId="19" w15:restartNumberingAfterBreak="0">
     <w:nsid w:val="5CAD29E7"/>
     <w:multiLevelType w:val="hybridMultilevel"/>
     <w:tmpl w:val="13F02390"/>
@@ -4387,82 +5994,88 @@
     <w:abstractNumId w:val="0"/>
   </w:num>
   <w:num w:numId="10">
-    <w:abstractNumId w:val="14"/>
+    <w:abstractNumId w:val="16"/>
   </w:num>
   <w:num w:numId="11">
-    <w:abstractNumId w:val="14"/>
+    <w:abstractNumId w:val="16"/>
   </w:num>
   <w:num w:numId="12">
-    <w:abstractNumId w:val="14"/>
+    <w:abstractNumId w:val="16"/>
   </w:num>
   <w:num w:numId="13">
-    <w:abstractNumId w:val="14"/>
+    <w:abstractNumId w:val="16"/>
   </w:num>
   <w:num w:numId="14">
-    <w:abstractNumId w:val="14"/>
+    <w:abstractNumId w:val="16"/>
   </w:num>
   <w:num w:numId="15">
-    <w:abstractNumId w:val="14"/>
+    <w:abstractNumId w:val="16"/>
   </w:num>
   <w:num w:numId="16">
-    <w:abstractNumId w:val="14"/>
+    <w:abstractNumId w:val="16"/>
   </w:num>
   <w:num w:numId="17">
-    <w:abstractNumId w:val="14"/>
+    <w:abstractNumId w:val="16"/>
   </w:num>
   <w:num w:numId="18">
-    <w:abstractNumId w:val="14"/>
+    <w:abstractNumId w:val="16"/>
   </w:num>
   <w:num w:numId="19">
-    <w:abstractNumId w:val="14"/>
+    <w:abstractNumId w:val="16"/>
   </w:num>
   <w:num w:numId="20">
-    <w:abstractNumId w:val="13"/>
+    <w:abstractNumId w:val="15"/>
   </w:num>
   <w:num w:numId="21">
-    <w:abstractNumId w:val="16"/>
+    <w:abstractNumId w:val="18"/>
   </w:num>
   <w:num w:numId="22">
-    <w:abstractNumId w:val="12"/>
+    <w:abstractNumId w:val="14"/>
   </w:num>
   <w:num w:numId="23">
     <w:abstractNumId w:val="1"/>
   </w:num>
   <w:num w:numId="24">
-    <w:abstractNumId w:val="15"/>
+    <w:abstractNumId w:val="17"/>
   </w:num>
   <w:num w:numId="25">
+    <w:abstractNumId w:val="13"/>
+  </w:num>
+  <w:num w:numId="26">
     <w:abstractNumId w:val="11"/>
   </w:num>
-  <w:num w:numId="26">
+  <w:num w:numId="27">
+    <w:abstractNumId w:val="9"/>
+  </w:num>
+  <w:num w:numId="28">
+    <w:abstractNumId w:val="8"/>
+  </w:num>
+  <w:num w:numId="29">
+    <w:abstractNumId w:val="7"/>
+  </w:num>
+  <w:num w:numId="30">
+    <w:abstractNumId w:val="6"/>
+  </w:num>
+  <w:num w:numId="31">
     <w:abstractNumId w:val="10"/>
   </w:num>
-  <w:num w:numId="27">
-    <w:abstractNumId w:val="8"/>
+  <w:num w:numId="32">
+    <w:abstractNumId w:val="4"/>
   </w:num>
-  <w:num w:numId="28">
-    <w:abstractNumId w:val="7"/>
+  <w:num w:numId="33">
+    <w:abstractNumId w:val="3"/>
   </w:num>
-  <w:num w:numId="29">
-    <w:abstractNumId w:val="6"/>
+  <w:num w:numId="34">
+    <w:abstractNumId w:val="19"/>
   </w:num>
-  <w:num w:numId="30">
+  <w:num w:numId="35">
     <w:abstractNumId w:val="5"/>
   </w:num>
-  <w:num w:numId="31">
-    <w:abstractNumId w:val="9"/>
+  <w:num w:numId="36">
+    <w:abstractNumId w:val="12"/>
   </w:num>
-  <w:num w:numId="32">
-    <w:abstractNumId w:val="3"/>
-  </w:num>
-  <w:num w:numId="33">
+  <w:num w:numId="37">
     <w:abstractNumId w:val="2"/>
-  </w:num>
-  <w:num w:numId="34">
-    <w:abstractNumId w:val="17"/>
-  </w:num>
-  <w:num w:numId="35">
-    <w:abstractNumId w:val="4"/>
   </w:num>
 </w:numbering>
 </file>
@@ -5059,6 +6672,7 @@
   <w:style w:type="character" w:default="1" w:styleId="Tipodeletrapredefinidodopargrafo">
     <w:name w:val="Default Paragraph Font"/>
     <w:uiPriority w:val="1"/>
+    <w:semiHidden/>
     <w:unhideWhenUsed/>
   </w:style>
   <w:style w:type="table" w:default="1" w:styleId="Tabelanormal">

</xml_diff>

<commit_message>
Modulo 11 completado com exercicio proposto
</commit_message>
<xml_diff>
--- a/Módulos/010_Protocolos/011_Protocolos.docx
+++ b/Módulos/010_Protocolos/011_Protocolos.docx
@@ -146,6 +146,7 @@
         </w:rPr>
         <w:t xml:space="preserve">como </w:t>
       </w:r>
+      <w:proofErr w:type="spellStart"/>
       <w:r>
         <w:rPr>
           <w:i/>
@@ -154,6 +155,7 @@
         </w:rPr>
         <w:t>slaves</w:t>
       </w:r>
+      <w:proofErr w:type="spellEnd"/>
       <w:r>
         <w:rPr>
           <w:lang w:val="pt-PT"/>
@@ -211,11 +213,10 @@
           <w:szCs w:val="24"/>
           <w:lang w:val="pt-PT"/>
         </w:rPr>
-        <w:t xml:space="preserve">Comunicação síncrona vs assíncrona </w:t>
-      </w:r>
-    </w:p>
-    <w:p>
-      <w:pPr>
+        <w:t xml:space="preserve">Comunicação síncrona </w:t>
+      </w:r>
+      <w:proofErr w:type="spellStart"/>
+      <w:r>
         <w:rPr>
           <w:b/>
           <w:bCs/>
@@ -223,116 +224,10 @@
           <w:szCs w:val="24"/>
           <w:lang w:val="pt-PT"/>
         </w:rPr>
-      </w:pPr>
-    </w:p>
-    <w:p>
-      <w:pPr>
-        <w:ind w:firstLine="708"/>
-        <w:rPr>
-          <w:lang w:val="pt-PT"/>
-        </w:rPr>
-      </w:pPr>
-      <w:r>
-        <w:rPr>
-          <w:b/>
-          <w:bCs/>
-          <w:lang w:val="pt-PT"/>
-        </w:rPr>
-        <w:t>Comunicação síncron</w:t>
-      </w:r>
-      <w:r>
-        <w:rPr>
-          <w:b/>
-          <w:bCs/>
-          <w:lang w:val="pt-PT"/>
-        </w:rPr>
-        <w:t>a</w:t>
-      </w:r>
-      <w:r>
-        <w:rPr>
-          <w:lang w:val="pt-PT"/>
-        </w:rPr>
-        <w:t xml:space="preserve"> em regra geral é uma comunicação mais rápida, necessita de algum tipo de sincronismo (normalmente </w:t>
-      </w:r>
-      <w:r>
-        <w:rPr>
-          <w:lang w:val="pt-PT"/>
-        </w:rPr>
-        <w:t xml:space="preserve">usa um </w:t>
-      </w:r>
-      <w:r>
-        <w:rPr>
-          <w:i/>
-          <w:iCs/>
-          <w:lang w:val="pt-PT"/>
-        </w:rPr>
-        <w:t>clock</w:t>
-      </w:r>
-      <w:r>
-        <w:rPr>
-          <w:lang w:val="pt-PT"/>
-        </w:rPr>
-        <w:t xml:space="preserve"> para garantir que todos os dispositivos estão sincronizados)</w:t>
-      </w:r>
-      <w:r>
-        <w:rPr>
-          <w:lang w:val="pt-PT"/>
-        </w:rPr>
-        <w:t>.</w:t>
-      </w:r>
-      <w:r>
-        <w:rPr>
-          <w:lang w:val="pt-PT"/>
-        </w:rPr>
-        <w:t xml:space="preserve"> </w:t>
-      </w:r>
-    </w:p>
-    <w:p>
-      <w:pPr>
-        <w:ind w:firstLine="708"/>
-        <w:rPr>
-          <w:lang w:val="pt-PT"/>
-        </w:rPr>
-      </w:pPr>
-      <w:r>
-        <w:rPr>
-          <w:b/>
-          <w:bCs/>
-          <w:lang w:val="pt-PT"/>
-        </w:rPr>
-        <w:t>Comunicação assíncrona</w:t>
-      </w:r>
-      <w:r>
-        <w:rPr>
-          <w:lang w:val="pt-PT"/>
-        </w:rPr>
-        <w:t xml:space="preserve"> todos os dispositivos podem comunicar quando necessitarem, não necessitam de um </w:t>
-      </w:r>
-      <w:r>
-        <w:rPr>
-          <w:i/>
-          <w:iCs/>
-          <w:lang w:val="pt-PT"/>
-        </w:rPr>
-        <w:t>clock</w:t>
-      </w:r>
-      <w:r>
-        <w:rPr>
-          <w:lang w:val="pt-PT"/>
-        </w:rPr>
-        <w:t xml:space="preserve"> para comunicarem. </w:t>
-      </w:r>
-    </w:p>
-    <w:p>
-      <w:pPr>
-        <w:ind w:firstLine="708"/>
-        <w:rPr>
-          <w:lang w:val="pt-PT"/>
-        </w:rPr>
-      </w:pPr>
-    </w:p>
-    <w:p>
-      <w:pPr>
+        <w:t>vs</w:t>
+      </w:r>
+      <w:proofErr w:type="spellEnd"/>
+      <w:r>
         <w:rPr>
           <w:b/>
           <w:bCs/>
@@ -340,8 +235,11 @@
           <w:szCs w:val="24"/>
           <w:lang w:val="pt-PT"/>
         </w:rPr>
-      </w:pPr>
-      <w:r>
+        <w:t xml:space="preserve"> assíncrona </w:t>
+      </w:r>
+    </w:p>
+    <w:p>
+      <w:pPr>
         <w:rPr>
           <w:b/>
           <w:bCs/>
@@ -349,9 +247,120 @@
           <w:szCs w:val="24"/>
           <w:lang w:val="pt-PT"/>
         </w:rPr>
-        <w:t xml:space="preserve">Comunicação série </w:t>
-      </w:r>
-      <w:r>
+      </w:pPr>
+    </w:p>
+    <w:p>
+      <w:pPr>
+        <w:ind w:firstLine="708"/>
+        <w:rPr>
+          <w:lang w:val="pt-PT"/>
+        </w:rPr>
+      </w:pPr>
+      <w:r>
+        <w:rPr>
+          <w:b/>
+          <w:bCs/>
+          <w:lang w:val="pt-PT"/>
+        </w:rPr>
+        <w:t>Comunicação síncron</w:t>
+      </w:r>
+      <w:r>
+        <w:rPr>
+          <w:b/>
+          <w:bCs/>
+          <w:lang w:val="pt-PT"/>
+        </w:rPr>
+        <w:t>a</w:t>
+      </w:r>
+      <w:r>
+        <w:rPr>
+          <w:lang w:val="pt-PT"/>
+        </w:rPr>
+        <w:t xml:space="preserve"> em regra geral é uma comunicação mais rápida, necessita de algum tipo de sincronismo (normalmente </w:t>
+      </w:r>
+      <w:r>
+        <w:rPr>
+          <w:lang w:val="pt-PT"/>
+        </w:rPr>
+        <w:t xml:space="preserve">usa um </w:t>
+      </w:r>
+      <w:proofErr w:type="spellStart"/>
+      <w:r>
+        <w:rPr>
+          <w:i/>
+          <w:iCs/>
+          <w:lang w:val="pt-PT"/>
+        </w:rPr>
+        <w:t>clock</w:t>
+      </w:r>
+      <w:proofErr w:type="spellEnd"/>
+      <w:r>
+        <w:rPr>
+          <w:lang w:val="pt-PT"/>
+        </w:rPr>
+        <w:t xml:space="preserve"> para garantir que todos os dispositivos estão sincronizados)</w:t>
+      </w:r>
+      <w:r>
+        <w:rPr>
+          <w:lang w:val="pt-PT"/>
+        </w:rPr>
+        <w:t>.</w:t>
+      </w:r>
+      <w:r>
+        <w:rPr>
+          <w:lang w:val="pt-PT"/>
+        </w:rPr>
+        <w:t xml:space="preserve"> </w:t>
+      </w:r>
+    </w:p>
+    <w:p>
+      <w:pPr>
+        <w:ind w:firstLine="708"/>
+        <w:rPr>
+          <w:lang w:val="pt-PT"/>
+        </w:rPr>
+      </w:pPr>
+      <w:r>
+        <w:rPr>
+          <w:b/>
+          <w:bCs/>
+          <w:lang w:val="pt-PT"/>
+        </w:rPr>
+        <w:t>Comunicação assíncrona</w:t>
+      </w:r>
+      <w:r>
+        <w:rPr>
+          <w:lang w:val="pt-PT"/>
+        </w:rPr>
+        <w:t xml:space="preserve"> todos os dispositivos podem comunicar quando necessitarem, não necessitam de um </w:t>
+      </w:r>
+      <w:proofErr w:type="spellStart"/>
+      <w:r>
+        <w:rPr>
+          <w:i/>
+          <w:iCs/>
+          <w:lang w:val="pt-PT"/>
+        </w:rPr>
+        <w:t>clock</w:t>
+      </w:r>
+      <w:proofErr w:type="spellEnd"/>
+      <w:r>
+        <w:rPr>
+          <w:lang w:val="pt-PT"/>
+        </w:rPr>
+        <w:t xml:space="preserve"> para comunicarem. </w:t>
+      </w:r>
+    </w:p>
+    <w:p>
+      <w:pPr>
+        <w:ind w:firstLine="708"/>
+        <w:rPr>
+          <w:lang w:val="pt-PT"/>
+        </w:rPr>
+      </w:pPr>
+    </w:p>
+    <w:p>
+      <w:pPr>
         <w:rPr>
           <w:b/>
           <w:bCs/>
@@ -359,7 +368,38 @@
           <w:szCs w:val="24"/>
           <w:lang w:val="pt-PT"/>
         </w:rPr>
-        <w:t>vs paralela</w:t>
+      </w:pPr>
+      <w:r>
+        <w:rPr>
+          <w:b/>
+          <w:bCs/>
+          <w:sz w:val="22"/>
+          <w:szCs w:val="24"/>
+          <w:lang w:val="pt-PT"/>
+        </w:rPr>
+        <w:t xml:space="preserve">Comunicação série </w:t>
+      </w:r>
+      <w:proofErr w:type="spellStart"/>
+      <w:r>
+        <w:rPr>
+          <w:b/>
+          <w:bCs/>
+          <w:sz w:val="22"/>
+          <w:szCs w:val="24"/>
+          <w:lang w:val="pt-PT"/>
+        </w:rPr>
+        <w:t>vs</w:t>
+      </w:r>
+      <w:proofErr w:type="spellEnd"/>
+      <w:r>
+        <w:rPr>
+          <w:b/>
+          <w:bCs/>
+          <w:sz w:val="22"/>
+          <w:szCs w:val="24"/>
+          <w:lang w:val="pt-PT"/>
+        </w:rPr>
+        <w:t xml:space="preserve"> paralela</w:t>
       </w:r>
     </w:p>
     <w:p>
@@ -647,7 +687,79 @@
           <w:iCs/>
           <w:lang w:val="pt-PT"/>
         </w:rPr>
-        <w:t xml:space="preserve">Universal Synchronous Asynchronous Receiver Transmitter, </w:t>
+        <w:t xml:space="preserve">Universal </w:t>
+      </w:r>
+      <w:proofErr w:type="spellStart"/>
+      <w:r>
+        <w:rPr>
+          <w:i/>
+          <w:iCs/>
+          <w:lang w:val="pt-PT"/>
+        </w:rPr>
+        <w:t>Synchronous</w:t>
+      </w:r>
+      <w:proofErr w:type="spellEnd"/>
+      <w:r>
+        <w:rPr>
+          <w:i/>
+          <w:iCs/>
+          <w:lang w:val="pt-PT"/>
+        </w:rPr>
+        <w:t xml:space="preserve"> </w:t>
+      </w:r>
+      <w:proofErr w:type="spellStart"/>
+      <w:r>
+        <w:rPr>
+          <w:i/>
+          <w:iCs/>
+          <w:lang w:val="pt-PT"/>
+        </w:rPr>
+        <w:t>Asynchronous</w:t>
+      </w:r>
+      <w:proofErr w:type="spellEnd"/>
+      <w:r>
+        <w:rPr>
+          <w:i/>
+          <w:iCs/>
+          <w:lang w:val="pt-PT"/>
+        </w:rPr>
+        <w:t xml:space="preserve"> </w:t>
+      </w:r>
+      <w:proofErr w:type="spellStart"/>
+      <w:r>
+        <w:rPr>
+          <w:i/>
+          <w:iCs/>
+          <w:lang w:val="pt-PT"/>
+        </w:rPr>
+        <w:t>Receiver</w:t>
+      </w:r>
+      <w:proofErr w:type="spellEnd"/>
+      <w:r>
+        <w:rPr>
+          <w:i/>
+          <w:iCs/>
+          <w:lang w:val="pt-PT"/>
+        </w:rPr>
+        <w:t xml:space="preserve"> </w:t>
+      </w:r>
+      <w:proofErr w:type="spellStart"/>
+      <w:r>
+        <w:rPr>
+          <w:i/>
+          <w:iCs/>
+          <w:lang w:val="pt-PT"/>
+        </w:rPr>
+        <w:t>Transmitter</w:t>
+      </w:r>
+      <w:proofErr w:type="spellEnd"/>
+      <w:r>
+        <w:rPr>
+          <w:i/>
+          <w:iCs/>
+          <w:lang w:val="pt-PT"/>
+        </w:rPr>
+        <w:t xml:space="preserve">, </w:t>
       </w:r>
       <w:r>
         <w:rPr>
@@ -691,13 +803,23 @@
         </w:rPr>
         <w:t xml:space="preserve">, permitindo assim a informação fluir nos dois sentidos em simultâneo, </w:t>
       </w:r>
-      <w:r>
-        <w:rPr>
-          <w:i/>
-          <w:iCs/>
-          <w:lang w:val="pt-PT"/>
-        </w:rPr>
-        <w:t xml:space="preserve">full-duplex. </w:t>
+      <w:proofErr w:type="spellStart"/>
+      <w:r>
+        <w:rPr>
+          <w:i/>
+          <w:iCs/>
+          <w:lang w:val="pt-PT"/>
+        </w:rPr>
+        <w:t>full</w:t>
+      </w:r>
+      <w:proofErr w:type="spellEnd"/>
+      <w:r>
+        <w:rPr>
+          <w:i/>
+          <w:iCs/>
+          <w:lang w:val="pt-PT"/>
+        </w:rPr>
+        <w:t xml:space="preserve">-duplex. </w:t>
       </w:r>
       <w:r>
         <w:rPr>
@@ -705,13 +827,23 @@
         </w:rPr>
         <w:t xml:space="preserve">A velocidade de comunicação dos dispositivos é acordada entre ambos e é denominada por </w:t>
       </w:r>
-      <w:r>
-        <w:rPr>
-          <w:i/>
-          <w:iCs/>
-          <w:lang w:val="pt-PT"/>
-        </w:rPr>
-        <w:t>baudrate.</w:t>
+      <w:proofErr w:type="spellStart"/>
+      <w:r>
+        <w:rPr>
+          <w:i/>
+          <w:iCs/>
+          <w:lang w:val="pt-PT"/>
+        </w:rPr>
+        <w:t>baudrate</w:t>
+      </w:r>
+      <w:proofErr w:type="spellEnd"/>
+      <w:r>
+        <w:rPr>
+          <w:i/>
+          <w:iCs/>
+          <w:lang w:val="pt-PT"/>
+        </w:rPr>
+        <w:t>.</w:t>
       </w:r>
     </w:p>
     <w:p>
@@ -833,13 +965,23 @@
         </w:rPr>
         <w:t xml:space="preserve">começo, </w:t>
       </w:r>
-      <w:r>
-        <w:rPr>
-          <w:i/>
-          <w:iCs/>
-          <w:lang w:val="pt-PT"/>
-        </w:rPr>
-        <w:t xml:space="preserve">start bit, </w:t>
+      <w:proofErr w:type="spellStart"/>
+      <w:r>
+        <w:rPr>
+          <w:i/>
+          <w:iCs/>
+          <w:lang w:val="pt-PT"/>
+        </w:rPr>
+        <w:t>start</w:t>
+      </w:r>
+      <w:proofErr w:type="spellEnd"/>
+      <w:r>
+        <w:rPr>
+          <w:i/>
+          <w:iCs/>
+          <w:lang w:val="pt-PT"/>
+        </w:rPr>
+        <w:t xml:space="preserve"> bit, </w:t>
       </w:r>
       <w:r>
         <w:rPr>
@@ -1001,7 +1143,25 @@
           <w:iCs/>
           <w:lang w:val="pt-PT"/>
         </w:rPr>
-        <w:t>Serial Peripheral Interface</w:t>
+        <w:t xml:space="preserve">Serial </w:t>
+      </w:r>
+      <w:proofErr w:type="spellStart"/>
+      <w:r>
+        <w:rPr>
+          <w:i/>
+          <w:iCs/>
+          <w:lang w:val="pt-PT"/>
+        </w:rPr>
+        <w:t>Peripheral</w:t>
+      </w:r>
+      <w:proofErr w:type="spellEnd"/>
+      <w:r>
+        <w:rPr>
+          <w:i/>
+          <w:iCs/>
+          <w:lang w:val="pt-PT"/>
+        </w:rPr>
+        <w:t xml:space="preserve"> Interface</w:t>
       </w:r>
       <w:r>
         <w:rPr>
@@ -1035,13 +1195,23 @@
         </w:rPr>
         <w:t xml:space="preserve">esponsável por geral o </w:t>
       </w:r>
-      <w:r>
-        <w:rPr>
-          <w:i/>
-          <w:iCs/>
-          <w:lang w:val="pt-PT"/>
-        </w:rPr>
-        <w:t xml:space="preserve">clock </w:t>
+      <w:proofErr w:type="spellStart"/>
+      <w:r>
+        <w:rPr>
+          <w:i/>
+          <w:iCs/>
+          <w:lang w:val="pt-PT"/>
+        </w:rPr>
+        <w:t>clock</w:t>
+      </w:r>
+      <w:proofErr w:type="spellEnd"/>
+      <w:r>
+        <w:rPr>
+          <w:i/>
+          <w:iCs/>
+          <w:lang w:val="pt-PT"/>
+        </w:rPr>
+        <w:t xml:space="preserve"> </w:t>
       </w:r>
       <w:r>
         <w:rPr>
@@ -1049,6 +1219,7 @@
         </w:rPr>
         <w:t xml:space="preserve">que comandará os restantes dispositivos, </w:t>
       </w:r>
+      <w:proofErr w:type="spellStart"/>
       <w:r>
         <w:rPr>
           <w:i/>
@@ -1057,6 +1228,7 @@
         </w:rPr>
         <w:t>slaves</w:t>
       </w:r>
+      <w:proofErr w:type="spellEnd"/>
       <w:r>
         <w:rPr>
           <w:lang w:val="pt-PT"/>
@@ -1105,7 +1277,25 @@
           <w:iCs/>
           <w:lang w:val="pt-PT"/>
         </w:rPr>
-        <w:t>Master Output Slave Input</w:t>
+        <w:t xml:space="preserve">Master Output </w:t>
+      </w:r>
+      <w:proofErr w:type="spellStart"/>
+      <w:r>
+        <w:rPr>
+          <w:i/>
+          <w:iCs/>
+          <w:lang w:val="pt-PT"/>
+        </w:rPr>
+        <w:t>Slave</w:t>
+      </w:r>
+      <w:proofErr w:type="spellEnd"/>
+      <w:r>
+        <w:rPr>
+          <w:i/>
+          <w:iCs/>
+          <w:lang w:val="pt-PT"/>
+        </w:rPr>
+        <w:t xml:space="preserve"> Input</w:t>
       </w:r>
       <w:r>
         <w:rPr>
@@ -1137,7 +1327,25 @@
           <w:iCs/>
           <w:lang w:val="pt-PT"/>
         </w:rPr>
-        <w:t>Master Input Slave Output</w:t>
+        <w:t xml:space="preserve">Master Input </w:t>
+      </w:r>
+      <w:proofErr w:type="spellStart"/>
+      <w:r>
+        <w:rPr>
+          <w:i/>
+          <w:iCs/>
+          <w:lang w:val="pt-PT"/>
+        </w:rPr>
+        <w:t>Slave</w:t>
+      </w:r>
+      <w:proofErr w:type="spellEnd"/>
+      <w:r>
+        <w:rPr>
+          <w:i/>
+          <w:iCs/>
+          <w:lang w:val="pt-PT"/>
+        </w:rPr>
+        <w:t xml:space="preserve"> Output</w:t>
       </w:r>
       <w:r>
         <w:rPr>
@@ -1157,6 +1365,7 @@
         </w:rPr>
         <w:t xml:space="preserve">, </w:t>
       </w:r>
+      <w:proofErr w:type="spellStart"/>
       <w:r>
         <w:rPr>
           <w:i/>
@@ -1165,6 +1374,7 @@
         </w:rPr>
         <w:t>clock</w:t>
       </w:r>
+      <w:proofErr w:type="spellEnd"/>
       <w:r>
         <w:rPr>
           <w:lang w:val="pt-PT"/>
@@ -1177,8 +1387,18 @@
           <w:iCs/>
           <w:lang w:val="pt-PT"/>
         </w:rPr>
-        <w:t>Chip Select</w:t>
-      </w:r>
+        <w:t xml:space="preserve">Chip </w:t>
+      </w:r>
+      <w:proofErr w:type="spellStart"/>
+      <w:r>
+        <w:rPr>
+          <w:i/>
+          <w:iCs/>
+          <w:lang w:val="pt-PT"/>
+        </w:rPr>
+        <w:t>Select</w:t>
+      </w:r>
+      <w:proofErr w:type="spellEnd"/>
       <w:r>
         <w:rPr>
           <w:i/>
@@ -1219,13 +1439,23 @@
         </w:rPr>
         <w:t xml:space="preserve">Uma vez que usa duas linhas de comunicação, uma para transmitir e outra para receber informação, o SPI também é </w:t>
       </w:r>
-      <w:r>
-        <w:rPr>
-          <w:i/>
-          <w:iCs/>
-          <w:lang w:val="pt-PT"/>
-        </w:rPr>
-        <w:t>full-duplex.</w:t>
+      <w:proofErr w:type="spellStart"/>
+      <w:r>
+        <w:rPr>
+          <w:i/>
+          <w:iCs/>
+          <w:lang w:val="pt-PT"/>
+        </w:rPr>
+        <w:t>full</w:t>
+      </w:r>
+      <w:proofErr w:type="spellEnd"/>
+      <w:r>
+        <w:rPr>
+          <w:i/>
+          <w:iCs/>
+          <w:lang w:val="pt-PT"/>
+        </w:rPr>
+        <w:t>-duplex.</w:t>
       </w:r>
     </w:p>
     <w:p>
@@ -1525,14 +1755,34 @@
           <w:lang w:val="pt-PT"/>
         </w:rPr>
       </w:pPr>
-      <w:r>
-        <w:rPr>
-          <w:i/>
-          <w:iCs/>
-          <w:lang w:val="pt-PT"/>
-        </w:rPr>
-        <w:t>Inter-Integrated Circuit</w:t>
-      </w:r>
+      <w:proofErr w:type="spellStart"/>
+      <w:r>
+        <w:rPr>
+          <w:i/>
+          <w:iCs/>
+          <w:lang w:val="pt-PT"/>
+        </w:rPr>
+        <w:t>Inter-Integrated</w:t>
+      </w:r>
+      <w:proofErr w:type="spellEnd"/>
+      <w:r>
+        <w:rPr>
+          <w:i/>
+          <w:iCs/>
+          <w:lang w:val="pt-PT"/>
+        </w:rPr>
+        <w:t xml:space="preserve"> </w:t>
+      </w:r>
+      <w:proofErr w:type="spellStart"/>
+      <w:r>
+        <w:rPr>
+          <w:i/>
+          <w:iCs/>
+          <w:lang w:val="pt-PT"/>
+        </w:rPr>
+        <w:t>Circuit</w:t>
+      </w:r>
+      <w:proofErr w:type="spellEnd"/>
       <w:r>
         <w:rPr>
           <w:i/>
@@ -1586,7 +1836,25 @@
           <w:iCs/>
           <w:lang w:val="pt-PT"/>
         </w:rPr>
-        <w:t xml:space="preserve">Serial Clock, </w:t>
+        <w:t xml:space="preserve">Serial </w:t>
+      </w:r>
+      <w:proofErr w:type="spellStart"/>
+      <w:r>
+        <w:rPr>
+          <w:i/>
+          <w:iCs/>
+          <w:lang w:val="pt-PT"/>
+        </w:rPr>
+        <w:t>Clock</w:t>
+      </w:r>
+      <w:proofErr w:type="spellEnd"/>
+      <w:r>
+        <w:rPr>
+          <w:i/>
+          <w:iCs/>
+          <w:lang w:val="pt-PT"/>
+        </w:rPr>
+        <w:t xml:space="preserve">, </w:t>
       </w:r>
       <w:r>
         <w:rPr>
@@ -1614,6 +1882,7 @@
         </w:rPr>
         <w:t xml:space="preserve">, no entanto os dispositivos </w:t>
       </w:r>
+      <w:proofErr w:type="spellStart"/>
       <w:r>
         <w:rPr>
           <w:i/>
@@ -1622,6 +1891,7 @@
         </w:rPr>
         <w:t>slaves</w:t>
       </w:r>
+      <w:proofErr w:type="spellEnd"/>
       <w:r>
         <w:rPr>
           <w:lang w:val="pt-PT"/>
@@ -1634,14 +1904,34 @@
         </w:rPr>
         <w:t xml:space="preserve">, estando definida esta operação no protocolo como </w:t>
       </w:r>
-      <w:r>
-        <w:rPr>
-          <w:i/>
-          <w:iCs/>
-          <w:lang w:val="pt-PT"/>
-        </w:rPr>
-        <w:t>clock stretching</w:t>
-      </w:r>
+      <w:proofErr w:type="spellStart"/>
+      <w:r>
+        <w:rPr>
+          <w:i/>
+          <w:iCs/>
+          <w:lang w:val="pt-PT"/>
+        </w:rPr>
+        <w:t>clock</w:t>
+      </w:r>
+      <w:proofErr w:type="spellEnd"/>
+      <w:r>
+        <w:rPr>
+          <w:i/>
+          <w:iCs/>
+          <w:lang w:val="pt-PT"/>
+        </w:rPr>
+        <w:t xml:space="preserve"> </w:t>
+      </w:r>
+      <w:proofErr w:type="spellStart"/>
+      <w:r>
+        <w:rPr>
+          <w:i/>
+          <w:iCs/>
+          <w:lang w:val="pt-PT"/>
+        </w:rPr>
+        <w:t>stretching</w:t>
+      </w:r>
+      <w:proofErr w:type="spellEnd"/>
       <w:r>
         <w:rPr>
           <w:lang w:val="pt-PT"/>
@@ -1661,13 +1951,23 @@
         </w:rPr>
         <w:t xml:space="preserve">C tens vantagens sobre o UART e o SPI, em comparação com o UART para a comunicação funcionar ambos os dispositivos necessitam de estar configurados previamente para uma determina frequência de comunicação, </w:t>
       </w:r>
-      <w:r>
-        <w:rPr>
-          <w:i/>
-          <w:iCs/>
-          <w:lang w:val="pt-PT"/>
-        </w:rPr>
-        <w:t xml:space="preserve">baudrate, </w:t>
+      <w:proofErr w:type="spellStart"/>
+      <w:r>
+        <w:rPr>
+          <w:i/>
+          <w:iCs/>
+          <w:lang w:val="pt-PT"/>
+        </w:rPr>
+        <w:t>baudrate</w:t>
+      </w:r>
+      <w:proofErr w:type="spellEnd"/>
+      <w:r>
+        <w:rPr>
+          <w:i/>
+          <w:iCs/>
+          <w:lang w:val="pt-PT"/>
+        </w:rPr>
+        <w:t xml:space="preserve">, </w:t>
       </w:r>
       <w:r>
         <w:rPr>
@@ -1675,6 +1975,7 @@
         </w:rPr>
         <w:t xml:space="preserve">o que faz com que ambos os dispositivos disponham de </w:t>
       </w:r>
+      <w:proofErr w:type="spellStart"/>
       <w:r>
         <w:rPr>
           <w:i/>
@@ -1683,6 +1984,7 @@
         </w:rPr>
         <w:t>clocks</w:t>
       </w:r>
+      <w:proofErr w:type="spellEnd"/>
       <w:r>
         <w:rPr>
           <w:lang w:val="pt-PT"/>
@@ -1742,6 +2044,7 @@
         </w:rPr>
         <w:t xml:space="preserve">C permite ainda conectar aos dispositivos por um endereço, ou seja, cada dispositivo </w:t>
       </w:r>
+      <w:proofErr w:type="spellStart"/>
       <w:r>
         <w:rPr>
           <w:i/>
@@ -1750,6 +2053,7 @@
         </w:rPr>
         <w:t>slave</w:t>
       </w:r>
+      <w:proofErr w:type="spellEnd"/>
       <w:r>
         <w:rPr>
           <w:lang w:val="pt-PT"/>
@@ -1784,8 +2088,18 @@
           <w:iCs/>
           <w:lang w:val="pt-PT"/>
         </w:rPr>
-        <w:t>pull-up</w:t>
-      </w:r>
+        <w:t>pull-</w:t>
+      </w:r>
+      <w:proofErr w:type="spellStart"/>
+      <w:r>
+        <w:rPr>
+          <w:i/>
+          <w:iCs/>
+          <w:lang w:val="pt-PT"/>
+        </w:rPr>
+        <w:t>up</w:t>
+      </w:r>
+      <w:proofErr w:type="spellEnd"/>
       <w:r>
         <w:rPr>
           <w:lang w:val="pt-PT"/>
@@ -2059,7 +2373,63 @@
         <w:rPr>
           <w:lang w:val="pt-PT"/>
         </w:rPr>
-        <w:t>CAN é um protocolo de comunicação que foi criado para a indústria automóvel em 1986 por Robert Bosch, sendo utilizado hoje em dia em diferentes indústrias. O principal objetivo deste protocolo era o de simplificar as complexas cablagens que permitiam a comunicação entre os diversos micro-controladores (nós) existentes nos componentes dos veículos, permitindo uma monitorização e controlo dos mesmos. Ao longo dos anos tem vindo a verificar-se uma crescente utilização destes micro-controladores na indústria automóvel, sendo o protocolo CAN amplamente utilizado e assunto de standards internacionais aprovados pela ISO (International Standard Organization)</w:t>
+        <w:t xml:space="preserve">CAN é um protocolo de comunicação que foi criado para a indústria automóvel em 1986 por Robert Bosch, sendo utilizado hoje em dia em diferentes indústrias. O principal objetivo deste protocolo era o de simplificar as complexas cablagens que permitiam a comunicação entre os diversos </w:t>
+      </w:r>
+      <w:proofErr w:type="spellStart"/>
+      <w:r>
+        <w:rPr>
+          <w:lang w:val="pt-PT"/>
+        </w:rPr>
+        <w:t>micro-controladores</w:t>
+      </w:r>
+      <w:proofErr w:type="spellEnd"/>
+      <w:r>
+        <w:rPr>
+          <w:lang w:val="pt-PT"/>
+        </w:rPr>
+        <w:t xml:space="preserve"> (nós) existentes nos componentes dos veículos, permitindo uma monitorização e controlo dos mesmos. Ao longo dos anos tem vindo a verificar-se uma crescente utilização destes </w:t>
+      </w:r>
+      <w:proofErr w:type="spellStart"/>
+      <w:r>
+        <w:rPr>
+          <w:lang w:val="pt-PT"/>
+        </w:rPr>
+        <w:t>micro-controladores</w:t>
+      </w:r>
+      <w:proofErr w:type="spellEnd"/>
+      <w:r>
+        <w:rPr>
+          <w:lang w:val="pt-PT"/>
+        </w:rPr>
+        <w:t xml:space="preserve"> na indústria automóvel, sendo o protocolo CAN amplamente utilizado e assunto de standards internacionais aprovados pela ISO (</w:t>
+      </w:r>
+      <w:proofErr w:type="spellStart"/>
+      <w:r>
+        <w:rPr>
+          <w:lang w:val="pt-PT"/>
+        </w:rPr>
+        <w:t>International</w:t>
+      </w:r>
+      <w:proofErr w:type="spellEnd"/>
+      <w:r>
+        <w:rPr>
+          <w:lang w:val="pt-PT"/>
+        </w:rPr>
+        <w:t xml:space="preserve"> Standard </w:t>
+      </w:r>
+      <w:proofErr w:type="spellStart"/>
+      <w:r>
+        <w:rPr>
+          <w:lang w:val="pt-PT"/>
+        </w:rPr>
+        <w:t>Organization</w:t>
+      </w:r>
+      <w:proofErr w:type="spellEnd"/>
+      <w:r>
+        <w:rPr>
+          <w:lang w:val="pt-PT"/>
+        </w:rPr>
+        <w:t>)</w:t>
       </w:r>
       <w:r>
         <w:rPr>
@@ -2086,7 +2456,49 @@
         <w:rPr>
           <w:lang w:val="pt-PT"/>
         </w:rPr>
-        <w:t xml:space="preserve">No protocolo de comunicação CAN existem dois formatos distintos usados para a estrutura das mensagens: Standard CAN (version 2.0A) e Extended CAN (version 2.0B). Estes dois apenas diferem num dos campos da estrutura das tramas: o identificador (11 bits no </w:t>
+        <w:t>No protocolo de comunicação CAN existem dois formatos distintos usados para a estrutura das mensagens: Standard CAN (</w:t>
+      </w:r>
+      <w:proofErr w:type="spellStart"/>
+      <w:r>
+        <w:rPr>
+          <w:lang w:val="pt-PT"/>
+        </w:rPr>
+        <w:t>version</w:t>
+      </w:r>
+      <w:proofErr w:type="spellEnd"/>
+      <w:r>
+        <w:rPr>
+          <w:lang w:val="pt-PT"/>
+        </w:rPr>
+        <w:t xml:space="preserve"> 2.0A) e </w:t>
+      </w:r>
+      <w:proofErr w:type="spellStart"/>
+      <w:r>
+        <w:rPr>
+          <w:lang w:val="pt-PT"/>
+        </w:rPr>
+        <w:t>Extended</w:t>
+      </w:r>
+      <w:proofErr w:type="spellEnd"/>
+      <w:r>
+        <w:rPr>
+          <w:lang w:val="pt-PT"/>
+        </w:rPr>
+        <w:t xml:space="preserve"> CAN (</w:t>
+      </w:r>
+      <w:proofErr w:type="spellStart"/>
+      <w:r>
+        <w:rPr>
+          <w:lang w:val="pt-PT"/>
+        </w:rPr>
+        <w:t>version</w:t>
+      </w:r>
+      <w:proofErr w:type="spellEnd"/>
+      <w:r>
+        <w:rPr>
+          <w:lang w:val="pt-PT"/>
+        </w:rPr>
+        <w:t xml:space="preserve"> 2.0B). Estes dois apenas diferem num dos campos da estrutura das tramas: o identificador (11 bits no </w:t>
       </w:r>
       <w:r>
         <w:rPr>
@@ -2102,19 +2514,113 @@
         </w:rPr>
         <w:t xml:space="preserve"> e 29 bits no </w:t>
       </w:r>
+      <w:proofErr w:type="spellStart"/>
       <w:r>
         <w:rPr>
           <w:b/>
           <w:bCs/>
           <w:lang w:val="pt-PT"/>
         </w:rPr>
-        <w:t>Extended CAN</w:t>
-      </w:r>
-      <w:r>
-        <w:rPr>
-          <w:lang w:val="pt-PT"/>
-        </w:rPr>
-        <w:t xml:space="preserve">). Independentemente do formato usado, apenas existem 4 tipos de mensagens diferentes: Data Frame, Remote Frame, Error Frame e Overload Frame. Como cada uma destas mensagens tem uma estrutura única, </w:t>
+        <w:t>Extended</w:t>
+      </w:r>
+      <w:proofErr w:type="spellEnd"/>
+      <w:r>
+        <w:rPr>
+          <w:b/>
+          <w:bCs/>
+          <w:lang w:val="pt-PT"/>
+        </w:rPr>
+        <w:t xml:space="preserve"> CAN</w:t>
+      </w:r>
+      <w:r>
+        <w:rPr>
+          <w:lang w:val="pt-PT"/>
+        </w:rPr>
+        <w:t xml:space="preserve">). Independentemente do formato usado, apenas existem 4 tipos de mensagens diferentes: Data </w:t>
+      </w:r>
+      <w:proofErr w:type="spellStart"/>
+      <w:r>
+        <w:rPr>
+          <w:lang w:val="pt-PT"/>
+        </w:rPr>
+        <w:t>Frame</w:t>
+      </w:r>
+      <w:proofErr w:type="spellEnd"/>
+      <w:r>
+        <w:rPr>
+          <w:lang w:val="pt-PT"/>
+        </w:rPr>
+        <w:t xml:space="preserve">, </w:t>
+      </w:r>
+      <w:proofErr w:type="spellStart"/>
+      <w:r>
+        <w:rPr>
+          <w:lang w:val="pt-PT"/>
+        </w:rPr>
+        <w:t>Remote</w:t>
+      </w:r>
+      <w:proofErr w:type="spellEnd"/>
+      <w:r>
+        <w:rPr>
+          <w:lang w:val="pt-PT"/>
+        </w:rPr>
+        <w:t xml:space="preserve"> </w:t>
+      </w:r>
+      <w:proofErr w:type="spellStart"/>
+      <w:r>
+        <w:rPr>
+          <w:lang w:val="pt-PT"/>
+        </w:rPr>
+        <w:t>Frame</w:t>
+      </w:r>
+      <w:proofErr w:type="spellEnd"/>
+      <w:r>
+        <w:rPr>
+          <w:lang w:val="pt-PT"/>
+        </w:rPr>
+        <w:t xml:space="preserve">, Error </w:t>
+      </w:r>
+      <w:proofErr w:type="spellStart"/>
+      <w:r>
+        <w:rPr>
+          <w:lang w:val="pt-PT"/>
+        </w:rPr>
+        <w:t>Frame</w:t>
+      </w:r>
+      <w:proofErr w:type="spellEnd"/>
+      <w:r>
+        <w:rPr>
+          <w:lang w:val="pt-PT"/>
+        </w:rPr>
+        <w:t xml:space="preserve"> e </w:t>
+      </w:r>
+      <w:proofErr w:type="spellStart"/>
+      <w:r>
+        <w:rPr>
+          <w:lang w:val="pt-PT"/>
+        </w:rPr>
+        <w:t>Overload</w:t>
+      </w:r>
+      <w:proofErr w:type="spellEnd"/>
+      <w:r>
+        <w:rPr>
+          <w:lang w:val="pt-PT"/>
+        </w:rPr>
+        <w:t xml:space="preserve"> </w:t>
+      </w:r>
+      <w:proofErr w:type="spellStart"/>
+      <w:r>
+        <w:rPr>
+          <w:lang w:val="pt-PT"/>
+        </w:rPr>
+        <w:t>Frame</w:t>
+      </w:r>
+      <w:proofErr w:type="spellEnd"/>
+      <w:r>
+        <w:rPr>
+          <w:lang w:val="pt-PT"/>
+        </w:rPr>
+        <w:t xml:space="preserve">. Como cada uma destas mensagens tem uma estrutura única, </w:t>
       </w:r>
       <w:r>
         <w:rPr>
@@ -2146,8 +2652,18 @@
           <w:iCs/>
           <w:lang w:val="pt-PT"/>
         </w:rPr>
-        <w:t>Data frames</w:t>
-      </w:r>
+        <w:t xml:space="preserve">Data </w:t>
+      </w:r>
+      <w:proofErr w:type="spellStart"/>
+      <w:r>
+        <w:rPr>
+          <w:i/>
+          <w:iCs/>
+          <w:lang w:val="pt-PT"/>
+        </w:rPr>
+        <w:t>frames</w:t>
+      </w:r>
+      <w:proofErr w:type="spellEnd"/>
       <w:r>
         <w:rPr>
           <w:lang w:val="pt-PT"/>
@@ -2357,8 +2873,18 @@
           <w:iCs/>
           <w:lang w:val="pt-PT"/>
         </w:rPr>
-        <w:t>Bit Stuffing</w:t>
-      </w:r>
+        <w:t xml:space="preserve">Bit </w:t>
+      </w:r>
+      <w:proofErr w:type="spellStart"/>
+      <w:r>
+        <w:rPr>
+          <w:i/>
+          <w:iCs/>
+          <w:lang w:val="pt-PT"/>
+        </w:rPr>
+        <w:t>Stuffing</w:t>
+      </w:r>
+      <w:proofErr w:type="spellEnd"/>
       <w:r>
         <w:rPr>
           <w:lang w:val="pt-PT"/>
@@ -2371,14 +2897,92 @@
           <w:iCs/>
           <w:lang w:val="pt-PT"/>
         </w:rPr>
-        <w:t>Open System Interconnection</w:t>
-      </w:r>
-      <w:r>
-        <w:rPr>
-          <w:lang w:val="pt-PT"/>
-        </w:rPr>
-        <w:t>. Alguns exemplos de standards CAN direcionados para a indústria automóvel são: CANopen, CANfd, Device Net, FTT-CAN, entre outros. Contudo, cada um destes protocolos poderá ser estendido e tornando-se específico de um fabricante, como é o caso do standard CAN GMLAN, específico do fabricante General Motors</w:t>
-      </w:r>
+        <w:t xml:space="preserve">Open </w:t>
+      </w:r>
+      <w:proofErr w:type="spellStart"/>
+      <w:r>
+        <w:rPr>
+          <w:i/>
+          <w:iCs/>
+          <w:lang w:val="pt-PT"/>
+        </w:rPr>
+        <w:t>System</w:t>
+      </w:r>
+      <w:proofErr w:type="spellEnd"/>
+      <w:r>
+        <w:rPr>
+          <w:i/>
+          <w:iCs/>
+          <w:lang w:val="pt-PT"/>
+        </w:rPr>
+        <w:t xml:space="preserve"> </w:t>
+      </w:r>
+      <w:proofErr w:type="spellStart"/>
+      <w:r>
+        <w:rPr>
+          <w:i/>
+          <w:iCs/>
+          <w:lang w:val="pt-PT"/>
+        </w:rPr>
+        <w:t>Interconnection</w:t>
+      </w:r>
+      <w:proofErr w:type="spellEnd"/>
+      <w:r>
+        <w:rPr>
+          <w:lang w:val="pt-PT"/>
+        </w:rPr>
+        <w:t xml:space="preserve">. Alguns exemplos de standards CAN direcionados para a indústria automóvel são: </w:t>
+      </w:r>
+      <w:proofErr w:type="spellStart"/>
+      <w:r>
+        <w:rPr>
+          <w:lang w:val="pt-PT"/>
+        </w:rPr>
+        <w:t>CANopen</w:t>
+      </w:r>
+      <w:proofErr w:type="spellEnd"/>
+      <w:r>
+        <w:rPr>
+          <w:lang w:val="pt-PT"/>
+        </w:rPr>
+        <w:t xml:space="preserve">, </w:t>
+      </w:r>
+      <w:proofErr w:type="spellStart"/>
+      <w:r>
+        <w:rPr>
+          <w:lang w:val="pt-PT"/>
+        </w:rPr>
+        <w:t>CANfd</w:t>
+      </w:r>
+      <w:proofErr w:type="spellEnd"/>
+      <w:r>
+        <w:rPr>
+          <w:lang w:val="pt-PT"/>
+        </w:rPr>
+        <w:t xml:space="preserve">, </w:t>
+      </w:r>
+      <w:proofErr w:type="spellStart"/>
+      <w:r>
+        <w:rPr>
+          <w:lang w:val="pt-PT"/>
+        </w:rPr>
+        <w:t>Device</w:t>
+      </w:r>
+      <w:proofErr w:type="spellEnd"/>
+      <w:r>
+        <w:rPr>
+          <w:lang w:val="pt-PT"/>
+        </w:rPr>
+        <w:t xml:space="preserve"> Net, FTT-CAN, entre outros. Contudo, cada um destes protocolos poderá ser estendido e tornando-se específico de um fabricante, como é o caso do standard CAN GMLAN, específico do fabricante General </w:t>
+      </w:r>
+      <w:proofErr w:type="spellStart"/>
+      <w:r>
+        <w:rPr>
+          <w:lang w:val="pt-PT"/>
+        </w:rPr>
+        <w:t>Motors</w:t>
+      </w:r>
+      <w:proofErr w:type="spellEnd"/>
       <w:r>
         <w:rPr>
           <w:lang w:val="pt-PT"/>
@@ -2451,13 +3055,23 @@
         <w:lastRenderedPageBreak/>
         <w:t>Independentemente standard utilizado, a comunicação CAN é feita através de dois fios (CANH e CAN-L) que são conectados a todos os dispositivos. Os sinais têm a mesma sequência de dados, mas amplitude oposta. Desta maneira o circuito fica mais imune a interferências eletromagnéticas e a probabilidade de se corromper dados é menor. Como a Figura representa, se um pulso for enviado pelo fio CAN-H, este apresentará uma voltagem entre 2.5V e 3.75 V. Caso seja enviado pelo CAN-L, este apresenta uma amplitude entre 2.5V e 1.25V. Para efeitos de nomenclatura, um bit com tensão igual 2.5V, é um bit 0 (</w:t>
       </w:r>
-      <w:r>
-        <w:rPr>
-          <w:i/>
-          <w:iCs/>
-          <w:lang w:val="pt-PT"/>
-        </w:rPr>
-        <w:t>dominant bit</w:t>
+      <w:proofErr w:type="spellStart"/>
+      <w:r>
+        <w:rPr>
+          <w:i/>
+          <w:iCs/>
+          <w:lang w:val="pt-PT"/>
+        </w:rPr>
+        <w:t>dominant</w:t>
+      </w:r>
+      <w:proofErr w:type="spellEnd"/>
+      <w:r>
+        <w:rPr>
+          <w:i/>
+          <w:iCs/>
+          <w:lang w:val="pt-PT"/>
+        </w:rPr>
+        <w:t xml:space="preserve"> bit</w:t>
       </w:r>
       <w:r>
         <w:rPr>
@@ -2465,13 +3079,23 @@
         </w:rPr>
         <w:t>) e um bit com tensão igual a 0 é bit 1 (</w:t>
       </w:r>
-      <w:r>
-        <w:rPr>
-          <w:i/>
-          <w:iCs/>
-          <w:lang w:val="pt-PT"/>
-        </w:rPr>
-        <w:t>recessive bit</w:t>
+      <w:proofErr w:type="spellStart"/>
+      <w:r>
+        <w:rPr>
+          <w:i/>
+          <w:iCs/>
+          <w:lang w:val="pt-PT"/>
+        </w:rPr>
+        <w:t>recessive</w:t>
+      </w:r>
+      <w:proofErr w:type="spellEnd"/>
+      <w:r>
+        <w:rPr>
+          <w:i/>
+          <w:iCs/>
+          <w:lang w:val="pt-PT"/>
+        </w:rPr>
+        <w:t xml:space="preserve"> bit</w:t>
       </w:r>
       <w:r>
         <w:rPr>
@@ -2587,6 +3211,7 @@
         </w:rPr>
         <w:t xml:space="preserve">que só iremos abordar </w:t>
       </w:r>
+      <w:proofErr w:type="spellStart"/>
       <w:r>
         <w:rPr>
           <w:b/>
@@ -2595,6 +3220,7 @@
         </w:rPr>
         <w:t>High</w:t>
       </w:r>
+      <w:proofErr w:type="spellEnd"/>
       <w:r>
         <w:rPr>
           <w:b/>
@@ -2603,20 +3229,40 @@
         </w:rPr>
         <w:t xml:space="preserve"> </w:t>
       </w:r>
+      <w:proofErr w:type="spellStart"/>
+      <w:proofErr w:type="gramStart"/>
       <w:r>
         <w:rPr>
           <w:b/>
           <w:bCs/>
           <w:lang w:val="pt-PT"/>
         </w:rPr>
-        <w:t>SpeedCAN(ISO 11898-2)</w:t>
-      </w:r>
+        <w:t>SpeedCAN</w:t>
+      </w:r>
+      <w:proofErr w:type="spellEnd"/>
       <w:r>
         <w:rPr>
           <w:b/>
           <w:bCs/>
           <w:lang w:val="pt-PT"/>
         </w:rPr>
+        <w:t>(</w:t>
+      </w:r>
+      <w:proofErr w:type="gramEnd"/>
+      <w:r>
+        <w:rPr>
+          <w:b/>
+          <w:bCs/>
+          <w:lang w:val="pt-PT"/>
+        </w:rPr>
+        <w:t>ISO 11898-2)</w:t>
+      </w:r>
+      <w:r>
+        <w:rPr>
+          <w:b/>
+          <w:bCs/>
+          <w:lang w:val="pt-PT"/>
+        </w:rPr>
         <w:t xml:space="preserve">. </w:t>
       </w:r>
       <w:r>
@@ -2629,7 +3275,21 @@
         <w:rPr>
           <w:lang w:val="pt-PT"/>
         </w:rPr>
-        <w:t>ermite baud rates compreendidas entre 40 Kbit/s e 1 Mbit/s, dependendo</w:t>
+        <w:t xml:space="preserve">ermite baud rates compreendidas entre 40 </w:t>
+      </w:r>
+      <w:proofErr w:type="spellStart"/>
+      <w:r>
+        <w:rPr>
+          <w:lang w:val="pt-PT"/>
+        </w:rPr>
+        <w:t>Kbit</w:t>
+      </w:r>
+      <w:proofErr w:type="spellEnd"/>
+      <w:r>
+        <w:rPr>
+          <w:lang w:val="pt-PT"/>
+        </w:rPr>
+        <w:t>/s e 1 Mbit/s, dependendo</w:t>
       </w:r>
       <w:r>
         <w:rPr>
@@ -2643,8 +3303,53 @@
         </w:rPr>
         <w:t xml:space="preserve">do comprimento do fio. Cada uma das extremidades da rede possuí uma resistência de 120 ohm. É o standard mais utilizado devido à facilidade de cablagem. </w:t>
       </w:r>
-      <w:r>
-        <w:t xml:space="preserve">Esta topologia está representada na Figura </w:t>
+      <w:proofErr w:type="spellStart"/>
+      <w:r>
+        <w:t>Esta</w:t>
+      </w:r>
+      <w:proofErr w:type="spellEnd"/>
+      <w:r>
+        <w:t xml:space="preserve"> </w:t>
+      </w:r>
+      <w:proofErr w:type="spellStart"/>
+      <w:r>
+        <w:t>topologia</w:t>
+      </w:r>
+      <w:proofErr w:type="spellEnd"/>
+      <w:r>
+        <w:t xml:space="preserve"> </w:t>
+      </w:r>
+      <w:proofErr w:type="spellStart"/>
+      <w:r>
+        <w:t>está</w:t>
+      </w:r>
+      <w:proofErr w:type="spellEnd"/>
+      <w:r>
+        <w:t xml:space="preserve"> </w:t>
+      </w:r>
+      <w:proofErr w:type="spellStart"/>
+      <w:r>
+        <w:t>representada</w:t>
+      </w:r>
+      <w:proofErr w:type="spellEnd"/>
+      <w:r>
+        <w:t xml:space="preserve"> </w:t>
+      </w:r>
+      <w:proofErr w:type="spellStart"/>
+      <w:r>
+        <w:t>na</w:t>
+      </w:r>
+      <w:proofErr w:type="spellEnd"/>
+      <w:r>
+        <w:t xml:space="preserve"> </w:t>
+      </w:r>
+      <w:proofErr w:type="spellStart"/>
+      <w:r>
+        <w:t>Figura</w:t>
+      </w:r>
+      <w:proofErr w:type="spellEnd"/>
+      <w:r>
+        <w:t xml:space="preserve"> </w:t>
       </w:r>
     </w:p>
     <w:p>
@@ -2749,10 +3454,112 @@
         <w:rPr>
           <w:lang w:val="pt-PT"/>
         </w:rPr>
-        <w:t xml:space="preserve">De modo a existir interoperabilidade, cada nó tem uma estrutura semelhante. Por essa razão, um micro-controlador e um transceiver são componentes obrigatórios. O transceiver é conectado à rede enviando os dados para o micro-controlador (e vice-versa), através de um componente do do controlador). </w:t>
-      </w:r>
-      <w:r>
-        <w:t>A Figura 2.13 mostra o esquemático de um nó.</w:t>
+        <w:t xml:space="preserve">De modo a existir interoperabilidade, cada nó tem uma estrutura semelhante. Por essa razão, um </w:t>
+      </w:r>
+      <w:proofErr w:type="spellStart"/>
+      <w:r>
+        <w:rPr>
+          <w:lang w:val="pt-PT"/>
+        </w:rPr>
+        <w:t>micro-controlador</w:t>
+      </w:r>
+      <w:proofErr w:type="spellEnd"/>
+      <w:r>
+        <w:rPr>
+          <w:lang w:val="pt-PT"/>
+        </w:rPr>
+        <w:t xml:space="preserve"> e um </w:t>
+      </w:r>
+      <w:proofErr w:type="spellStart"/>
+      <w:r>
+        <w:rPr>
+          <w:lang w:val="pt-PT"/>
+        </w:rPr>
+        <w:t>transceiver</w:t>
+      </w:r>
+      <w:proofErr w:type="spellEnd"/>
+      <w:r>
+        <w:rPr>
+          <w:lang w:val="pt-PT"/>
+        </w:rPr>
+        <w:t xml:space="preserve"> são componentes obrigatórios. O </w:t>
+      </w:r>
+      <w:proofErr w:type="spellStart"/>
+      <w:r>
+        <w:rPr>
+          <w:lang w:val="pt-PT"/>
+        </w:rPr>
+        <w:t>transceiver</w:t>
+      </w:r>
+      <w:proofErr w:type="spellEnd"/>
+      <w:r>
+        <w:rPr>
+          <w:lang w:val="pt-PT"/>
+        </w:rPr>
+        <w:t xml:space="preserve"> é conectado à rede enviando os dados para o </w:t>
+      </w:r>
+      <w:proofErr w:type="spellStart"/>
+      <w:r>
+        <w:rPr>
+          <w:lang w:val="pt-PT"/>
+        </w:rPr>
+        <w:t>micro-controlador</w:t>
+      </w:r>
+      <w:proofErr w:type="spellEnd"/>
+      <w:r>
+        <w:rPr>
+          <w:lang w:val="pt-PT"/>
+        </w:rPr>
+        <w:t xml:space="preserve"> (e vice-versa), através de um componente do </w:t>
+      </w:r>
+      <w:proofErr w:type="spellStart"/>
+      <w:r>
+        <w:rPr>
+          <w:lang w:val="pt-PT"/>
+        </w:rPr>
+        <w:t>do</w:t>
+      </w:r>
+      <w:proofErr w:type="spellEnd"/>
+      <w:r>
+        <w:rPr>
+          <w:lang w:val="pt-PT"/>
+        </w:rPr>
+        <w:t xml:space="preserve"> controlador). </w:t>
+      </w:r>
+      <w:r>
+        <w:t xml:space="preserve">A </w:t>
+      </w:r>
+      <w:proofErr w:type="spellStart"/>
+      <w:r>
+        <w:t>Figura</w:t>
+      </w:r>
+      <w:proofErr w:type="spellEnd"/>
+      <w:r>
+        <w:t xml:space="preserve"> 2.13 </w:t>
+      </w:r>
+      <w:proofErr w:type="spellStart"/>
+      <w:r>
+        <w:t>mostra</w:t>
+      </w:r>
+      <w:proofErr w:type="spellEnd"/>
+      <w:r>
+        <w:t xml:space="preserve"> o </w:t>
+      </w:r>
+      <w:proofErr w:type="spellStart"/>
+      <w:r>
+        <w:t>esquemático</w:t>
+      </w:r>
+      <w:proofErr w:type="spellEnd"/>
+      <w:r>
+        <w:t xml:space="preserve"> de um </w:t>
+      </w:r>
+      <w:proofErr w:type="spellStart"/>
+      <w:r>
+        <w:t>nó</w:t>
+      </w:r>
+      <w:proofErr w:type="spellEnd"/>
+      <w:r>
+        <w:t>.</w:t>
       </w:r>
     </w:p>
     <w:p>
@@ -2870,125 +3677,69 @@
           <w:szCs w:val="18"/>
           <w:lang w:val="pt-PT"/>
         </w:rPr>
-        <w:t>Desenvolva um programa que envie duas mensagens periódicas CAN (uma a cada 100 ms outra a cada 500ms) e que reenvie para o barramento qualquer mensagem recebida. Utilize o transceiver Peak CAN para servir de segundo nó. Divida este problema em pequenos problemas de forma a tornar mais eficiente e organizado:</w:t>
-      </w:r>
-    </w:p>
-    <w:p>
-      <w:pPr>
-        <w:rPr>
-          <w:szCs w:val="18"/>
-          <w:lang w:val="pt-PT"/>
-        </w:rPr>
-      </w:pPr>
-    </w:p>
-    <w:p>
-      <w:pPr>
-        <w:rPr>
-          <w:szCs w:val="18"/>
-          <w:lang w:val="pt-PT"/>
-        </w:rPr>
-      </w:pPr>
-      <w:r>
-        <w:rPr>
-          <w:szCs w:val="18"/>
-          <w:lang w:val="pt-PT"/>
-        </w:rPr>
-        <w:t>- inicialize ums estrutura para contabilizar o tempo;</w:t>
-      </w:r>
-    </w:p>
-    <w:p>
-      <w:pPr>
-        <w:rPr>
-          <w:szCs w:val="18"/>
-          <w:lang w:val="pt-PT"/>
-        </w:rPr>
-      </w:pPr>
-      <w:r>
-        <w:rPr>
-          <w:szCs w:val="18"/>
-          <w:lang w:val="pt-PT"/>
-        </w:rPr>
-        <w:t>- Construa uma função</w:t>
-      </w:r>
-    </w:p>
-    <w:p>
-      <w:pPr>
-        <w:rPr>
-          <w:szCs w:val="18"/>
-          <w:u w:val="single"/>
-          <w:lang w:val="pt-PT"/>
-        </w:rPr>
-      </w:pPr>
-    </w:p>
-    <w:p>
-      <w:pPr>
-        <w:rPr>
-          <w:sz w:val="22"/>
-          <w:szCs w:val="22"/>
-          <w:lang w:val="pt-PT"/>
-        </w:rPr>
-      </w:pPr>
-    </w:p>
-    <w:p>
-      <w:pPr>
-        <w:ind w:firstLine="708"/>
-        <w:rPr>
-          <w:szCs w:val="18"/>
-          <w:lang w:val="pt-PT"/>
-        </w:rPr>
-      </w:pPr>
-      <w:r>
-        <w:rPr>
-          <w:szCs w:val="18"/>
-          <w:lang w:val="pt-PT"/>
-        </w:rPr>
-        <w:t xml:space="preserve">Neste pequeno projeto experimental, iremos desenvolver um barramento CAN com dois nós (1) </w:t>
-      </w:r>
-      <w:r>
-        <w:rPr>
-          <w:i/>
-          <w:iCs/>
-          <w:szCs w:val="18"/>
-          <w:lang w:val="pt-PT"/>
-        </w:rPr>
-        <w:t>Transceiver</w:t>
-      </w:r>
-      <w:r>
-        <w:rPr>
-          <w:szCs w:val="18"/>
-          <w:lang w:val="pt-PT"/>
-        </w:rPr>
-        <w:t xml:space="preserve"> CAN da placa </w:t>
-      </w:r>
-      <w:r>
-        <w:rPr>
-          <w:i/>
-          <w:iCs/>
-          <w:szCs w:val="18"/>
-          <w:lang w:val="pt-PT"/>
-        </w:rPr>
-        <w:t>platform2go</w:t>
-      </w:r>
-      <w:r>
-        <w:rPr>
-          <w:szCs w:val="18"/>
-          <w:lang w:val="pt-PT"/>
-        </w:rPr>
-        <w:t xml:space="preserve"> e (2) CAN FD 4 click com interface </w:t>
-      </w:r>
-      <w:r>
-        <w:rPr>
-          <w:szCs w:val="18"/>
-          <w:lang w:val="pt-PT"/>
-        </w:rPr>
-        <w:t>UART</w:t>
-      </w:r>
-      <w:r>
-        <w:rPr>
-          <w:szCs w:val="18"/>
-          <w:lang w:val="pt-PT"/>
-        </w:rPr>
-        <w:t>.</w:t>
+        <w:t xml:space="preserve">Desenvolva um programa que envie duas mensagens periódicas CAN (uma a cada 100 </w:t>
+      </w:r>
+      <w:proofErr w:type="spellStart"/>
+      <w:r>
+        <w:rPr>
+          <w:szCs w:val="18"/>
+          <w:lang w:val="pt-PT"/>
+        </w:rPr>
+        <w:t>ms</w:t>
+      </w:r>
+      <w:proofErr w:type="spellEnd"/>
+      <w:r>
+        <w:rPr>
+          <w:szCs w:val="18"/>
+          <w:lang w:val="pt-PT"/>
+        </w:rPr>
+        <w:t xml:space="preserve"> </w:t>
+      </w:r>
+      <w:r>
+        <w:rPr>
+          <w:szCs w:val="18"/>
+          <w:lang w:val="pt-PT"/>
+        </w:rPr>
+        <w:t xml:space="preserve">e </w:t>
+      </w:r>
+      <w:r>
+        <w:rPr>
+          <w:szCs w:val="18"/>
+          <w:lang w:val="pt-PT"/>
+        </w:rPr>
+        <w:t xml:space="preserve">outra a cada 500ms) e que reenvie para o barramento qualquer mensagem recebida. Utilize o </w:t>
+      </w:r>
+      <w:proofErr w:type="spellStart"/>
+      <w:r>
+        <w:rPr>
+          <w:szCs w:val="18"/>
+          <w:lang w:val="pt-PT"/>
+        </w:rPr>
+        <w:t>transceiver</w:t>
+      </w:r>
+      <w:proofErr w:type="spellEnd"/>
+      <w:r>
+        <w:rPr>
+          <w:szCs w:val="18"/>
+          <w:lang w:val="pt-PT"/>
+        </w:rPr>
+        <w:t xml:space="preserve"> </w:t>
+      </w:r>
+      <w:proofErr w:type="spellStart"/>
+      <w:r>
+        <w:rPr>
+          <w:szCs w:val="18"/>
+          <w:lang w:val="pt-PT"/>
+        </w:rPr>
+        <w:t>Peak</w:t>
+      </w:r>
+      <w:proofErr w:type="spellEnd"/>
+      <w:r>
+        <w:rPr>
+          <w:szCs w:val="18"/>
+          <w:lang w:val="pt-PT"/>
+        </w:rPr>
+        <w:t xml:space="preserve"> CAN para servir de segundo nó. Divida este problema em pequenos problemas de forma a tornar mais eficiente e organizado:</w:t>
       </w:r>
     </w:p>
     <w:p>
@@ -3004,15 +3755,169 @@
         <w:pStyle w:val="PargrafodaLista"/>
         <w:numPr>
           <w:ilvl w:val="0"/>
-          <w:numId w:val="36"/>
+          <w:numId w:val="39"/>
         </w:numPr>
+        <w:rPr>
+          <w:szCs w:val="18"/>
+          <w:lang w:val="pt-PT"/>
+        </w:rPr>
+      </w:pPr>
+      <w:r>
+        <w:rPr>
+          <w:szCs w:val="18"/>
+          <w:lang w:val="pt-PT"/>
+        </w:rPr>
+        <w:t>I</w:t>
+      </w:r>
+      <w:r>
+        <w:rPr>
+          <w:szCs w:val="18"/>
+          <w:lang w:val="pt-PT"/>
+        </w:rPr>
+        <w:t>nicialize um</w:t>
+      </w:r>
+      <w:r>
+        <w:rPr>
+          <w:szCs w:val="18"/>
+          <w:lang w:val="pt-PT"/>
+        </w:rPr>
+        <w:t>a</w:t>
+      </w:r>
+      <w:r>
+        <w:rPr>
+          <w:szCs w:val="18"/>
+          <w:lang w:val="pt-PT"/>
+        </w:rPr>
+        <w:t xml:space="preserve"> estrutura para contabilizar o tempo</w:t>
+      </w:r>
+      <w:r>
+        <w:rPr>
+          <w:szCs w:val="18"/>
+          <w:lang w:val="pt-PT"/>
+        </w:rPr>
+        <w:t xml:space="preserve"> através de uma interrupção periódica de 1ms. </w:t>
+      </w:r>
+    </w:p>
+    <w:p>
+      <w:pPr>
+        <w:rPr>
+          <w:szCs w:val="18"/>
+          <w:lang w:val="pt-PT"/>
+        </w:rPr>
+      </w:pPr>
+      <w:r>
         <w:rPr>
           <w:b/>
           <w:bCs/>
           <w:szCs w:val="18"/>
           <w:lang w:val="pt-PT"/>
         </w:rPr>
-      </w:pPr>
+        <w:t>Sugestão</w:t>
+      </w:r>
+      <w:r>
+        <w:rPr>
+          <w:szCs w:val="18"/>
+          <w:lang w:val="pt-PT"/>
+        </w:rPr>
+        <w:t>: Utilize uma estrutura como a apresentada na imagem a baixo.</w:t>
+      </w:r>
+    </w:p>
+    <w:p>
+      <w:pPr>
+        <w:rPr>
+          <w:szCs w:val="18"/>
+          <w:lang w:val="pt-PT"/>
+        </w:rPr>
+      </w:pPr>
+    </w:p>
+    <w:p>
+      <w:pPr>
+        <w:jc w:val="center"/>
+        <w:rPr>
+          <w:szCs w:val="18"/>
+          <w:lang w:val="pt-PT"/>
+        </w:rPr>
+      </w:pPr>
+      <w:r>
+        <w:rPr>
+          <w:szCs w:val="18"/>
+          <w:lang w:val="pt-PT"/>
+        </w:rPr>
+        <w:drawing>
+          <wp:inline distT="0" distB="0" distL="0" distR="0" wp14:anchorId="1DB75D6F" wp14:editId="7F59B179">
+            <wp:extent cx="1904035" cy="721860"/>
+            <wp:effectExtent l="0" t="0" r="1270" b="2540"/>
+            <wp:docPr id="14" name="Imagem 14" descr="Uma imagem com texto&#10;&#10;Descrição gerada automaticamente"/>
+            <wp:cNvGraphicFramePr>
+              <a:graphicFrameLocks xmlns:a="http://schemas.openxmlformats.org/drawingml/2006/main" noChangeAspect="1"/>
+            </wp:cNvGraphicFramePr>
+            <a:graphic xmlns:a="http://schemas.openxmlformats.org/drawingml/2006/main">
+              <a:graphicData uri="http://schemas.openxmlformats.org/drawingml/2006/picture">
+                <pic:pic xmlns:pic="http://schemas.openxmlformats.org/drawingml/2006/picture">
+                  <pic:nvPicPr>
+                    <pic:cNvPr id="14" name="Imagem 14" descr="Uma imagem com texto&#10;&#10;Descrição gerada automaticamente"/>
+                    <pic:cNvPicPr/>
+                  </pic:nvPicPr>
+                  <pic:blipFill>
+                    <a:blip r:embed="rId19"/>
+                    <a:stretch>
+                      <a:fillRect/>
+                    </a:stretch>
+                  </pic:blipFill>
+                  <pic:spPr>
+                    <a:xfrm>
+                      <a:off x="0" y="0"/>
+                      <a:ext cx="1929446" cy="731494"/>
+                    </a:xfrm>
+                    <a:prstGeom prst="rect">
+                      <a:avLst/>
+                    </a:prstGeom>
+                  </pic:spPr>
+                </pic:pic>
+              </a:graphicData>
+            </a:graphic>
+          </wp:inline>
+        </w:drawing>
+      </w:r>
+    </w:p>
+    <w:p>
+      <w:pPr>
+        <w:jc w:val="center"/>
+        <w:rPr>
+          <w:sz w:val="16"/>
+          <w:szCs w:val="16"/>
+          <w:lang w:val="pt-PT"/>
+        </w:rPr>
+      </w:pPr>
+      <w:r>
+        <w:rPr>
+          <w:sz w:val="16"/>
+          <w:szCs w:val="16"/>
+          <w:lang w:val="pt-PT"/>
+        </w:rPr>
+        <w:t>Figura 11</w:t>
+      </w:r>
+    </w:p>
+    <w:p>
+      <w:pPr>
+        <w:pStyle w:val="PargrafodaLista"/>
+        <w:numPr>
+          <w:ilvl w:val="0"/>
+          <w:numId w:val="39"/>
+        </w:numPr>
+        <w:rPr>
+          <w:szCs w:val="18"/>
+          <w:lang w:val="pt-PT"/>
+        </w:rPr>
+      </w:pPr>
+      <w:r>
+        <w:rPr>
+          <w:szCs w:val="18"/>
+          <w:lang w:val="pt-PT"/>
+        </w:rPr>
+        <w:t xml:space="preserve">Construa uma função </w:t>
+      </w:r>
+      <w:proofErr w:type="spellStart"/>
       <w:r>
         <w:rPr>
           <w:b/>
@@ -3020,37 +3925,690 @@
           <w:szCs w:val="18"/>
           <w:lang w:val="pt-PT"/>
         </w:rPr>
-        <w:t xml:space="preserve">Configuração do nó CAN da placa </w:t>
-      </w:r>
+        <w:t>update_</w:t>
+      </w:r>
+      <w:proofErr w:type="gramStart"/>
       <w:r>
         <w:rPr>
           <w:b/>
           <w:bCs/>
-          <w:i/>
-          <w:iCs/>
-          <w:szCs w:val="18"/>
-          <w:lang w:val="pt-PT"/>
-        </w:rPr>
-        <w:t>platform2go</w:t>
-      </w:r>
-    </w:p>
-    <w:p>
-      <w:pPr>
-        <w:pStyle w:val="PargrafodaLista"/>
+          <w:szCs w:val="18"/>
+          <w:lang w:val="pt-PT"/>
+        </w:rPr>
+        <w:t>timer</w:t>
+      </w:r>
+      <w:proofErr w:type="spellEnd"/>
+      <w:r>
         <w:rPr>
           <w:b/>
           <w:bCs/>
           <w:szCs w:val="18"/>
           <w:lang w:val="pt-PT"/>
         </w:rPr>
-      </w:pPr>
-    </w:p>
-    <w:p>
-      <w:pPr>
-        <w:pStyle w:val="PargrafodaLista"/>
+        <w:t>(</w:t>
+      </w:r>
+      <w:proofErr w:type="gramEnd"/>
+      <w:r>
         <w:rPr>
           <w:b/>
           <w:bCs/>
+          <w:szCs w:val="18"/>
+          <w:lang w:val="pt-PT"/>
+        </w:rPr>
+        <w:t>)</w:t>
+      </w:r>
+      <w:r>
+        <w:rPr>
+          <w:szCs w:val="18"/>
+          <w:lang w:val="pt-PT"/>
+        </w:rPr>
+        <w:t xml:space="preserve"> que será utilizada para incrementar a estrutura </w:t>
+      </w:r>
+      <w:proofErr w:type="spellStart"/>
+      <w:r>
+        <w:rPr>
+          <w:b/>
+          <w:bCs/>
+          <w:szCs w:val="18"/>
+          <w:lang w:val="pt-PT"/>
+        </w:rPr>
+        <w:t>Timer_struct</w:t>
+      </w:r>
+      <w:proofErr w:type="spellEnd"/>
+      <w:r>
+        <w:rPr>
+          <w:szCs w:val="18"/>
+          <w:lang w:val="pt-PT"/>
+        </w:rPr>
+        <w:t xml:space="preserve"> a cada ms.</w:t>
+      </w:r>
+    </w:p>
+    <w:p>
+      <w:pPr>
+        <w:pStyle w:val="PargrafodaLista"/>
+        <w:numPr>
+          <w:ilvl w:val="0"/>
+          <w:numId w:val="39"/>
+        </w:numPr>
+        <w:rPr>
+          <w:szCs w:val="18"/>
+          <w:lang w:val="pt-PT"/>
+        </w:rPr>
+      </w:pPr>
+      <w:r>
+        <w:rPr>
+          <w:szCs w:val="18"/>
+          <w:lang w:val="pt-PT"/>
+        </w:rPr>
+        <w:t xml:space="preserve">Crie uma APP CAN_NODE (4.1.24) e configure-a com dois </w:t>
+      </w:r>
+      <w:r>
+        <w:rPr>
+          <w:b/>
+          <w:bCs/>
+          <w:szCs w:val="18"/>
+          <w:lang w:val="pt-PT"/>
+        </w:rPr>
+        <w:t>LMOS</w:t>
+      </w:r>
+      <w:r>
+        <w:rPr>
+          <w:szCs w:val="18"/>
+          <w:lang w:val="pt-PT"/>
+        </w:rPr>
+        <w:t xml:space="preserve">: Um para escrita e outro para </w:t>
+      </w:r>
+      <w:proofErr w:type="spellStart"/>
+      <w:r>
+        <w:rPr>
+          <w:szCs w:val="18"/>
+          <w:lang w:val="pt-PT"/>
+        </w:rPr>
+        <w:t>recepção</w:t>
+      </w:r>
+      <w:proofErr w:type="spellEnd"/>
+      <w:r>
+        <w:rPr>
+          <w:szCs w:val="18"/>
+          <w:lang w:val="pt-PT"/>
+        </w:rPr>
+        <w:t>.</w:t>
+      </w:r>
+    </w:p>
+    <w:p>
+      <w:pPr>
+        <w:rPr>
+          <w:szCs w:val="18"/>
+          <w:lang w:val="pt-PT"/>
+        </w:rPr>
+      </w:pPr>
+      <w:r>
+        <w:rPr>
+          <w:b/>
+          <w:bCs/>
+          <w:szCs w:val="18"/>
+          <w:lang w:val="pt-PT"/>
+        </w:rPr>
+        <w:t>Sugestão:</w:t>
+      </w:r>
+      <w:r>
+        <w:rPr>
+          <w:szCs w:val="18"/>
+          <w:lang w:val="pt-PT"/>
+        </w:rPr>
+        <w:t xml:space="preserve"> Crie um filtro que aceite todos os Ids tanto para transmissão como para </w:t>
+      </w:r>
+      <w:proofErr w:type="spellStart"/>
+      <w:r>
+        <w:rPr>
+          <w:szCs w:val="18"/>
+          <w:lang w:val="pt-PT"/>
+        </w:rPr>
+        <w:t>recepção</w:t>
+      </w:r>
+      <w:proofErr w:type="spellEnd"/>
+      <w:r>
+        <w:rPr>
+          <w:szCs w:val="18"/>
+          <w:lang w:val="pt-PT"/>
+        </w:rPr>
+        <w:t xml:space="preserve">. Analise o seguinte artigo para uma explicação detalhada </w:t>
+      </w:r>
+      <w:hyperlink r:id="rId20" w:history="1">
+        <w:r>
+          <w:rPr>
+            <w:rStyle w:val="Hiperligao"/>
+            <w:szCs w:val="18"/>
+            <w:lang w:val="pt-PT"/>
+          </w:rPr>
+          <w:t>https://www.cnblogs.com/shangdawei/p/4716860.html</w:t>
+        </w:r>
+      </w:hyperlink>
+      <w:r>
+        <w:rPr>
+          <w:szCs w:val="18"/>
+          <w:lang w:val="pt-PT"/>
+        </w:rPr>
+        <w:t xml:space="preserve">. Para que serve esta filtragem por </w:t>
+      </w:r>
+      <w:r>
+        <w:rPr>
+          <w:i/>
+          <w:iCs/>
+          <w:szCs w:val="18"/>
+          <w:lang w:val="pt-PT"/>
+        </w:rPr>
+        <w:t xml:space="preserve">hardware? </w:t>
+      </w:r>
+      <w:r>
+        <w:rPr>
+          <w:szCs w:val="18"/>
+          <w:lang w:val="pt-PT"/>
+        </w:rPr>
+        <w:t xml:space="preserve">Não se esqueça de atribuir os pinos CAN da placa </w:t>
+      </w:r>
+      <w:r>
+        <w:rPr>
+          <w:i/>
+          <w:iCs/>
+          <w:szCs w:val="18"/>
+          <w:lang w:val="pt-PT"/>
+        </w:rPr>
+        <w:t xml:space="preserve">platform2go </w:t>
+      </w:r>
+      <w:r>
+        <w:rPr>
+          <w:szCs w:val="18"/>
+          <w:lang w:val="pt-PT"/>
+        </w:rPr>
+        <w:t xml:space="preserve">à </w:t>
+      </w:r>
+      <w:r>
+        <w:rPr>
+          <w:i/>
+          <w:iCs/>
+          <w:szCs w:val="18"/>
+          <w:lang w:val="pt-PT"/>
+        </w:rPr>
+        <w:t>app</w:t>
+      </w:r>
+      <w:r>
+        <w:rPr>
+          <w:szCs w:val="18"/>
+          <w:lang w:val="pt-PT"/>
+        </w:rPr>
+        <w:t>.</w:t>
+      </w:r>
+    </w:p>
+    <w:p>
+      <w:pPr>
+        <w:rPr>
+          <w:szCs w:val="18"/>
+          <w:lang w:val="pt-PT"/>
+        </w:rPr>
+      </w:pPr>
+    </w:p>
+    <w:p>
+      <w:pPr>
+        <w:jc w:val="center"/>
+        <w:rPr>
+          <w:szCs w:val="18"/>
+          <w:lang w:val="pt-PT"/>
+        </w:rPr>
+      </w:pPr>
+      <w:r>
+        <w:rPr>
+          <w:noProof/>
+          <w:lang w:val="pt-PT"/>
+        </w:rPr>
+        <w:drawing>
+          <wp:inline distT="0" distB="0" distL="0" distR="0" wp14:anchorId="4C9C4535" wp14:editId="6D7C429E">
+            <wp:extent cx="3923817" cy="772873"/>
+            <wp:effectExtent l="0" t="0" r="635" b="8255"/>
+            <wp:docPr id="3" name="Imagem 3"/>
+            <wp:cNvGraphicFramePr>
+              <a:graphicFrameLocks xmlns:a="http://schemas.openxmlformats.org/drawingml/2006/main" noChangeAspect="1"/>
+            </wp:cNvGraphicFramePr>
+            <a:graphic xmlns:a="http://schemas.openxmlformats.org/drawingml/2006/main">
+              <a:graphicData uri="http://schemas.openxmlformats.org/drawingml/2006/picture">
+                <pic:pic xmlns:pic="http://schemas.openxmlformats.org/drawingml/2006/picture">
+                  <pic:nvPicPr>
+                    <pic:cNvPr id="1" name=""/>
+                    <pic:cNvPicPr/>
+                  </pic:nvPicPr>
+                  <pic:blipFill>
+                    <a:blip r:embed="rId21"/>
+                    <a:stretch>
+                      <a:fillRect/>
+                    </a:stretch>
+                  </pic:blipFill>
+                  <pic:spPr>
+                    <a:xfrm>
+                      <a:off x="0" y="0"/>
+                      <a:ext cx="3968036" cy="781583"/>
+                    </a:xfrm>
+                    <a:prstGeom prst="rect">
+                      <a:avLst/>
+                    </a:prstGeom>
+                  </pic:spPr>
+                </pic:pic>
+              </a:graphicData>
+            </a:graphic>
+          </wp:inline>
+        </w:drawing>
+      </w:r>
+    </w:p>
+    <w:p>
+      <w:pPr>
+        <w:adjustRightInd w:val="0"/>
+        <w:spacing w:line="240" w:lineRule="auto"/>
+        <w:jc w:val="left"/>
+        <w:rPr>
+          <w:szCs w:val="18"/>
+          <w:lang w:val="pt-PT"/>
+        </w:rPr>
+      </w:pPr>
+    </w:p>
+    <w:p>
+      <w:pPr>
+        <w:pStyle w:val="PargrafodaLista"/>
+        <w:numPr>
+          <w:ilvl w:val="0"/>
+          <w:numId w:val="39"/>
+        </w:numPr>
+        <w:adjustRightInd w:val="0"/>
+        <w:spacing w:line="240" w:lineRule="auto"/>
+        <w:jc w:val="left"/>
+        <w:rPr>
+          <w:b/>
+          <w:bCs/>
+          <w:szCs w:val="18"/>
+        </w:rPr>
+      </w:pPr>
+      <w:r>
+        <w:rPr>
+          <w:szCs w:val="18"/>
+          <w:lang w:val="pt-PT"/>
+        </w:rPr>
+        <w:t xml:space="preserve">Construa </w:t>
+      </w:r>
+      <w:r>
+        <w:rPr>
+          <w:szCs w:val="18"/>
+          <w:lang w:val="pt-PT"/>
+        </w:rPr>
+        <w:t>agora</w:t>
+      </w:r>
+      <w:r>
+        <w:rPr>
+          <w:szCs w:val="18"/>
+          <w:lang w:val="pt-PT"/>
+        </w:rPr>
+        <w:t xml:space="preserve"> função</w:t>
+      </w:r>
+      <w:r>
+        <w:rPr>
+          <w:szCs w:val="18"/>
+          <w:lang w:val="pt-PT"/>
+        </w:rPr>
+        <w:t xml:space="preserve"> chamada </w:t>
+      </w:r>
+      <w:proofErr w:type="spellStart"/>
+      <w:r>
+        <w:rPr>
+          <w:b/>
+          <w:bCs/>
+          <w:szCs w:val="18"/>
+          <w:lang w:val="pt-PT"/>
+        </w:rPr>
+        <w:t>can_</w:t>
+      </w:r>
+      <w:proofErr w:type="gramStart"/>
+      <w:r>
+        <w:rPr>
+          <w:b/>
+          <w:bCs/>
+          <w:szCs w:val="18"/>
+          <w:lang w:val="pt-PT"/>
+        </w:rPr>
+        <w:t>routine</w:t>
+      </w:r>
+      <w:proofErr w:type="spellEnd"/>
+      <w:r>
+        <w:rPr>
+          <w:b/>
+          <w:bCs/>
+          <w:szCs w:val="18"/>
+          <w:lang w:val="pt-PT"/>
+        </w:rPr>
+        <w:t>(</w:t>
+      </w:r>
+      <w:proofErr w:type="gramEnd"/>
+      <w:r>
+        <w:rPr>
+          <w:b/>
+          <w:bCs/>
+          <w:szCs w:val="18"/>
+          <w:lang w:val="pt-PT"/>
+        </w:rPr>
+        <w:t>)</w:t>
+      </w:r>
+      <w:r>
+        <w:rPr>
+          <w:szCs w:val="18"/>
+          <w:lang w:val="pt-PT"/>
+        </w:rPr>
+        <w:t xml:space="preserve"> que será chamada no ciclo da função </w:t>
+      </w:r>
+      <w:proofErr w:type="spellStart"/>
+      <w:r>
+        <w:rPr>
+          <w:i/>
+          <w:iCs/>
+          <w:szCs w:val="18"/>
+          <w:lang w:val="pt-PT"/>
+        </w:rPr>
+        <w:t>main</w:t>
+      </w:r>
+      <w:proofErr w:type="spellEnd"/>
+      <w:r>
+        <w:rPr>
+          <w:i/>
+          <w:iCs/>
+          <w:szCs w:val="18"/>
+          <w:lang w:val="pt-PT"/>
+        </w:rPr>
+        <w:t xml:space="preserve"> </w:t>
+      </w:r>
+      <w:r>
+        <w:rPr>
+          <w:szCs w:val="18"/>
+          <w:lang w:val="pt-PT"/>
+        </w:rPr>
+        <w:t>a cada ms</w:t>
+      </w:r>
+      <w:r>
+        <w:rPr>
+          <w:szCs w:val="18"/>
+          <w:lang w:val="pt-PT"/>
+        </w:rPr>
+        <w:t>. Esta função</w:t>
+      </w:r>
+      <w:r>
+        <w:rPr>
+          <w:szCs w:val="18"/>
+          <w:lang w:val="pt-PT"/>
+        </w:rPr>
+        <w:t xml:space="preserve"> terá como objetivo verificar o estado do timer e </w:t>
+      </w:r>
+      <w:r>
+        <w:rPr>
+          <w:szCs w:val="18"/>
+          <w:lang w:val="pt-PT"/>
+        </w:rPr>
+        <w:t xml:space="preserve">deve </w:t>
+      </w:r>
+      <w:r>
+        <w:rPr>
+          <w:szCs w:val="18"/>
+          <w:lang w:val="pt-PT"/>
+        </w:rPr>
+        <w:t xml:space="preserve">chamar </w:t>
+      </w:r>
+      <w:r>
+        <w:rPr>
+          <w:szCs w:val="18"/>
+          <w:lang w:val="pt-PT"/>
+        </w:rPr>
+        <w:t>uma</w:t>
+      </w:r>
+      <w:r>
+        <w:rPr>
+          <w:szCs w:val="18"/>
+          <w:lang w:val="pt-PT"/>
+        </w:rPr>
+        <w:t xml:space="preserve"> função</w:t>
+      </w:r>
+      <w:r>
+        <w:rPr>
+          <w:szCs w:val="18"/>
+          <w:lang w:val="pt-PT"/>
+        </w:rPr>
+        <w:t xml:space="preserve"> que transmita uma mensagem CAN.</w:t>
+      </w:r>
+      <w:r>
+        <w:rPr>
+          <w:szCs w:val="18"/>
+          <w:lang w:val="pt-PT"/>
+        </w:rPr>
+        <w:t xml:space="preserve"> </w:t>
+      </w:r>
+      <w:proofErr w:type="spellStart"/>
+      <w:r>
+        <w:rPr>
+          <w:szCs w:val="18"/>
+        </w:rPr>
+        <w:t>Exemplo</w:t>
+      </w:r>
+      <w:proofErr w:type="spellEnd"/>
+      <w:r>
+        <w:rPr>
+          <w:szCs w:val="18"/>
+        </w:rPr>
+        <w:t xml:space="preserve">: </w:t>
+      </w:r>
+      <w:r>
+        <w:rPr>
+          <w:b/>
+          <w:bCs/>
+          <w:szCs w:val="18"/>
+        </w:rPr>
+        <w:t>vo</w:t>
+      </w:r>
+      <w:r>
+        <w:rPr>
+          <w:b/>
+          <w:bCs/>
+          <w:szCs w:val="18"/>
+        </w:rPr>
+        <w:t xml:space="preserve">id </w:t>
+      </w:r>
+      <w:proofErr w:type="spellStart"/>
+      <w:r>
+        <w:rPr>
+          <w:b/>
+          <w:bCs/>
+          <w:szCs w:val="18"/>
+        </w:rPr>
+        <w:t>can_</w:t>
+      </w:r>
+      <w:proofErr w:type="gramStart"/>
+      <w:r>
+        <w:rPr>
+          <w:b/>
+          <w:bCs/>
+          <w:szCs w:val="18"/>
+        </w:rPr>
+        <w:t>transmit</w:t>
+      </w:r>
+      <w:proofErr w:type="spellEnd"/>
+      <w:r>
+        <w:rPr>
+          <w:b/>
+          <w:bCs/>
+          <w:szCs w:val="18"/>
+        </w:rPr>
+        <w:t>(</w:t>
+      </w:r>
+      <w:proofErr w:type="gramEnd"/>
+      <w:r>
+        <w:rPr>
+          <w:b/>
+          <w:bCs/>
+          <w:szCs w:val="18"/>
+        </w:rPr>
+        <w:t>uint16_t id, uint8_t *data, uint8_t length)</w:t>
+      </w:r>
+      <w:r>
+        <w:rPr>
+          <w:b/>
+          <w:bCs/>
+          <w:szCs w:val="18"/>
+        </w:rPr>
+        <w:t>;</w:t>
+      </w:r>
+      <w:r>
+        <w:rPr>
+          <w:b/>
+          <w:bCs/>
+          <w:szCs w:val="18"/>
+        </w:rPr>
+        <w:t xml:space="preserve"> </w:t>
+      </w:r>
+    </w:p>
+    <w:p>
+      <w:pPr>
+        <w:adjustRightInd w:val="0"/>
+        <w:spacing w:line="240" w:lineRule="auto"/>
+        <w:jc w:val="left"/>
+        <w:rPr>
+          <w:b/>
+          <w:bCs/>
+          <w:szCs w:val="18"/>
+        </w:rPr>
+      </w:pPr>
+    </w:p>
+    <w:p>
+      <w:pPr>
+        <w:pStyle w:val="PargrafodaLista"/>
+        <w:numPr>
+          <w:ilvl w:val="0"/>
+          <w:numId w:val="39"/>
+        </w:numPr>
+        <w:adjustRightInd w:val="0"/>
+        <w:spacing w:line="240" w:lineRule="auto"/>
+        <w:jc w:val="left"/>
+        <w:rPr>
+          <w:szCs w:val="18"/>
+          <w:lang w:val="pt-PT"/>
+        </w:rPr>
+      </w:pPr>
+      <w:r>
+        <w:rPr>
+          <w:szCs w:val="18"/>
+          <w:lang w:val="pt-PT"/>
+        </w:rPr>
+        <w:t>Desenvolva agora a função exemplificada acima que</w:t>
+      </w:r>
+      <w:r>
+        <w:rPr>
+          <w:szCs w:val="18"/>
+          <w:lang w:val="pt-PT"/>
+        </w:rPr>
+        <w:t xml:space="preserve"> deverá ser invocada com os 3 elementos básicos de uma mensagem CAN: identificador da mensagem, </w:t>
+      </w:r>
+      <w:proofErr w:type="spellStart"/>
+      <w:r>
+        <w:rPr>
+          <w:i/>
+          <w:iCs/>
+          <w:szCs w:val="18"/>
+          <w:lang w:val="pt-PT"/>
+        </w:rPr>
+        <w:t>array</w:t>
+      </w:r>
+      <w:proofErr w:type="spellEnd"/>
+      <w:r>
+        <w:rPr>
+          <w:i/>
+          <w:iCs/>
+          <w:szCs w:val="18"/>
+          <w:lang w:val="pt-PT"/>
+        </w:rPr>
+        <w:t xml:space="preserve"> </w:t>
+      </w:r>
+      <w:r>
+        <w:rPr>
+          <w:szCs w:val="18"/>
+          <w:lang w:val="pt-PT"/>
+        </w:rPr>
+        <w:t>de dados e tamanho</w:t>
+      </w:r>
+      <w:r>
+        <w:rPr>
+          <w:szCs w:val="18"/>
+          <w:lang w:val="pt-PT"/>
+        </w:rPr>
+        <w:t xml:space="preserve">. Baseie-se nos seguintes métodos descritos no menu </w:t>
+      </w:r>
+      <w:r>
+        <w:rPr>
+          <w:i/>
+          <w:iCs/>
+          <w:szCs w:val="18"/>
+          <w:lang w:val="pt-PT"/>
+        </w:rPr>
+        <w:t xml:space="preserve">App </w:t>
+      </w:r>
+      <w:proofErr w:type="spellStart"/>
+      <w:r>
+        <w:rPr>
+          <w:i/>
+          <w:iCs/>
+          <w:szCs w:val="18"/>
+          <w:lang w:val="pt-PT"/>
+        </w:rPr>
+        <w:t>help</w:t>
+      </w:r>
+      <w:proofErr w:type="spellEnd"/>
+      <w:r>
+        <w:rPr>
+          <w:szCs w:val="18"/>
+          <w:lang w:val="pt-PT"/>
+        </w:rPr>
+        <w:t xml:space="preserve"> da </w:t>
+      </w:r>
+      <w:r>
+        <w:rPr>
+          <w:i/>
+          <w:iCs/>
+          <w:szCs w:val="18"/>
+          <w:lang w:val="pt-PT"/>
+        </w:rPr>
+        <w:t xml:space="preserve">app </w:t>
+      </w:r>
+      <w:r>
+        <w:rPr>
+          <w:szCs w:val="18"/>
+          <w:lang w:val="pt-PT"/>
+        </w:rPr>
+        <w:t>CAN_NODE</w:t>
+      </w:r>
+      <w:r>
+        <w:rPr>
+          <w:i/>
+          <w:iCs/>
+          <w:szCs w:val="18"/>
+          <w:lang w:val="pt-PT"/>
+        </w:rPr>
+        <w:t xml:space="preserve"> (4.1.24) </w:t>
+      </w:r>
+      <w:r>
+        <w:rPr>
+          <w:szCs w:val="18"/>
+          <w:lang w:val="pt-PT"/>
+        </w:rPr>
+        <w:t>para construção desta função</w:t>
+      </w:r>
+    </w:p>
+    <w:p>
+      <w:pPr>
+        <w:adjustRightInd w:val="0"/>
+        <w:spacing w:line="240" w:lineRule="auto"/>
+        <w:jc w:val="left"/>
+        <w:rPr>
+          <w:i/>
+          <w:iCs/>
           <w:szCs w:val="18"/>
           <w:lang w:val="pt-PT"/>
         </w:rPr>
@@ -3095,19 +4653,35 @@
                 <w:szCs w:val="18"/>
               </w:rPr>
             </w:pPr>
-            <w:hyperlink r:id="rId19" w:anchor="ga108cc6706efd48543129d7a0058c49b7" w:history="1">
+            <w:hyperlink r:id="rId22" w:anchor="ga108cc6706efd48543129d7a0058c49b7" w:history="1">
+              <w:proofErr w:type="spellStart"/>
               <w:r>
                 <w:rPr>
                   <w:szCs w:val="18"/>
                 </w:rPr>
                 <w:t>CAN_NODE_STATUS_t</w:t>
               </w:r>
+              <w:proofErr w:type="spellEnd"/>
             </w:hyperlink>
             <w:r>
               <w:rPr>
                 <w:szCs w:val="18"/>
               </w:rPr>
-              <w:t xml:space="preserve"> CAN_NODE_MO_Transmit </w:t>
+              <w:t xml:space="preserve"> </w:t>
+            </w:r>
+            <w:proofErr w:type="spellStart"/>
+            <w:r>
+              <w:rPr>
+                <w:szCs w:val="18"/>
+              </w:rPr>
+              <w:t>CAN_NODE_MO_Transmit</w:t>
+            </w:r>
+            <w:proofErr w:type="spellEnd"/>
+            <w:r>
+              <w:rPr>
+                <w:szCs w:val="18"/>
+              </w:rPr>
+              <w:t xml:space="preserve"> </w:t>
             </w:r>
           </w:p>
         </w:tc>
@@ -3151,13 +4725,15 @@
               </w:rPr>
               <w:t xml:space="preserve">const </w:t>
             </w:r>
-            <w:hyperlink r:id="rId20" w:anchor="gae5e4422b1cf5c56d88406f79921972c7" w:history="1">
+            <w:hyperlink r:id="rId23" w:anchor="gae5e4422b1cf5c56d88406f79921972c7" w:history="1">
+              <w:proofErr w:type="spellStart"/>
               <w:r>
                 <w:rPr>
                   <w:szCs w:val="18"/>
                 </w:rPr>
                 <w:t>CAN_NODE_LMO_t</w:t>
               </w:r>
+              <w:proofErr w:type="spellEnd"/>
             </w:hyperlink>
             <w:r>
               <w:rPr>
@@ -3180,6 +4756,7 @@
                 <w:lang w:val="pt-PT"/>
               </w:rPr>
             </w:pPr>
+            <w:proofErr w:type="spellStart"/>
             <w:r>
               <w:rPr>
                 <w:i/>
@@ -3189,142 +4766,7 @@
               </w:rPr>
               <w:t>lmo_ptr</w:t>
             </w:r>
-          </w:p>
-        </w:tc>
-        <w:tc>
-          <w:tcPr>
-            <w:tcW w:w="0" w:type="auto"/>
-            <w:vAlign w:val="center"/>
-            <w:hideMark/>
-          </w:tcPr>
-          <w:p>
-            <w:pPr>
-              <w:rPr>
-                <w:szCs w:val="18"/>
-                <w:lang w:val="pt-PT"/>
-              </w:rPr>
-            </w:pPr>
-            <w:r>
-              <w:rPr>
-                <w:szCs w:val="18"/>
-                <w:lang w:val="pt-PT"/>
-              </w:rPr>
-              <w:t>)</w:t>
-            </w:r>
-          </w:p>
-        </w:tc>
-      </w:tr>
-      <w:tr>
-        <w:trPr>
-          <w:tblCellSpacing w:w="15" w:type="dxa"/>
-        </w:trPr>
-        <w:tc>
-          <w:tcPr>
-            <w:tcW w:w="0" w:type="auto"/>
-            <w:vAlign w:val="center"/>
-            <w:hideMark/>
-          </w:tcPr>
-          <w:p>
-            <w:pPr>
-              <w:autoSpaceDE/>
-              <w:autoSpaceDN/>
-              <w:spacing w:line="240" w:lineRule="auto"/>
-              <w:jc w:val="left"/>
-              <w:rPr>
-                <w:szCs w:val="18"/>
-              </w:rPr>
-            </w:pPr>
-            <w:hyperlink r:id="rId21" w:anchor="ga108cc6706efd48543129d7a0058c49b7" w:history="1">
-              <w:r>
-                <w:rPr>
-                  <w:szCs w:val="18"/>
-                </w:rPr>
-                <w:t>CAN_NODE_STATUS_t</w:t>
-              </w:r>
-            </w:hyperlink>
-            <w:r>
-              <w:rPr>
-                <w:szCs w:val="18"/>
-              </w:rPr>
-              <w:t xml:space="preserve"> CAN_NODE_MO_Receive </w:t>
-            </w:r>
-          </w:p>
-        </w:tc>
-        <w:tc>
-          <w:tcPr>
-            <w:tcW w:w="0" w:type="auto"/>
-            <w:vAlign w:val="center"/>
-            <w:hideMark/>
-          </w:tcPr>
-          <w:p>
-            <w:pPr>
-              <w:rPr>
-                <w:szCs w:val="18"/>
-                <w:lang w:val="pt-PT"/>
-              </w:rPr>
-            </w:pPr>
-            <w:r>
-              <w:rPr>
-                <w:szCs w:val="18"/>
-                <w:lang w:val="pt-PT"/>
-              </w:rPr>
-              <w:t>(</w:t>
-            </w:r>
-          </w:p>
-        </w:tc>
-        <w:tc>
-          <w:tcPr>
-            <w:tcW w:w="0" w:type="auto"/>
-            <w:vAlign w:val="center"/>
-            <w:hideMark/>
-          </w:tcPr>
-          <w:p>
-            <w:pPr>
-              <w:rPr>
-                <w:szCs w:val="18"/>
-                <w:lang w:val="pt-PT"/>
-              </w:rPr>
-            </w:pPr>
-            <w:hyperlink r:id="rId22" w:anchor="gae5e4422b1cf5c56d88406f79921972c7" w:history="1">
-              <w:r>
-                <w:rPr>
-                  <w:szCs w:val="18"/>
-                  <w:lang w:val="pt-PT"/>
-                </w:rPr>
-                <w:t>CAN_NODE_LMO_t</w:t>
-              </w:r>
-            </w:hyperlink>
-            <w:r>
-              <w:rPr>
-                <w:szCs w:val="18"/>
-                <w:lang w:val="pt-PT"/>
-              </w:rPr>
-              <w:t xml:space="preserve"> * </w:t>
-            </w:r>
-          </w:p>
-        </w:tc>
-        <w:tc>
-          <w:tcPr>
-            <w:tcW w:w="0" w:type="auto"/>
-            <w:vAlign w:val="center"/>
-            <w:hideMark/>
-          </w:tcPr>
-          <w:p>
-            <w:pPr>
-              <w:rPr>
-                <w:szCs w:val="18"/>
-                <w:lang w:val="pt-PT"/>
-              </w:rPr>
-            </w:pPr>
-            <w:r>
-              <w:rPr>
-                <w:i/>
-                <w:iCs/>
-                <w:szCs w:val="18"/>
-                <w:lang w:val="pt-PT"/>
-              </w:rPr>
-              <w:t>lmo_ptr</w:t>
-            </w:r>
+            <w:proofErr w:type="spellEnd"/>
           </w:p>
         </w:tc>
         <w:tc>
@@ -3374,7 +4816,21 @@
               <w:rPr>
                 <w:szCs w:val="18"/>
               </w:rPr>
-              <w:t xml:space="preserve">void CAN_NODE_MO_Init </w:t>
+              <w:t xml:space="preserve">void </w:t>
+            </w:r>
+            <w:proofErr w:type="spellStart"/>
+            <w:r>
+              <w:rPr>
+                <w:szCs w:val="18"/>
+              </w:rPr>
+              <w:t>CAN_NODE_MO_Init</w:t>
+            </w:r>
+            <w:proofErr w:type="spellEnd"/>
+            <w:r>
+              <w:rPr>
+                <w:szCs w:val="18"/>
+              </w:rPr>
+              <w:t xml:space="preserve"> </w:t>
             </w:r>
           </w:p>
         </w:tc>
@@ -3418,13 +4874,15 @@
               </w:rPr>
               <w:t xml:space="preserve">const </w:t>
             </w:r>
-            <w:hyperlink r:id="rId23" w:anchor="gae5e4422b1cf5c56d88406f79921972c7" w:history="1">
+            <w:hyperlink r:id="rId24" w:anchor="gae5e4422b1cf5c56d88406f79921972c7" w:history="1">
+              <w:proofErr w:type="spellStart"/>
               <w:r>
                 <w:rPr>
                   <w:szCs w:val="18"/>
                 </w:rPr>
                 <w:t>CAN_NODE_LMO_t</w:t>
               </w:r>
+              <w:proofErr w:type="spellEnd"/>
             </w:hyperlink>
             <w:r>
               <w:rPr>
@@ -3447,6 +4905,7 @@
                 <w:lang w:val="pt-PT"/>
               </w:rPr>
             </w:pPr>
+            <w:proofErr w:type="spellStart"/>
             <w:r>
               <w:rPr>
                 <w:i/>
@@ -3456,6 +4915,7 @@
               </w:rPr>
               <w:t>lmo_ptr</w:t>
             </w:r>
+            <w:proofErr w:type="spellEnd"/>
           </w:p>
         </w:tc>
         <w:tc>
@@ -3484,92 +4944,234 @@
     </w:tbl>
     <w:p>
       <w:pPr>
-        <w:rPr>
-          <w:b/>
-          <w:bCs/>
-          <w:lang w:val="pt-PT"/>
-        </w:rPr>
-      </w:pPr>
-    </w:p>
-    <w:p>
-      <w:pPr>
-        <w:rPr>
-          <w:lang w:val="pt-PT"/>
-        </w:rPr>
-      </w:pPr>
-    </w:p>
-    <w:p>
-      <w:pPr>
-        <w:rPr>
-          <w:lang w:val="pt-PT"/>
-        </w:rPr>
-      </w:pPr>
-      <w:r>
-        <w:rPr>
-          <w:noProof/>
-          <w:lang w:val="pt-PT"/>
-        </w:rPr>
-        <w:drawing>
-          <wp:inline distT="0" distB="0" distL="0" distR="0" wp14:anchorId="4E829095" wp14:editId="01F18517">
-            <wp:extent cx="5448580" cy="1073205"/>
-            <wp:effectExtent l="0" t="0" r="0" b="0"/>
-            <wp:docPr id="3" name="Imagem 3"/>
-            <wp:cNvGraphicFramePr>
-              <a:graphicFrameLocks xmlns:a="http://schemas.openxmlformats.org/drawingml/2006/main" noChangeAspect="1"/>
-            </wp:cNvGraphicFramePr>
-            <a:graphic xmlns:a="http://schemas.openxmlformats.org/drawingml/2006/main">
-              <a:graphicData uri="http://schemas.openxmlformats.org/drawingml/2006/picture">
-                <pic:pic xmlns:pic="http://schemas.openxmlformats.org/drawingml/2006/picture">
-                  <pic:nvPicPr>
-                    <pic:cNvPr id="1" name=""/>
-                    <pic:cNvPicPr/>
-                  </pic:nvPicPr>
-                  <pic:blipFill>
-                    <a:blip r:embed="rId24"/>
-                    <a:stretch>
-                      <a:fillRect/>
-                    </a:stretch>
-                  </pic:blipFill>
-                  <pic:spPr>
-                    <a:xfrm>
-                      <a:off x="0" y="0"/>
-                      <a:ext cx="5448580" cy="1073205"/>
-                    </a:xfrm>
-                    <a:prstGeom prst="rect">
-                      <a:avLst/>
-                    </a:prstGeom>
-                  </pic:spPr>
-                </pic:pic>
-              </a:graphicData>
-            </a:graphic>
-          </wp:inline>
-        </w:drawing>
-      </w:r>
-    </w:p>
-    <w:p>
-      <w:pPr>
-        <w:rPr>
-          <w:lang w:val="pt-PT"/>
-        </w:rPr>
-      </w:pPr>
-    </w:p>
-    <w:p>
-      <w:pPr>
-        <w:rPr>
-          <w:lang w:val="pt-PT"/>
-        </w:rPr>
-      </w:pPr>
-      <w:r>
-        <w:rPr>
-          <w:lang w:val="pt-PT"/>
-        </w:rPr>
-        <w:t xml:space="preserve">Opcionalmente tente configurar um LMO live com </w:t>
+        <w:adjustRightInd w:val="0"/>
+        <w:spacing w:line="240" w:lineRule="auto"/>
+        <w:jc w:val="left"/>
+        <w:rPr>
+          <w:i/>
+          <w:iCs/>
+          <w:szCs w:val="18"/>
+          <w:lang w:val="pt-PT"/>
+        </w:rPr>
+      </w:pPr>
+    </w:p>
+    <w:p>
+      <w:pPr>
+        <w:adjustRightInd w:val="0"/>
+        <w:spacing w:line="240" w:lineRule="auto"/>
+        <w:jc w:val="left"/>
+        <w:rPr>
+          <w:szCs w:val="18"/>
+          <w:lang w:val="pt-PT"/>
+        </w:rPr>
+      </w:pPr>
+    </w:p>
+    <w:p>
+      <w:pPr>
+        <w:pStyle w:val="PargrafodaLista"/>
+        <w:numPr>
+          <w:ilvl w:val="0"/>
+          <w:numId w:val="39"/>
+        </w:numPr>
+        <w:rPr>
+          <w:i/>
+          <w:iCs/>
+          <w:szCs w:val="18"/>
+          <w:lang w:val="pt-PT"/>
+        </w:rPr>
+      </w:pPr>
+      <w:r>
+        <w:rPr>
+          <w:szCs w:val="18"/>
+          <w:lang w:val="pt-PT"/>
+        </w:rPr>
+        <w:t>Conecte a pl</w:t>
+      </w:r>
+      <w:r>
+        <w:rPr>
+          <w:szCs w:val="18"/>
+          <w:lang w:val="pt-PT"/>
+        </w:rPr>
+        <w:t xml:space="preserve">aca </w:t>
+      </w:r>
+      <w:r>
+        <w:rPr>
+          <w:i/>
+          <w:iCs/>
+          <w:szCs w:val="18"/>
+          <w:lang w:val="pt-PT"/>
+        </w:rPr>
+        <w:t>platform2go</w:t>
+      </w:r>
+      <w:r>
+        <w:rPr>
+          <w:szCs w:val="18"/>
+          <w:lang w:val="pt-PT"/>
+        </w:rPr>
+        <w:t xml:space="preserve"> ao </w:t>
+      </w:r>
+      <w:proofErr w:type="spellStart"/>
+      <w:r>
+        <w:rPr>
+          <w:i/>
+          <w:iCs/>
+          <w:szCs w:val="18"/>
+          <w:lang w:val="pt-PT"/>
+        </w:rPr>
+        <w:t>peak</w:t>
+      </w:r>
+      <w:proofErr w:type="spellEnd"/>
+      <w:r>
+        <w:rPr>
+          <w:i/>
+          <w:iCs/>
+          <w:szCs w:val="18"/>
+          <w:lang w:val="pt-PT"/>
+        </w:rPr>
+        <w:t xml:space="preserve"> </w:t>
+      </w:r>
+      <w:proofErr w:type="spellStart"/>
+      <w:r>
+        <w:rPr>
+          <w:i/>
+          <w:iCs/>
+          <w:szCs w:val="18"/>
+          <w:lang w:val="pt-PT"/>
+        </w:rPr>
+        <w:t>tran</w:t>
+      </w:r>
+      <w:r>
+        <w:rPr>
+          <w:i/>
+          <w:iCs/>
+          <w:szCs w:val="18"/>
+          <w:lang w:val="pt-PT"/>
+        </w:rPr>
+        <w:t>s</w:t>
+      </w:r>
+      <w:r>
+        <w:rPr>
+          <w:i/>
+          <w:iCs/>
+          <w:szCs w:val="18"/>
+          <w:lang w:val="pt-PT"/>
+        </w:rPr>
+        <w:t>ceiver</w:t>
+      </w:r>
+      <w:proofErr w:type="spellEnd"/>
+      <w:r>
+        <w:rPr>
+          <w:i/>
+          <w:iCs/>
+          <w:szCs w:val="18"/>
+          <w:lang w:val="pt-PT"/>
+        </w:rPr>
+        <w:t xml:space="preserve"> </w:t>
+      </w:r>
+      <w:r>
+        <w:rPr>
+          <w:szCs w:val="18"/>
+          <w:lang w:val="pt-PT"/>
+        </w:rPr>
+        <w:t xml:space="preserve">e analise os resultados com o </w:t>
+      </w:r>
+      <w:r>
+        <w:rPr>
+          <w:i/>
+          <w:iCs/>
+          <w:szCs w:val="18"/>
+          <w:lang w:val="pt-PT"/>
+        </w:rPr>
+        <w:t xml:space="preserve">software </w:t>
+      </w:r>
+      <w:proofErr w:type="spellStart"/>
+      <w:r>
+        <w:rPr>
+          <w:i/>
+          <w:iCs/>
+          <w:szCs w:val="18"/>
+          <w:lang w:val="pt-PT"/>
+        </w:rPr>
+        <w:t>pcan-view</w:t>
+      </w:r>
+      <w:proofErr w:type="spellEnd"/>
+      <w:r>
+        <w:rPr>
+          <w:i/>
+          <w:iCs/>
+          <w:szCs w:val="18"/>
+          <w:lang w:val="pt-PT"/>
+        </w:rPr>
+        <w:t>.</w:t>
+      </w:r>
+    </w:p>
+    <w:p>
+      <w:pPr>
+        <w:pStyle w:val="PargrafodaLista"/>
+        <w:numPr>
+          <w:ilvl w:val="0"/>
+          <w:numId w:val="39"/>
+        </w:numPr>
+        <w:rPr>
+          <w:i/>
+          <w:iCs/>
+          <w:szCs w:val="18"/>
+          <w:lang w:val="pt-PT"/>
+        </w:rPr>
+      </w:pPr>
+      <w:r>
+        <w:rPr>
+          <w:szCs w:val="18"/>
+          <w:lang w:val="pt-PT"/>
+        </w:rPr>
+        <w:t xml:space="preserve">Crie agora uma interrupção e conecte-a ao pino RX da app CAN. Sempre que receber uma mensagem CAN de outro nó, esta interrupção deverá ser chamada e deverá enviar para o barramento a mensagem recebida. Baseie-se no método seguinte presente no </w:t>
+      </w:r>
+      <w:r>
+        <w:rPr>
+          <w:i/>
+          <w:iCs/>
+          <w:szCs w:val="18"/>
+          <w:lang w:val="pt-PT"/>
+        </w:rPr>
+        <w:t>App</w:t>
+      </w:r>
+      <w:r>
+        <w:rPr>
+          <w:szCs w:val="18"/>
+          <w:lang w:val="pt-PT"/>
+        </w:rPr>
+        <w:t xml:space="preserve"> </w:t>
+      </w:r>
+      <w:proofErr w:type="spellStart"/>
+      <w:r>
+        <w:rPr>
+          <w:i/>
+          <w:iCs/>
+          <w:szCs w:val="18"/>
+          <w:lang w:val="pt-PT"/>
+        </w:rPr>
+        <w:t>help</w:t>
+      </w:r>
+      <w:proofErr w:type="spellEnd"/>
+      <w:r>
+        <w:rPr>
+          <w:i/>
+          <w:iCs/>
+          <w:szCs w:val="18"/>
+          <w:lang w:val="pt-PT"/>
+        </w:rPr>
+        <w:t xml:space="preserve"> </w:t>
+      </w:r>
+      <w:r>
+        <w:rPr>
+          <w:szCs w:val="18"/>
+          <w:lang w:val="pt-PT"/>
+        </w:rPr>
+        <w:t>para tratamento das mensagens recebidas CAN.</w:t>
       </w:r>
     </w:p>
     <w:tbl>
       <w:tblPr>
-        <w:tblpPr w:leftFromText="180" w:rightFromText="180" w:vertAnchor="text" w:tblpY="1"/>
-        <w:tblOverlap w:val="never"/>
         <w:tblW w:w="0" w:type="auto"/>
         <w:tblCellSpacing w:w="15" w:type="dxa"/>
         <w:tblCellMar>
@@ -3581,11 +5183,11 @@
         <w:tblLook w:val="04A0" w:firstRow="1" w:lastRow="0" w:firstColumn="1" w:lastColumn="0" w:noHBand="0" w:noVBand="1"/>
       </w:tblPr>
       <w:tblGrid>
-        <w:gridCol w:w="3579"/>
+        <w:gridCol w:w="4433"/>
         <w:gridCol w:w="142"/>
-        <w:gridCol w:w="66"/>
-        <w:gridCol w:w="66"/>
-        <w:gridCol w:w="81"/>
+        <w:gridCol w:w="2022"/>
+        <w:gridCol w:w="769"/>
+        <w:gridCol w:w="157"/>
       </w:tblGrid>
       <w:tr>
         <w:trPr>
@@ -3595,6 +5197,7 @@
           <w:tcPr>
             <w:tcW w:w="0" w:type="auto"/>
             <w:vAlign w:val="center"/>
+            <w:hideMark/>
           </w:tcPr>
           <w:p>
             <w:pPr>
@@ -3603,31 +5206,50 @@
               <w:spacing w:line="240" w:lineRule="auto"/>
               <w:jc w:val="left"/>
               <w:rPr>
-                <w:lang w:val="pt-PT"/>
+                <w:szCs w:val="18"/>
               </w:rPr>
             </w:pPr>
+            <w:hyperlink r:id="rId25" w:anchor="ga108cc6706efd48543129d7a0058c49b7" w:history="1">
+              <w:proofErr w:type="spellStart"/>
+              <w:r>
+                <w:rPr>
+                  <w:szCs w:val="18"/>
+                </w:rPr>
+                <w:t>CAN_NODE_STATUS_t</w:t>
+              </w:r>
+              <w:proofErr w:type="spellEnd"/>
+            </w:hyperlink>
+            <w:r>
+              <w:rPr>
+                <w:szCs w:val="18"/>
+              </w:rPr>
+              <w:t xml:space="preserve"> </w:t>
+            </w:r>
+            <w:proofErr w:type="spellStart"/>
+            <w:r>
+              <w:rPr>
+                <w:szCs w:val="18"/>
+              </w:rPr>
+              <w:t>CAN_NODE_MO_Receive</w:t>
+            </w:r>
+            <w:proofErr w:type="spellEnd"/>
+            <w:r>
+              <w:rPr>
+                <w:szCs w:val="18"/>
+              </w:rPr>
+              <w:t xml:space="preserve"> </w:t>
+            </w:r>
           </w:p>
+        </w:tc>
+        <w:tc>
+          <w:tcPr>
+            <w:tcW w:w="0" w:type="auto"/>
+            <w:vAlign w:val="center"/>
+            <w:hideMark/>
+          </w:tcPr>
           <w:p>
             <w:pPr>
-              <w:autoSpaceDE/>
-              <w:autoSpaceDN/>
-              <w:spacing w:line="240" w:lineRule="auto"/>
-              <w:jc w:val="left"/>
               <w:rPr>
-                <w:lang w:val="pt-PT"/>
-              </w:rPr>
-            </w:pPr>
-          </w:p>
-          <w:p>
-            <w:pPr>
-              <w:pStyle w:val="PargrafodaLista"/>
-              <w:numPr>
-                <w:ilvl w:val="0"/>
-                <w:numId w:val="37"/>
-              </w:numPr>
-              <w:rPr>
-                <w:b/>
-                <w:bCs/>
                 <w:szCs w:val="18"/>
                 <w:lang w:val="pt-PT"/>
               </w:rPr>
@@ -3637,19 +5259,78 @@
                 <w:szCs w:val="18"/>
                 <w:lang w:val="pt-PT"/>
               </w:rPr>
-              <w:t>Configuração do click CAN FD</w:t>
+              <w:t>(</w:t>
             </w:r>
           </w:p>
+        </w:tc>
+        <w:tc>
+          <w:tcPr>
+            <w:tcW w:w="0" w:type="auto"/>
+            <w:vAlign w:val="center"/>
+            <w:hideMark/>
+          </w:tcPr>
           <w:p>
             <w:pPr>
-              <w:pStyle w:val="PargrafodaLista"/>
-              <w:numPr>
-                <w:ilvl w:val="0"/>
-                <w:numId w:val="37"/>
-              </w:numPr>
               <w:rPr>
-                <w:b/>
-                <w:bCs/>
+                <w:szCs w:val="18"/>
+                <w:lang w:val="pt-PT"/>
+              </w:rPr>
+            </w:pPr>
+            <w:hyperlink r:id="rId26" w:anchor="gae5e4422b1cf5c56d88406f79921972c7" w:history="1">
+              <w:proofErr w:type="spellStart"/>
+              <w:r>
+                <w:rPr>
+                  <w:szCs w:val="18"/>
+                  <w:lang w:val="pt-PT"/>
+                </w:rPr>
+                <w:t>CAN_NODE_LMO_t</w:t>
+              </w:r>
+              <w:proofErr w:type="spellEnd"/>
+            </w:hyperlink>
+            <w:r>
+              <w:rPr>
+                <w:szCs w:val="18"/>
+                <w:lang w:val="pt-PT"/>
+              </w:rPr>
+              <w:t xml:space="preserve"> * </w:t>
+            </w:r>
+          </w:p>
+        </w:tc>
+        <w:tc>
+          <w:tcPr>
+            <w:tcW w:w="0" w:type="auto"/>
+            <w:vAlign w:val="center"/>
+            <w:hideMark/>
+          </w:tcPr>
+          <w:p>
+            <w:pPr>
+              <w:rPr>
+                <w:szCs w:val="18"/>
+                <w:lang w:val="pt-PT"/>
+              </w:rPr>
+            </w:pPr>
+            <w:proofErr w:type="spellStart"/>
+            <w:r>
+              <w:rPr>
+                <w:i/>
+                <w:iCs/>
+                <w:szCs w:val="18"/>
+                <w:lang w:val="pt-PT"/>
+              </w:rPr>
+              <w:t>lmo_ptr</w:t>
+            </w:r>
+            <w:proofErr w:type="spellEnd"/>
+          </w:p>
+        </w:tc>
+        <w:tc>
+          <w:tcPr>
+            <w:tcW w:w="0" w:type="auto"/>
+            <w:vAlign w:val="center"/>
+            <w:hideMark/>
+          </w:tcPr>
+          <w:p>
+            <w:pPr>
+              <w:rPr>
                 <w:szCs w:val="18"/>
                 <w:lang w:val="pt-PT"/>
               </w:rPr>
@@ -3659,115 +5340,9 @@
                 <w:szCs w:val="18"/>
                 <w:lang w:val="pt-PT"/>
               </w:rPr>
-              <w:t>Desenvolvimento do Loop CAN</w:t>
+              <w:t>)</w:t>
             </w:r>
           </w:p>
-          <w:p>
-            <w:pPr>
-              <w:autoSpaceDE/>
-              <w:autoSpaceDN/>
-              <w:spacing w:line="240" w:lineRule="auto"/>
-              <w:jc w:val="left"/>
-            </w:pPr>
-          </w:p>
-          <w:p>
-            <w:pPr>
-              <w:autoSpaceDE/>
-              <w:autoSpaceDN/>
-              <w:spacing w:line="240" w:lineRule="auto"/>
-              <w:jc w:val="left"/>
-            </w:pPr>
-          </w:p>
-          <w:p>
-            <w:pPr>
-              <w:autoSpaceDE/>
-              <w:autoSpaceDN/>
-              <w:spacing w:line="240" w:lineRule="auto"/>
-              <w:jc w:val="left"/>
-            </w:pPr>
-            <w:r>
-              <w:t xml:space="preserve">Coloque </w:t>
-            </w:r>
-          </w:p>
-          <w:p>
-            <w:pPr>
-              <w:autoSpaceDE/>
-              <w:autoSpaceDN/>
-              <w:spacing w:line="240" w:lineRule="auto"/>
-              <w:jc w:val="left"/>
-            </w:pPr>
-          </w:p>
-          <w:p>
-            <w:pPr>
-              <w:autoSpaceDE/>
-              <w:autoSpaceDN/>
-              <w:spacing w:line="240" w:lineRule="auto"/>
-              <w:jc w:val="left"/>
-            </w:pPr>
-          </w:p>
-          <w:p>
-            <w:pPr>
-              <w:rPr>
-                <w:b/>
-                <w:bCs/>
-                <w:lang w:val="pt-PT"/>
-              </w:rPr>
-            </w:pPr>
-            <w:r>
-              <w:rPr>
-                <w:b/>
-                <w:bCs/>
-                <w:lang w:val="pt-PT"/>
-              </w:rPr>
-              <w:t>Parte C</w:t>
-            </w:r>
-          </w:p>
-          <w:p>
-            <w:pPr>
-              <w:autoSpaceDE/>
-              <w:autoSpaceDN/>
-              <w:spacing w:line="240" w:lineRule="auto"/>
-              <w:jc w:val="left"/>
-            </w:pPr>
-          </w:p>
-        </w:tc>
-        <w:tc>
-          <w:tcPr>
-            <w:tcW w:w="112" w:type="dxa"/>
-            <w:vAlign w:val="center"/>
-          </w:tcPr>
-          <w:p/>
-        </w:tc>
-        <w:tc>
-          <w:tcPr>
-            <w:tcW w:w="0" w:type="auto"/>
-            <w:vAlign w:val="center"/>
-          </w:tcPr>
-          <w:p>
-            <w:pPr>
-              <w:jc w:val="left"/>
-            </w:pPr>
-          </w:p>
-        </w:tc>
-        <w:tc>
-          <w:tcPr>
-            <w:tcW w:w="0" w:type="auto"/>
-            <w:vAlign w:val="center"/>
-          </w:tcPr>
-          <w:p>
-            <w:pPr>
-              <w:rPr>
-                <w:rStyle w:val="nfase"/>
-              </w:rPr>
-            </w:pPr>
-          </w:p>
-        </w:tc>
-        <w:tc>
-          <w:tcPr>
-            <w:tcW w:w="0" w:type="auto"/>
-            <w:vAlign w:val="center"/>
-          </w:tcPr>
-          <w:p/>
         </w:tc>
       </w:tr>
     </w:tbl>
@@ -3778,29 +5353,9 @@
         </w:rPr>
       </w:pPr>
     </w:p>
-    <w:p>
-      <w:pPr>
-        <w:rPr>
-          <w:lang w:val="pt-PT"/>
-        </w:rPr>
-      </w:pPr>
-    </w:p>
-    <w:p>
-      <w:pPr>
-        <w:rPr>
-          <w:lang w:val="pt-PT"/>
-        </w:rPr>
-      </w:pPr>
-      <w:r>
-        <w:rPr>
-          <w:lang w:val="pt-PT"/>
-        </w:rPr>
-        <w:br w:type="textWrapping" w:clear="all"/>
-      </w:r>
-    </w:p>
     <w:sectPr>
-      <w:headerReference w:type="default" r:id="rId25"/>
-      <w:footerReference w:type="default" r:id="rId26"/>
+      <w:headerReference w:type="default" r:id="rId27"/>
+      <w:footerReference w:type="default" r:id="rId28"/>
       <w:pgSz w:w="11906" w:h="16838"/>
       <w:pgMar w:top="1418" w:right="851" w:bottom="1134" w:left="1134" w:header="426" w:footer="708" w:gutter="0"/>
       <w:cols w:space="708"/>
@@ -4186,6 +5741,118 @@
     </w:lvl>
   </w:abstractNum>
   <w:abstractNum w:abstractNumId="1" w15:restartNumberingAfterBreak="0">
+    <w:nsid w:val="04270EBD"/>
+    <w:multiLevelType w:val="hybridMultilevel"/>
+    <w:tmpl w:val="DE10A374"/>
+    <w:lvl w:ilvl="0" w:tplc="ADAC0F8C">
+      <w:numFmt w:val="bullet"/>
+      <w:lvlText w:val="-"/>
+      <w:lvlJc w:val="left"/>
+      <w:pPr>
+        <w:ind w:left="720" w:hanging="360"/>
+      </w:pPr>
+      <w:rPr>
+        <w:rFonts w:ascii="Verdana" w:eastAsia="Times New Roman" w:hAnsi="Verdana" w:cs="Times New Roman" w:hint="default"/>
+      </w:rPr>
+    </w:lvl>
+    <w:lvl w:ilvl="1" w:tplc="04090003" w:tentative="1">
+      <w:start w:val="1"/>
+      <w:numFmt w:val="bullet"/>
+      <w:lvlText w:val="o"/>
+      <w:lvlJc w:val="left"/>
+      <w:pPr>
+        <w:ind w:left="1440" w:hanging="360"/>
+      </w:pPr>
+      <w:rPr>
+        <w:rFonts w:ascii="Courier New" w:hAnsi="Courier New" w:cs="Courier New" w:hint="default"/>
+      </w:rPr>
+    </w:lvl>
+    <w:lvl w:ilvl="2" w:tplc="04090005" w:tentative="1">
+      <w:start w:val="1"/>
+      <w:numFmt w:val="bullet"/>
+      <w:lvlText w:val=""/>
+      <w:lvlJc w:val="left"/>
+      <w:pPr>
+        <w:ind w:left="2160" w:hanging="360"/>
+      </w:pPr>
+      <w:rPr>
+        <w:rFonts w:ascii="Wingdings" w:hAnsi="Wingdings" w:hint="default"/>
+      </w:rPr>
+    </w:lvl>
+    <w:lvl w:ilvl="3" w:tplc="04090001" w:tentative="1">
+      <w:start w:val="1"/>
+      <w:numFmt w:val="bullet"/>
+      <w:lvlText w:val=""/>
+      <w:lvlJc w:val="left"/>
+      <w:pPr>
+        <w:ind w:left="2880" w:hanging="360"/>
+      </w:pPr>
+      <w:rPr>
+        <w:rFonts w:ascii="Symbol" w:hAnsi="Symbol" w:hint="default"/>
+      </w:rPr>
+    </w:lvl>
+    <w:lvl w:ilvl="4" w:tplc="04090003" w:tentative="1">
+      <w:start w:val="1"/>
+      <w:numFmt w:val="bullet"/>
+      <w:lvlText w:val="o"/>
+      <w:lvlJc w:val="left"/>
+      <w:pPr>
+        <w:ind w:left="3600" w:hanging="360"/>
+      </w:pPr>
+      <w:rPr>
+        <w:rFonts w:ascii="Courier New" w:hAnsi="Courier New" w:cs="Courier New" w:hint="default"/>
+      </w:rPr>
+    </w:lvl>
+    <w:lvl w:ilvl="5" w:tplc="04090005" w:tentative="1">
+      <w:start w:val="1"/>
+      <w:numFmt w:val="bullet"/>
+      <w:lvlText w:val=""/>
+      <w:lvlJc w:val="left"/>
+      <w:pPr>
+        <w:ind w:left="4320" w:hanging="360"/>
+      </w:pPr>
+      <w:rPr>
+        <w:rFonts w:ascii="Wingdings" w:hAnsi="Wingdings" w:hint="default"/>
+      </w:rPr>
+    </w:lvl>
+    <w:lvl w:ilvl="6" w:tplc="04090001" w:tentative="1">
+      <w:start w:val="1"/>
+      <w:numFmt w:val="bullet"/>
+      <w:lvlText w:val=""/>
+      <w:lvlJc w:val="left"/>
+      <w:pPr>
+        <w:ind w:left="5040" w:hanging="360"/>
+      </w:pPr>
+      <w:rPr>
+        <w:rFonts w:ascii="Symbol" w:hAnsi="Symbol" w:hint="default"/>
+      </w:rPr>
+    </w:lvl>
+    <w:lvl w:ilvl="7" w:tplc="04090003" w:tentative="1">
+      <w:start w:val="1"/>
+      <w:numFmt w:val="bullet"/>
+      <w:lvlText w:val="o"/>
+      <w:lvlJc w:val="left"/>
+      <w:pPr>
+        <w:ind w:left="5760" w:hanging="360"/>
+      </w:pPr>
+      <w:rPr>
+        <w:rFonts w:ascii="Courier New" w:hAnsi="Courier New" w:cs="Courier New" w:hint="default"/>
+      </w:rPr>
+    </w:lvl>
+    <w:lvl w:ilvl="8" w:tplc="04090005" w:tentative="1">
+      <w:start w:val="1"/>
+      <w:numFmt w:val="bullet"/>
+      <w:lvlText w:val=""/>
+      <w:lvlJc w:val="left"/>
+      <w:pPr>
+        <w:ind w:left="6480" w:hanging="360"/>
+      </w:pPr>
+      <w:rPr>
+        <w:rFonts w:ascii="Wingdings" w:hAnsi="Wingdings" w:hint="default"/>
+      </w:rPr>
+    </w:lvl>
+  </w:abstractNum>
+  <w:abstractNum w:abstractNumId="2" w15:restartNumberingAfterBreak="0">
     <w:nsid w:val="14A47EA0"/>
     <w:multiLevelType w:val="hybridMultilevel"/>
     <w:tmpl w:val="FCBA1CE6"/>
@@ -4277,7 +5944,7 @@
       </w:pPr>
     </w:lvl>
   </w:abstractNum>
-  <w:abstractNum w:abstractNumId="2" w15:restartNumberingAfterBreak="0">
+  <w:abstractNum w:abstractNumId="3" w15:restartNumberingAfterBreak="0">
     <w:nsid w:val="151D38D1"/>
     <w:multiLevelType w:val="hybridMultilevel"/>
     <w:tmpl w:val="40545840"/>
@@ -4366,7 +6033,7 @@
       </w:pPr>
     </w:lvl>
   </w:abstractNum>
-  <w:abstractNum w:abstractNumId="3" w15:restartNumberingAfterBreak="0">
+  <w:abstractNum w:abstractNumId="4" w15:restartNumberingAfterBreak="0">
     <w:nsid w:val="171C4B7E"/>
     <w:multiLevelType w:val="hybridMultilevel"/>
     <w:tmpl w:val="332A4F82"/>
@@ -4479,7 +6146,7 @@
       </w:rPr>
     </w:lvl>
   </w:abstractNum>
-  <w:abstractNum w:abstractNumId="4" w15:restartNumberingAfterBreak="0">
+  <w:abstractNum w:abstractNumId="5" w15:restartNumberingAfterBreak="0">
     <w:nsid w:val="21403DD9"/>
     <w:multiLevelType w:val="hybridMultilevel"/>
     <w:tmpl w:val="5866A6DA"/>
@@ -4592,7 +6259,7 @@
       </w:rPr>
     </w:lvl>
   </w:abstractNum>
-  <w:abstractNum w:abstractNumId="5" w15:restartNumberingAfterBreak="0">
+  <w:abstractNum w:abstractNumId="6" w15:restartNumberingAfterBreak="0">
     <w:nsid w:val="25933983"/>
     <w:multiLevelType w:val="hybridMultilevel"/>
     <w:tmpl w:val="41B4FFE6"/>
@@ -4681,7 +6348,7 @@
       </w:pPr>
     </w:lvl>
   </w:abstractNum>
-  <w:abstractNum w:abstractNumId="6" w15:restartNumberingAfterBreak="0">
+  <w:abstractNum w:abstractNumId="7" w15:restartNumberingAfterBreak="0">
     <w:nsid w:val="26234292"/>
     <w:multiLevelType w:val="hybridMultilevel"/>
     <w:tmpl w:val="AC0AAA90"/>
@@ -4767,7 +6434,7 @@
       </w:pPr>
     </w:lvl>
   </w:abstractNum>
-  <w:abstractNum w:abstractNumId="7" w15:restartNumberingAfterBreak="0">
+  <w:abstractNum w:abstractNumId="8" w15:restartNumberingAfterBreak="0">
     <w:nsid w:val="27B32526"/>
     <w:multiLevelType w:val="hybridMultilevel"/>
     <w:tmpl w:val="3412EAA0"/>
@@ -4857,7 +6524,7 @@
       </w:pPr>
     </w:lvl>
   </w:abstractNum>
-  <w:abstractNum w:abstractNumId="8" w15:restartNumberingAfterBreak="0">
+  <w:abstractNum w:abstractNumId="9" w15:restartNumberingAfterBreak="0">
     <w:nsid w:val="298D5127"/>
     <w:multiLevelType w:val="hybridMultilevel"/>
     <w:tmpl w:val="0F1E6D00"/>
@@ -4943,7 +6610,7 @@
       </w:pPr>
     </w:lvl>
   </w:abstractNum>
-  <w:abstractNum w:abstractNumId="9" w15:restartNumberingAfterBreak="0">
+  <w:abstractNum w:abstractNumId="10" w15:restartNumberingAfterBreak="0">
     <w:nsid w:val="2D2E79C9"/>
     <w:multiLevelType w:val="hybridMultilevel"/>
     <w:tmpl w:val="3CFCEECC"/>
@@ -5029,7 +6696,7 @@
       </w:pPr>
     </w:lvl>
   </w:abstractNum>
-  <w:abstractNum w:abstractNumId="10" w15:restartNumberingAfterBreak="0">
+  <w:abstractNum w:abstractNumId="11" w15:restartNumberingAfterBreak="0">
     <w:nsid w:val="2D542DC2"/>
     <w:multiLevelType w:val="hybridMultilevel"/>
     <w:tmpl w:val="6CF2D99A"/>
@@ -5142,7 +6809,7 @@
       </w:rPr>
     </w:lvl>
   </w:abstractNum>
-  <w:abstractNum w:abstractNumId="11" w15:restartNumberingAfterBreak="0">
+  <w:abstractNum w:abstractNumId="12" w15:restartNumberingAfterBreak="0">
     <w:nsid w:val="2E604F73"/>
     <w:multiLevelType w:val="hybridMultilevel"/>
     <w:tmpl w:val="2236E53C"/>
@@ -5231,7 +6898,7 @@
       </w:pPr>
     </w:lvl>
   </w:abstractNum>
-  <w:abstractNum w:abstractNumId="12" w15:restartNumberingAfterBreak="0">
+  <w:abstractNum w:abstractNumId="13" w15:restartNumberingAfterBreak="0">
     <w:nsid w:val="31FB165E"/>
     <w:multiLevelType w:val="hybridMultilevel"/>
     <w:tmpl w:val="40545840"/>
@@ -5320,7 +6987,7 @@
       </w:pPr>
     </w:lvl>
   </w:abstractNum>
-  <w:abstractNum w:abstractNumId="13" w15:restartNumberingAfterBreak="0">
+  <w:abstractNum w:abstractNumId="14" w15:restartNumberingAfterBreak="0">
     <w:nsid w:val="352E7420"/>
     <w:multiLevelType w:val="hybridMultilevel"/>
     <w:tmpl w:val="66960EFE"/>
@@ -5409,7 +7076,7 @@
       </w:pPr>
     </w:lvl>
   </w:abstractNum>
-  <w:abstractNum w:abstractNumId="14" w15:restartNumberingAfterBreak="0">
+  <w:abstractNum w:abstractNumId="15" w15:restartNumberingAfterBreak="0">
     <w:nsid w:val="419B144B"/>
     <w:multiLevelType w:val="hybridMultilevel"/>
     <w:tmpl w:val="CADE54CE"/>
@@ -5495,7 +7162,7 @@
       </w:pPr>
     </w:lvl>
   </w:abstractNum>
-  <w:abstractNum w:abstractNumId="15" w15:restartNumberingAfterBreak="0">
+  <w:abstractNum w:abstractNumId="16" w15:restartNumberingAfterBreak="0">
     <w:nsid w:val="44E97072"/>
     <w:multiLevelType w:val="hybridMultilevel"/>
     <w:tmpl w:val="1BC4A8E4"/>
@@ -5581,7 +7248,7 @@
       </w:pPr>
     </w:lvl>
   </w:abstractNum>
-  <w:abstractNum w:abstractNumId="16" w15:restartNumberingAfterBreak="0">
+  <w:abstractNum w:abstractNumId="17" w15:restartNumberingAfterBreak="0">
     <w:nsid w:val="475F5A27"/>
     <w:multiLevelType w:val="multilevel"/>
     <w:tmpl w:val="C51679B0"/>
@@ -5678,7 +7345,7 @@
       </w:pPr>
     </w:lvl>
   </w:abstractNum>
-  <w:abstractNum w:abstractNumId="17" w15:restartNumberingAfterBreak="0">
+  <w:abstractNum w:abstractNumId="18" w15:restartNumberingAfterBreak="0">
     <w:nsid w:val="509C3104"/>
     <w:multiLevelType w:val="hybridMultilevel"/>
     <w:tmpl w:val="FFB689E6"/>
@@ -5767,7 +7434,7 @@
       </w:pPr>
     </w:lvl>
   </w:abstractNum>
-  <w:abstractNum w:abstractNumId="18" w15:restartNumberingAfterBreak="0">
+  <w:abstractNum w:abstractNumId="19" w15:restartNumberingAfterBreak="0">
     <w:nsid w:val="5BAA5C53"/>
     <w:multiLevelType w:val="hybridMultilevel"/>
     <w:tmpl w:val="CADE54CE"/>
@@ -5853,7 +7520,7 @@
       </w:pPr>
     </w:lvl>
   </w:abstractNum>
-  <w:abstractNum w:abstractNumId="19" w15:restartNumberingAfterBreak="0">
+  <w:abstractNum w:abstractNumId="20" w15:restartNumberingAfterBreak="0">
     <w:nsid w:val="5CAD29E7"/>
     <w:multiLevelType w:val="hybridMultilevel"/>
     <w:tmpl w:val="13F02390"/>
@@ -5964,6 +7631,99 @@
       <w:rPr>
         <w:rFonts w:ascii="Wingdings" w:hAnsi="Wingdings" w:hint="default"/>
       </w:rPr>
+    </w:lvl>
+  </w:abstractNum>
+  <w:abstractNum w:abstractNumId="21" w15:restartNumberingAfterBreak="0">
+    <w:nsid w:val="7A4A309B"/>
+    <w:multiLevelType w:val="hybridMultilevel"/>
+    <w:tmpl w:val="27762722"/>
+    <w:lvl w:ilvl="0" w:tplc="AE86DE34">
+      <w:start w:val="1"/>
+      <w:numFmt w:val="decimal"/>
+      <w:lvlText w:val="%1."/>
+      <w:lvlJc w:val="left"/>
+      <w:pPr>
+        <w:ind w:left="720" w:hanging="360"/>
+      </w:pPr>
+      <w:rPr>
+        <w:rFonts w:hint="default"/>
+        <w:b w:val="0"/>
+        <w:bCs w:val="0"/>
+        <w:i w:val="0"/>
+        <w:iCs w:val="0"/>
+      </w:rPr>
+    </w:lvl>
+    <w:lvl w:ilvl="1" w:tplc="04090019" w:tentative="1">
+      <w:start w:val="1"/>
+      <w:numFmt w:val="lowerLetter"/>
+      <w:lvlText w:val="%2."/>
+      <w:lvlJc w:val="left"/>
+      <w:pPr>
+        <w:ind w:left="1440" w:hanging="360"/>
+      </w:pPr>
+    </w:lvl>
+    <w:lvl w:ilvl="2" w:tplc="0409001B" w:tentative="1">
+      <w:start w:val="1"/>
+      <w:numFmt w:val="lowerRoman"/>
+      <w:lvlText w:val="%3."/>
+      <w:lvlJc w:val="right"/>
+      <w:pPr>
+        <w:ind w:left="2160" w:hanging="180"/>
+      </w:pPr>
+    </w:lvl>
+    <w:lvl w:ilvl="3" w:tplc="0409000F" w:tentative="1">
+      <w:start w:val="1"/>
+      <w:numFmt w:val="decimal"/>
+      <w:lvlText w:val="%4."/>
+      <w:lvlJc w:val="left"/>
+      <w:pPr>
+        <w:ind w:left="2880" w:hanging="360"/>
+      </w:pPr>
+    </w:lvl>
+    <w:lvl w:ilvl="4" w:tplc="04090019" w:tentative="1">
+      <w:start w:val="1"/>
+      <w:numFmt w:val="lowerLetter"/>
+      <w:lvlText w:val="%5."/>
+      <w:lvlJc w:val="left"/>
+      <w:pPr>
+        <w:ind w:left="3600" w:hanging="360"/>
+      </w:pPr>
+    </w:lvl>
+    <w:lvl w:ilvl="5" w:tplc="0409001B" w:tentative="1">
+      <w:start w:val="1"/>
+      <w:numFmt w:val="lowerRoman"/>
+      <w:lvlText w:val="%6."/>
+      <w:lvlJc w:val="right"/>
+      <w:pPr>
+        <w:ind w:left="4320" w:hanging="180"/>
+      </w:pPr>
+    </w:lvl>
+    <w:lvl w:ilvl="6" w:tplc="0409000F" w:tentative="1">
+      <w:start w:val="1"/>
+      <w:numFmt w:val="decimal"/>
+      <w:lvlText w:val="%7."/>
+      <w:lvlJc w:val="left"/>
+      <w:pPr>
+        <w:ind w:left="5040" w:hanging="360"/>
+      </w:pPr>
+    </w:lvl>
+    <w:lvl w:ilvl="7" w:tplc="04090019" w:tentative="1">
+      <w:start w:val="1"/>
+      <w:numFmt w:val="lowerLetter"/>
+      <w:lvlText w:val="%8."/>
+      <w:lvlJc w:val="left"/>
+      <w:pPr>
+        <w:ind w:left="5760" w:hanging="360"/>
+      </w:pPr>
+    </w:lvl>
+    <w:lvl w:ilvl="8" w:tplc="0409001B" w:tentative="1">
+      <w:start w:val="1"/>
+      <w:numFmt w:val="lowerRoman"/>
+      <w:lvlText w:val="%9."/>
+      <w:lvlJc w:val="right"/>
+      <w:pPr>
+        <w:ind w:left="6480" w:hanging="180"/>
+      </w:pPr>
     </w:lvl>
   </w:abstractNum>
   <w:num w:numId="1">
@@ -5994,88 +7754,94 @@
     <w:abstractNumId w:val="0"/>
   </w:num>
   <w:num w:numId="10">
+    <w:abstractNumId w:val="17"/>
+  </w:num>
+  <w:num w:numId="11">
+    <w:abstractNumId w:val="17"/>
+  </w:num>
+  <w:num w:numId="12">
+    <w:abstractNumId w:val="17"/>
+  </w:num>
+  <w:num w:numId="13">
+    <w:abstractNumId w:val="17"/>
+  </w:num>
+  <w:num w:numId="14">
+    <w:abstractNumId w:val="17"/>
+  </w:num>
+  <w:num w:numId="15">
+    <w:abstractNumId w:val="17"/>
+  </w:num>
+  <w:num w:numId="16">
+    <w:abstractNumId w:val="17"/>
+  </w:num>
+  <w:num w:numId="17">
+    <w:abstractNumId w:val="17"/>
+  </w:num>
+  <w:num w:numId="18">
+    <w:abstractNumId w:val="17"/>
+  </w:num>
+  <w:num w:numId="19">
+    <w:abstractNumId w:val="17"/>
+  </w:num>
+  <w:num w:numId="20">
     <w:abstractNumId w:val="16"/>
   </w:num>
-  <w:num w:numId="11">
-    <w:abstractNumId w:val="16"/>
+  <w:num w:numId="21">
+    <w:abstractNumId w:val="19"/>
   </w:num>
-  <w:num w:numId="12">
-    <w:abstractNumId w:val="16"/>
-  </w:num>
-  <w:num w:numId="13">
-    <w:abstractNumId w:val="16"/>
-  </w:num>
-  <w:num w:numId="14">
-    <w:abstractNumId w:val="16"/>
-  </w:num>
-  <w:num w:numId="15">
-    <w:abstractNumId w:val="16"/>
-  </w:num>
-  <w:num w:numId="16">
-    <w:abstractNumId w:val="16"/>
-  </w:num>
-  <w:num w:numId="17">
-    <w:abstractNumId w:val="16"/>
-  </w:num>
-  <w:num w:numId="18">
-    <w:abstractNumId w:val="16"/>
-  </w:num>
-  <w:num w:numId="19">
-    <w:abstractNumId w:val="16"/>
-  </w:num>
-  <w:num w:numId="20">
+  <w:num w:numId="22">
     <w:abstractNumId w:val="15"/>
   </w:num>
-  <w:num w:numId="21">
+  <w:num w:numId="23">
+    <w:abstractNumId w:val="2"/>
+  </w:num>
+  <w:num w:numId="24">
     <w:abstractNumId w:val="18"/>
   </w:num>
-  <w:num w:numId="22">
+  <w:num w:numId="25">
     <w:abstractNumId w:val="14"/>
   </w:num>
-  <w:num w:numId="23">
+  <w:num w:numId="26">
+    <w:abstractNumId w:val="12"/>
+  </w:num>
+  <w:num w:numId="27">
+    <w:abstractNumId w:val="10"/>
+  </w:num>
+  <w:num w:numId="28">
+    <w:abstractNumId w:val="9"/>
+  </w:num>
+  <w:num w:numId="29">
+    <w:abstractNumId w:val="8"/>
+  </w:num>
+  <w:num w:numId="30">
+    <w:abstractNumId w:val="7"/>
+  </w:num>
+  <w:num w:numId="31">
+    <w:abstractNumId w:val="11"/>
+  </w:num>
+  <w:num w:numId="32">
+    <w:abstractNumId w:val="5"/>
+  </w:num>
+  <w:num w:numId="33">
+    <w:abstractNumId w:val="4"/>
+  </w:num>
+  <w:num w:numId="34">
+    <w:abstractNumId w:val="20"/>
+  </w:num>
+  <w:num w:numId="35">
+    <w:abstractNumId w:val="6"/>
+  </w:num>
+  <w:num w:numId="36">
+    <w:abstractNumId w:val="13"/>
+  </w:num>
+  <w:num w:numId="37">
+    <w:abstractNumId w:val="3"/>
+  </w:num>
+  <w:num w:numId="38">
     <w:abstractNumId w:val="1"/>
   </w:num>
-  <w:num w:numId="24">
-    <w:abstractNumId w:val="17"/>
-  </w:num>
-  <w:num w:numId="25">
-    <w:abstractNumId w:val="13"/>
-  </w:num>
-  <w:num w:numId="26">
-    <w:abstractNumId w:val="11"/>
-  </w:num>
-  <w:num w:numId="27">
-    <w:abstractNumId w:val="9"/>
-  </w:num>
-  <w:num w:numId="28">
-    <w:abstractNumId w:val="8"/>
-  </w:num>
-  <w:num w:numId="29">
-    <w:abstractNumId w:val="7"/>
-  </w:num>
-  <w:num w:numId="30">
-    <w:abstractNumId w:val="6"/>
-  </w:num>
-  <w:num w:numId="31">
-    <w:abstractNumId w:val="10"/>
-  </w:num>
-  <w:num w:numId="32">
-    <w:abstractNumId w:val="4"/>
-  </w:num>
-  <w:num w:numId="33">
-    <w:abstractNumId w:val="3"/>
-  </w:num>
-  <w:num w:numId="34">
-    <w:abstractNumId w:val="19"/>
-  </w:num>
-  <w:num w:numId="35">
-    <w:abstractNumId w:val="5"/>
-  </w:num>
-  <w:num w:numId="36">
-    <w:abstractNumId w:val="12"/>
-  </w:num>
-  <w:num w:numId="37">
-    <w:abstractNumId w:val="2"/>
+  <w:num w:numId="39">
+    <w:abstractNumId w:val="21"/>
   </w:num>
 </w:numbering>
 </file>

</xml_diff>